<commit_message>
doc(analyse): Finalisation de l'analyse fonctionnelle et exportation des users stories dans le document word (section 2.3)
[1h20][DONE]
</commit_message>
<xml_diff>
--- a/doc/matvelickov-bitRuisseau-rapport.docx
+++ b/doc/matvelickov-bitRuisseau-rapport.docx
@@ -7944,6 +7944,7 @@
     <w:p>
       <w:pPr>
         <w:rPr>
+          <w:rFonts w:cs="Arial"/>
           <w:b/>
           <w:bCs/>
           <w:i/>
@@ -7956,6 +7957,7 @@
     <w:p>
       <w:pPr>
         <w:rPr>
+          <w:rFonts w:cs="Arial"/>
           <w:b/>
           <w:bCs/>
           <w:i/>
@@ -7966,15 +7968,1533 @@
       </w:pPr>
       <w:r>
         <w:rPr>
+          <w:rFonts w:cs="Arial"/>
+        </w:rPr>
+        <w:pict w14:anchorId="5548FE74">
+          <v:rect id="_x0000_i1167" style="width:0;height:1.5pt" o:hralign="center" o:hrstd="t" o:hr="t" fillcolor="#a0a0a0" stroked="f"/>
+        </w:pict>
+      </w:r>
+    </w:p>
+    <w:p>
+      <w:pPr>
+        <w:pStyle w:val="Titre3"/>
+        <w:numPr>
+          <w:ilvl w:val="0"/>
+          <w:numId w:val="0"/>
+        </w:numPr>
+        <w:ind w:left="720" w:hanging="720"/>
+        <w:rPr>
+          <w:rFonts w:cs="Arial"/>
+        </w:rPr>
+      </w:pPr>
+    </w:p>
+    <w:p>
+      <w:pPr>
+        <w:pStyle w:val="Titre3"/>
+        <w:numPr>
+          <w:ilvl w:val="0"/>
+          <w:numId w:val="0"/>
+        </w:numPr>
+        <w:ind w:left="720" w:hanging="720"/>
+        <w:rPr>
+          <w:rFonts w:cs="Arial"/>
+          <w:sz w:val="27"/>
+          <w:lang w:val="fr-CH" w:eastAsia="fr-CH"/>
+        </w:rPr>
+      </w:pPr>
+      <w:r>
+        <w:rPr>
+          <w:rFonts w:cs="Arial"/>
+        </w:rPr>
+        <w:t>1. Pouvoir lister le contenu de la médiathèque localement</w:t>
+      </w:r>
+    </w:p>
+    <w:p>
+      <w:pPr>
+        <w:pStyle w:val="NormalWeb"/>
+        <w:rPr>
+          <w:rFonts w:ascii="Arial" w:hAnsi="Arial" w:cs="Arial"/>
+        </w:rPr>
+      </w:pPr>
+      <w:r>
+        <w:rPr>
+          <w:rStyle w:val="lev"/>
+          <w:rFonts w:ascii="Arial" w:hAnsi="Arial" w:cs="Arial"/>
+        </w:rPr>
+        <w:t>En tant qu'utilisateur</w:t>
+      </w:r>
+      <w:r>
+        <w:rPr>
+          <w:rFonts w:ascii="Arial" w:hAnsi="Arial" w:cs="Arial"/>
+        </w:rPr>
+        <w:t>, je veux pouvoir visionner les médias qui ont été chargés localement afin de les consulter.</w:t>
+      </w:r>
+    </w:p>
+    <w:p>
+      <w:pPr>
+        <w:pStyle w:val="NormalWeb"/>
+        <w:rPr>
+          <w:rFonts w:ascii="Arial" w:hAnsi="Arial" w:cs="Arial"/>
+        </w:rPr>
+      </w:pPr>
+      <w:r>
+        <w:rPr>
+          <w:rStyle w:val="lev"/>
+          <w:rFonts w:ascii="Arial" w:hAnsi="Arial" w:cs="Arial"/>
+        </w:rPr>
+        <w:t>Tests d'acceptance :</w:t>
+      </w:r>
+    </w:p>
+    <w:p>
+      <w:pPr>
+        <w:numPr>
+          <w:ilvl w:val="0"/>
+          <w:numId w:val="20"/>
+        </w:numPr>
+        <w:spacing w:before="100" w:beforeAutospacing="1" w:after="100" w:afterAutospacing="1"/>
+        <w:rPr>
+          <w:rFonts w:cs="Arial"/>
+        </w:rPr>
+      </w:pPr>
+      <w:r>
+        <w:rPr>
+          <w:rStyle w:val="lev"/>
+          <w:rFonts w:cs="Arial"/>
+        </w:rPr>
+        <w:t>Étant donné</w:t>
+      </w:r>
+      <w:r>
+        <w:rPr>
+          <w:rFonts w:cs="Arial"/>
+        </w:rPr>
+        <w:t xml:space="preserve"> que je veuille lister les médias chargés</w:t>
+      </w:r>
+    </w:p>
+    <w:p>
+      <w:pPr>
+        <w:numPr>
+          <w:ilvl w:val="0"/>
+          <w:numId w:val="20"/>
+        </w:numPr>
+        <w:spacing w:before="100" w:beforeAutospacing="1" w:after="100" w:afterAutospacing="1"/>
+        <w:rPr>
+          <w:rFonts w:cs="Arial"/>
+        </w:rPr>
+      </w:pPr>
+      <w:r>
+        <w:rPr>
+          <w:rStyle w:val="lev"/>
+          <w:rFonts w:cs="Arial"/>
+        </w:rPr>
+        <w:t>Lorsque</w:t>
+      </w:r>
+      <w:r>
+        <w:rPr>
+          <w:rFonts w:cs="Arial"/>
+        </w:rPr>
+        <w:t xml:space="preserve"> je suis sur la page d'accueil</w:t>
+      </w:r>
+    </w:p>
+    <w:p>
+      <w:pPr>
+        <w:numPr>
+          <w:ilvl w:val="0"/>
+          <w:numId w:val="20"/>
+        </w:numPr>
+        <w:spacing w:before="100" w:beforeAutospacing="1" w:after="100" w:afterAutospacing="1"/>
+        <w:rPr>
+          <w:rFonts w:cs="Arial"/>
+        </w:rPr>
+      </w:pPr>
+      <w:r>
+        <w:rPr>
+          <w:rStyle w:val="lev"/>
+          <w:rFonts w:cs="Arial"/>
+        </w:rPr>
+        <w:t>Alors</w:t>
+      </w:r>
+      <w:r>
+        <w:rPr>
+          <w:rFonts w:cs="Arial"/>
+        </w:rPr>
+        <w:t xml:space="preserve"> je peux voir tous les médias qui ont été chargés.</w:t>
+      </w:r>
+    </w:p>
+    <w:p>
+      <w:pPr>
+        <w:rPr>
+          <w:rFonts w:cs="Arial"/>
+        </w:rPr>
+      </w:pPr>
+      <w:r>
+        <w:rPr>
+          <w:rFonts w:cs="Arial"/>
+        </w:rPr>
+        <w:pict w14:anchorId="5BF80479">
+          <v:rect id="_x0000_i1025" style="width:0;height:1.5pt" o:hralign="center" o:hrstd="t" o:hr="t" fillcolor="#a0a0a0" stroked="f"/>
+        </w:pict>
+      </w:r>
+    </w:p>
+    <w:p>
+      <w:pPr>
+        <w:pStyle w:val="Titre3"/>
+        <w:numPr>
+          <w:ilvl w:val="0"/>
+          <w:numId w:val="0"/>
+        </w:numPr>
+        <w:rPr>
+          <w:rFonts w:cs="Arial"/>
+        </w:rPr>
+      </w:pPr>
+      <w:r>
+        <w:rPr>
+          <w:rFonts w:cs="Arial"/>
+        </w:rPr>
+        <w:br/>
+      </w:r>
+    </w:p>
+    <w:p>
+      <w:pPr>
+        <w:rPr>
+          <w:rFonts w:cs="Arial"/>
+          <w:b/>
+        </w:rPr>
+      </w:pPr>
+      <w:r>
+        <w:rPr>
+          <w:rFonts w:cs="Arial"/>
+        </w:rPr>
+        <w:br w:type="page"/>
+      </w:r>
+    </w:p>
+    <w:p>
+      <w:pPr>
+        <w:pStyle w:val="Titre3"/>
+        <w:numPr>
+          <w:ilvl w:val="0"/>
+          <w:numId w:val="0"/>
+        </w:numPr>
+        <w:rPr>
+          <w:rFonts w:cs="Arial"/>
+        </w:rPr>
+      </w:pPr>
+      <w:r>
+        <w:rPr>
+          <w:rFonts w:cs="Arial"/>
+        </w:rPr>
+        <w:lastRenderedPageBreak/>
+        <w:t>2. Pouvoir visualiser la liste des contenus disponibles dans la communauté</w:t>
+      </w:r>
+    </w:p>
+    <w:p>
+      <w:pPr>
+        <w:pStyle w:val="NormalWeb"/>
+        <w:rPr>
+          <w:rFonts w:ascii="Arial" w:hAnsi="Arial" w:cs="Arial"/>
+        </w:rPr>
+      </w:pPr>
+      <w:r>
+        <w:rPr>
+          <w:rStyle w:val="lev"/>
+          <w:rFonts w:ascii="Arial" w:hAnsi="Arial" w:cs="Arial"/>
+        </w:rPr>
+        <w:t>En tant qu'utilisateur</w:t>
+      </w:r>
+      <w:r>
+        <w:rPr>
+          <w:rFonts w:ascii="Arial" w:hAnsi="Arial" w:cs="Arial"/>
+        </w:rPr>
+        <w:t>, je veux pouvoir visionner les médias disponibles dans la communauté afin de consulter les médias de différents utilisateurs.</w:t>
+      </w:r>
+    </w:p>
+    <w:p>
+      <w:pPr>
+        <w:pStyle w:val="NormalWeb"/>
+        <w:rPr>
+          <w:rFonts w:ascii="Arial" w:hAnsi="Arial" w:cs="Arial"/>
+        </w:rPr>
+      </w:pPr>
+      <w:r>
+        <w:rPr>
+          <w:rStyle w:val="lev"/>
+          <w:rFonts w:ascii="Arial" w:hAnsi="Arial" w:cs="Arial"/>
+        </w:rPr>
+        <w:t>Tests d'acceptance :</w:t>
+      </w:r>
+    </w:p>
+    <w:p>
+      <w:pPr>
+        <w:numPr>
+          <w:ilvl w:val="0"/>
+          <w:numId w:val="21"/>
+        </w:numPr>
+        <w:spacing w:before="100" w:beforeAutospacing="1" w:after="100" w:afterAutospacing="1"/>
+        <w:rPr>
+          <w:rFonts w:cs="Arial"/>
+        </w:rPr>
+      </w:pPr>
+      <w:r>
+        <w:rPr>
+          <w:rStyle w:val="lev"/>
+          <w:rFonts w:cs="Arial"/>
+        </w:rPr>
+        <w:t>Étant donné</w:t>
+      </w:r>
+      <w:r>
+        <w:rPr>
+          <w:rFonts w:cs="Arial"/>
+        </w:rPr>
+        <w:t xml:space="preserve"> que je veuille lister les médias de la communauté</w:t>
+      </w:r>
+    </w:p>
+    <w:p>
+      <w:pPr>
+        <w:numPr>
+          <w:ilvl w:val="0"/>
+          <w:numId w:val="21"/>
+        </w:numPr>
+        <w:spacing w:before="100" w:beforeAutospacing="1" w:after="100" w:afterAutospacing="1"/>
+        <w:rPr>
+          <w:rFonts w:cs="Arial"/>
+        </w:rPr>
+      </w:pPr>
+      <w:r>
+        <w:rPr>
+          <w:rStyle w:val="lev"/>
+          <w:rFonts w:cs="Arial"/>
+        </w:rPr>
+        <w:t>Lorsque</w:t>
+      </w:r>
+      <w:r>
+        <w:rPr>
+          <w:rFonts w:cs="Arial"/>
+        </w:rPr>
+        <w:t xml:space="preserve"> je suis sur la page de la communauté</w:t>
+      </w:r>
+    </w:p>
+    <w:p>
+      <w:pPr>
+        <w:numPr>
+          <w:ilvl w:val="0"/>
+          <w:numId w:val="21"/>
+        </w:numPr>
+        <w:spacing w:before="100" w:beforeAutospacing="1" w:after="100" w:afterAutospacing="1"/>
+        <w:rPr>
+          <w:rFonts w:cs="Arial"/>
+        </w:rPr>
+      </w:pPr>
+      <w:r>
+        <w:rPr>
+          <w:rStyle w:val="lev"/>
+          <w:rFonts w:cs="Arial"/>
+        </w:rPr>
+        <w:t>Alors</w:t>
+      </w:r>
+      <w:r>
+        <w:rPr>
+          <w:rFonts w:cs="Arial"/>
+        </w:rPr>
+        <w:t xml:space="preserve"> je peux voir tous les médias publiés.</w:t>
+      </w:r>
+    </w:p>
+    <w:p>
+      <w:pPr>
+        <w:rPr>
+          <w:rFonts w:cs="Arial"/>
+        </w:rPr>
+      </w:pPr>
+      <w:r>
+        <w:rPr>
+          <w:rFonts w:cs="Arial"/>
+        </w:rPr>
+        <w:pict w14:anchorId="54D06A53">
+          <v:rect id="_x0000_i1156" style="width:0;height:1.5pt" o:hralign="center" o:hrstd="t" o:hr="t" fillcolor="#a0a0a0" stroked="f"/>
+        </w:pict>
+      </w:r>
+    </w:p>
+    <w:p>
+      <w:pPr>
+        <w:pStyle w:val="Titre3"/>
+        <w:numPr>
+          <w:ilvl w:val="0"/>
+          <w:numId w:val="0"/>
+        </w:numPr>
+        <w:ind w:left="720" w:hanging="720"/>
+        <w:rPr>
+          <w:rFonts w:cs="Arial"/>
+        </w:rPr>
+      </w:pPr>
+    </w:p>
+    <w:p>
+      <w:pPr>
+        <w:pStyle w:val="Titre3"/>
+        <w:numPr>
+          <w:ilvl w:val="0"/>
+          <w:numId w:val="0"/>
+        </w:numPr>
+        <w:ind w:left="720" w:hanging="720"/>
+        <w:rPr>
+          <w:rFonts w:cs="Arial"/>
+        </w:rPr>
+      </w:pPr>
+      <w:r>
+        <w:rPr>
+          <w:rFonts w:cs="Arial"/>
+        </w:rPr>
+        <w:t>3. Pouvoir visualiser les médiathèques opérationnelles</w:t>
+      </w:r>
+    </w:p>
+    <w:p>
+      <w:pPr>
+        <w:pStyle w:val="NormalWeb"/>
+        <w:rPr>
+          <w:rFonts w:ascii="Arial" w:hAnsi="Arial" w:cs="Arial"/>
+        </w:rPr>
+      </w:pPr>
+      <w:r>
+        <w:rPr>
+          <w:rStyle w:val="lev"/>
+          <w:rFonts w:ascii="Arial" w:hAnsi="Arial" w:cs="Arial"/>
+        </w:rPr>
+        <w:t>En tant qu'utilisateur</w:t>
+      </w:r>
+      <w:r>
+        <w:rPr>
+          <w:rFonts w:ascii="Arial" w:hAnsi="Arial" w:cs="Arial"/>
+        </w:rPr>
+        <w:t>, je veux pouvoir visualiser les médiathèques opérationnelles afin de les consulter.</w:t>
+      </w:r>
+    </w:p>
+    <w:p>
+      <w:pPr>
+        <w:pStyle w:val="NormalWeb"/>
+        <w:rPr>
+          <w:rFonts w:ascii="Arial" w:hAnsi="Arial" w:cs="Arial"/>
+        </w:rPr>
+      </w:pPr>
+      <w:r>
+        <w:rPr>
+          <w:rStyle w:val="lev"/>
+          <w:rFonts w:ascii="Arial" w:hAnsi="Arial" w:cs="Arial"/>
+        </w:rPr>
+        <w:t>Tests d'acceptance :</w:t>
+      </w:r>
+    </w:p>
+    <w:p>
+      <w:pPr>
+        <w:numPr>
+          <w:ilvl w:val="0"/>
+          <w:numId w:val="22"/>
+        </w:numPr>
+        <w:spacing w:before="100" w:beforeAutospacing="1" w:after="100" w:afterAutospacing="1"/>
+        <w:rPr>
+          <w:rFonts w:cs="Arial"/>
+        </w:rPr>
+      </w:pPr>
+      <w:r>
+        <w:rPr>
+          <w:rStyle w:val="lev"/>
+          <w:rFonts w:cs="Arial"/>
+        </w:rPr>
+        <w:t>Étant donné</w:t>
+      </w:r>
+      <w:r>
+        <w:rPr>
+          <w:rFonts w:cs="Arial"/>
+        </w:rPr>
+        <w:t xml:space="preserve"> que je désire consulter les médiathèques opérationnelles</w:t>
+      </w:r>
+    </w:p>
+    <w:p>
+      <w:pPr>
+        <w:numPr>
+          <w:ilvl w:val="0"/>
+          <w:numId w:val="22"/>
+        </w:numPr>
+        <w:spacing w:before="100" w:beforeAutospacing="1" w:after="100" w:afterAutospacing="1"/>
+        <w:rPr>
+          <w:rFonts w:cs="Arial"/>
+        </w:rPr>
+      </w:pPr>
+      <w:r>
+        <w:rPr>
+          <w:rStyle w:val="lev"/>
+          <w:rFonts w:cs="Arial"/>
+        </w:rPr>
+        <w:t>Lorsque</w:t>
+      </w:r>
+      <w:r>
+        <w:rPr>
+          <w:rFonts w:cs="Arial"/>
+        </w:rPr>
+        <w:t xml:space="preserve"> j'arrive sur l'interface des médiathèques</w:t>
+      </w:r>
+    </w:p>
+    <w:p>
+      <w:pPr>
+        <w:numPr>
+          <w:ilvl w:val="0"/>
+          <w:numId w:val="22"/>
+        </w:numPr>
+        <w:spacing w:before="100" w:beforeAutospacing="1" w:after="100" w:afterAutospacing="1"/>
+        <w:rPr>
+          <w:rFonts w:cs="Arial"/>
+        </w:rPr>
+      </w:pPr>
+      <w:r>
+        <w:rPr>
+          <w:rStyle w:val="lev"/>
+          <w:rFonts w:cs="Arial"/>
+        </w:rPr>
+        <w:t>Alors</w:t>
+      </w:r>
+      <w:r>
+        <w:rPr>
+          <w:rFonts w:cs="Arial"/>
+        </w:rPr>
+        <w:t xml:space="preserve"> les médiathèques opérationnelles s'affichent.</w:t>
+      </w:r>
+    </w:p>
+    <w:p>
+      <w:pPr>
+        <w:rPr>
+          <w:rFonts w:cs="Arial"/>
+        </w:rPr>
+      </w:pPr>
+      <w:r>
+        <w:rPr>
+          <w:rFonts w:cs="Arial"/>
+        </w:rPr>
+        <w:pict w14:anchorId="5A8BE039">
+          <v:rect id="_x0000_i1158" style="width:0;height:1.5pt" o:hralign="center" o:hrstd="t" o:hr="t" fillcolor="#a0a0a0" stroked="f"/>
+        </w:pict>
+      </w:r>
+    </w:p>
+    <w:p>
+      <w:pPr>
+        <w:rPr>
+          <w:rFonts w:cs="Arial"/>
+        </w:rPr>
+      </w:pPr>
+    </w:p>
+    <w:p>
+      <w:pPr>
+        <w:pStyle w:val="Titre3"/>
+        <w:numPr>
+          <w:ilvl w:val="0"/>
+          <w:numId w:val="0"/>
+        </w:numPr>
+        <w:ind w:left="720" w:hanging="720"/>
+        <w:rPr>
+          <w:rFonts w:cs="Arial"/>
+        </w:rPr>
+      </w:pPr>
+      <w:r>
+        <w:rPr>
+          <w:rFonts w:cs="Arial"/>
+        </w:rPr>
+        <w:t>4. Pouvoir s'annoncer opérationnelle</w:t>
+      </w:r>
+    </w:p>
+    <w:p>
+      <w:pPr>
+        <w:pStyle w:val="NormalWeb"/>
+        <w:rPr>
+          <w:rFonts w:ascii="Arial" w:hAnsi="Arial" w:cs="Arial"/>
+        </w:rPr>
+      </w:pPr>
+      <w:r>
+        <w:rPr>
+          <w:rStyle w:val="lev"/>
+          <w:rFonts w:ascii="Arial" w:hAnsi="Arial" w:cs="Arial"/>
+        </w:rPr>
+        <w:t>En tant qu'utilisateur</w:t>
+      </w:r>
+      <w:r>
+        <w:rPr>
+          <w:rFonts w:ascii="Arial" w:hAnsi="Arial" w:cs="Arial"/>
+        </w:rPr>
+        <w:t>, je veux pouvoir m'annoncer opérationnelle auprès du broker afin de partager mon statut.</w:t>
+      </w:r>
+    </w:p>
+    <w:p>
+      <w:pPr>
+        <w:pStyle w:val="NormalWeb"/>
+        <w:rPr>
+          <w:rFonts w:ascii="Arial" w:hAnsi="Arial" w:cs="Arial"/>
+        </w:rPr>
+      </w:pPr>
+      <w:r>
+        <w:rPr>
+          <w:rStyle w:val="lev"/>
+          <w:rFonts w:ascii="Arial" w:hAnsi="Arial" w:cs="Arial"/>
+        </w:rPr>
+        <w:t>Tests d'acceptance :</w:t>
+      </w:r>
+    </w:p>
+    <w:p>
+      <w:pPr>
+        <w:numPr>
+          <w:ilvl w:val="0"/>
+          <w:numId w:val="23"/>
+        </w:numPr>
+        <w:spacing w:before="100" w:beforeAutospacing="1" w:after="100" w:afterAutospacing="1"/>
+        <w:rPr>
+          <w:rFonts w:cs="Arial"/>
+        </w:rPr>
+      </w:pPr>
+      <w:r>
+        <w:rPr>
+          <w:rStyle w:val="lev"/>
+          <w:rFonts w:cs="Arial"/>
+        </w:rPr>
+        <w:t>Étant donné</w:t>
+      </w:r>
+      <w:r>
+        <w:rPr>
+          <w:rFonts w:cs="Arial"/>
+        </w:rPr>
+        <w:t xml:space="preserve"> que je désire m'annoncer opérationnelle</w:t>
+      </w:r>
+    </w:p>
+    <w:p>
+      <w:pPr>
+        <w:numPr>
+          <w:ilvl w:val="0"/>
+          <w:numId w:val="23"/>
+        </w:numPr>
+        <w:spacing w:before="100" w:beforeAutospacing="1" w:after="100" w:afterAutospacing="1"/>
+        <w:rPr>
+          <w:rFonts w:cs="Arial"/>
+        </w:rPr>
+      </w:pPr>
+      <w:r>
+        <w:rPr>
+          <w:rStyle w:val="lev"/>
+          <w:rFonts w:cs="Arial"/>
+        </w:rPr>
+        <w:t>Lorsque</w:t>
+      </w:r>
+      <w:r>
+        <w:rPr>
+          <w:rFonts w:cs="Arial"/>
+        </w:rPr>
+        <w:t xml:space="preserve"> je définis mon statut comme </w:t>
+      </w:r>
+      <w:r>
+        <w:rPr>
+          <w:rStyle w:val="Accentuation"/>
+          <w:rFonts w:cs="Arial"/>
+        </w:rPr>
+        <w:t>opérationnelle</w:t>
+      </w:r>
+    </w:p>
+    <w:p>
+      <w:pPr>
+        <w:numPr>
+          <w:ilvl w:val="0"/>
+          <w:numId w:val="23"/>
+        </w:numPr>
+        <w:spacing w:before="100" w:beforeAutospacing="1" w:after="100" w:afterAutospacing="1"/>
+        <w:rPr>
+          <w:rFonts w:cs="Arial"/>
+        </w:rPr>
+      </w:pPr>
+      <w:r>
+        <w:rPr>
+          <w:rStyle w:val="lev"/>
+          <w:rFonts w:cs="Arial"/>
+        </w:rPr>
+        <w:t>Alors</w:t>
+      </w:r>
+      <w:r>
+        <w:rPr>
+          <w:rFonts w:cs="Arial"/>
+        </w:rPr>
+        <w:t xml:space="preserve"> je transmets mon statut au broker.</w:t>
+      </w:r>
+    </w:p>
+    <w:p>
+      <w:pPr>
+        <w:rPr>
+          <w:rFonts w:cs="Arial"/>
+        </w:rPr>
+      </w:pPr>
+      <w:r>
+        <w:rPr>
+          <w:rFonts w:cs="Arial"/>
+        </w:rPr>
+        <w:pict w14:anchorId="4325BE07">
+          <v:rect id="_x0000_i1028" style="width:0;height:1.5pt" o:hralign="center" o:hrstd="t" o:hr="t" fillcolor="#a0a0a0" stroked="f"/>
+        </w:pict>
+      </w:r>
+    </w:p>
+    <w:p>
+      <w:pPr>
+        <w:pStyle w:val="Titre3"/>
+        <w:numPr>
+          <w:ilvl w:val="0"/>
+          <w:numId w:val="0"/>
+        </w:numPr>
+        <w:ind w:left="720" w:hanging="720"/>
+        <w:rPr>
+          <w:rFonts w:cs="Arial"/>
+        </w:rPr>
+      </w:pPr>
+    </w:p>
+    <w:p>
+      <w:pPr>
+        <w:pStyle w:val="Titre3"/>
+        <w:numPr>
+          <w:ilvl w:val="0"/>
+          <w:numId w:val="0"/>
+        </w:numPr>
+        <w:ind w:left="720" w:hanging="720"/>
+        <w:rPr>
+          <w:rFonts w:cs="Arial"/>
+        </w:rPr>
+      </w:pPr>
+      <w:r>
+        <w:rPr>
+          <w:rFonts w:cs="Arial"/>
+        </w:rPr>
+        <w:t>5. Demander le catalogue à une médiathèque</w:t>
+      </w:r>
+    </w:p>
+    <w:p>
+      <w:pPr>
+        <w:pStyle w:val="NormalWeb"/>
+        <w:rPr>
+          <w:rFonts w:ascii="Arial" w:hAnsi="Arial" w:cs="Arial"/>
+        </w:rPr>
+      </w:pPr>
+      <w:r>
+        <w:rPr>
+          <w:rStyle w:val="lev"/>
+          <w:rFonts w:ascii="Arial" w:hAnsi="Arial" w:cs="Arial"/>
+        </w:rPr>
+        <w:t>En tant qu'utilisateur</w:t>
+      </w:r>
+      <w:r>
+        <w:rPr>
+          <w:rFonts w:ascii="Arial" w:hAnsi="Arial" w:cs="Arial"/>
+        </w:rPr>
+        <w:t>, je veux demander le catalogue d'une médiathèque afin de consulter son contenu.</w:t>
+      </w:r>
+    </w:p>
+    <w:p>
+      <w:pPr>
+        <w:pStyle w:val="NormalWeb"/>
+        <w:rPr>
+          <w:rFonts w:ascii="Arial" w:hAnsi="Arial" w:cs="Arial"/>
+        </w:rPr>
+      </w:pPr>
+      <w:r>
+        <w:rPr>
+          <w:rStyle w:val="lev"/>
+          <w:rFonts w:ascii="Arial" w:hAnsi="Arial" w:cs="Arial"/>
+        </w:rPr>
+        <w:t>Tests d'acceptance :</w:t>
+      </w:r>
+    </w:p>
+    <w:p>
+      <w:pPr>
+        <w:numPr>
+          <w:ilvl w:val="0"/>
+          <w:numId w:val="24"/>
+        </w:numPr>
+        <w:spacing w:before="100" w:beforeAutospacing="1" w:after="100" w:afterAutospacing="1"/>
+        <w:rPr>
+          <w:rFonts w:cs="Arial"/>
+        </w:rPr>
+      </w:pPr>
+      <w:r>
+        <w:rPr>
+          <w:rStyle w:val="lev"/>
+          <w:rFonts w:cs="Arial"/>
+        </w:rPr>
+        <w:t>Étant donné</w:t>
+      </w:r>
+      <w:r>
+        <w:rPr>
+          <w:rFonts w:cs="Arial"/>
+        </w:rPr>
+        <w:t xml:space="preserve"> que je désire consulter le catalogue d'une médiathèque</w:t>
+      </w:r>
+    </w:p>
+    <w:p>
+      <w:pPr>
+        <w:numPr>
+          <w:ilvl w:val="0"/>
+          <w:numId w:val="24"/>
+        </w:numPr>
+        <w:spacing w:before="100" w:beforeAutospacing="1" w:after="100" w:afterAutospacing="1"/>
+        <w:rPr>
+          <w:rFonts w:cs="Arial"/>
+        </w:rPr>
+      </w:pPr>
+      <w:r>
+        <w:rPr>
+          <w:rStyle w:val="lev"/>
+          <w:rFonts w:cs="Arial"/>
+        </w:rPr>
+        <w:t>Lorsque</w:t>
+      </w:r>
+      <w:r>
+        <w:rPr>
+          <w:rFonts w:cs="Arial"/>
+        </w:rPr>
+        <w:t xml:space="preserve"> je clique sur une médiathèque</w:t>
+      </w:r>
+    </w:p>
+    <w:p>
+      <w:pPr>
+        <w:numPr>
+          <w:ilvl w:val="0"/>
+          <w:numId w:val="24"/>
+        </w:numPr>
+        <w:spacing w:before="100" w:beforeAutospacing="1" w:after="100" w:afterAutospacing="1"/>
+        <w:rPr>
+          <w:rFonts w:cs="Arial"/>
+        </w:rPr>
+      </w:pPr>
+      <w:r>
+        <w:rPr>
+          <w:rStyle w:val="lev"/>
+          <w:rFonts w:cs="Arial"/>
+        </w:rPr>
+        <w:t>Alors</w:t>
+      </w:r>
+      <w:r>
+        <w:rPr>
+          <w:rFonts w:cs="Arial"/>
+        </w:rPr>
+        <w:t xml:space="preserve"> son catalogue s'affiche.</w:t>
+      </w:r>
+    </w:p>
+    <w:p>
+      <w:pPr>
+        <w:pStyle w:val="Titre3"/>
+        <w:numPr>
+          <w:ilvl w:val="0"/>
+          <w:numId w:val="0"/>
+        </w:numPr>
+        <w:ind w:left="720" w:hanging="720"/>
+        <w:rPr>
+          <w:rFonts w:cs="Arial"/>
+        </w:rPr>
+      </w:pPr>
+      <w:r>
+        <w:rPr>
+          <w:rFonts w:cs="Arial"/>
+        </w:rPr>
+        <w:lastRenderedPageBreak/>
+        <w:t>6. Publier son catalogue à la vue des autres médiathèques</w:t>
+      </w:r>
+    </w:p>
+    <w:p>
+      <w:pPr>
+        <w:pStyle w:val="NormalWeb"/>
+        <w:rPr>
+          <w:rFonts w:ascii="Arial" w:hAnsi="Arial" w:cs="Arial"/>
+        </w:rPr>
+      </w:pPr>
+      <w:r>
+        <w:rPr>
+          <w:rStyle w:val="lev"/>
+          <w:rFonts w:ascii="Arial" w:hAnsi="Arial" w:cs="Arial"/>
+        </w:rPr>
+        <w:t>En tant qu'utilisateur</w:t>
+      </w:r>
+      <w:r>
+        <w:rPr>
+          <w:rFonts w:ascii="Arial" w:hAnsi="Arial" w:cs="Arial"/>
+        </w:rPr>
+        <w:t>, je veux pouvoir publier mon catalogue afin que les autres médiathèques puissent le consulter.</w:t>
+      </w:r>
+    </w:p>
+    <w:p>
+      <w:pPr>
+        <w:pStyle w:val="NormalWeb"/>
+        <w:rPr>
+          <w:rFonts w:ascii="Arial" w:hAnsi="Arial" w:cs="Arial"/>
+        </w:rPr>
+      </w:pPr>
+      <w:r>
+        <w:rPr>
+          <w:rStyle w:val="lev"/>
+          <w:rFonts w:ascii="Arial" w:hAnsi="Arial" w:cs="Arial"/>
+        </w:rPr>
+        <w:t>Tests d'acceptance :</w:t>
+      </w:r>
+    </w:p>
+    <w:p>
+      <w:pPr>
+        <w:numPr>
+          <w:ilvl w:val="0"/>
+          <w:numId w:val="25"/>
+        </w:numPr>
+        <w:spacing w:before="100" w:beforeAutospacing="1" w:after="100" w:afterAutospacing="1"/>
+        <w:rPr>
+          <w:rFonts w:cs="Arial"/>
+        </w:rPr>
+      </w:pPr>
+      <w:r>
+        <w:rPr>
+          <w:rStyle w:val="lev"/>
+          <w:rFonts w:cs="Arial"/>
+        </w:rPr>
+        <w:t>Étant donné</w:t>
+      </w:r>
+      <w:r>
+        <w:rPr>
+          <w:rFonts w:cs="Arial"/>
+        </w:rPr>
+        <w:t xml:space="preserve"> que je désire partager mon catalogue</w:t>
+      </w:r>
+    </w:p>
+    <w:p>
+      <w:pPr>
+        <w:numPr>
+          <w:ilvl w:val="0"/>
+          <w:numId w:val="25"/>
+        </w:numPr>
+        <w:spacing w:before="100" w:beforeAutospacing="1" w:after="100" w:afterAutospacing="1"/>
+        <w:rPr>
+          <w:rFonts w:cs="Arial"/>
+        </w:rPr>
+      </w:pPr>
+      <w:r>
+        <w:rPr>
+          <w:rStyle w:val="lev"/>
+          <w:rFonts w:cs="Arial"/>
+        </w:rPr>
+        <w:t>Lorsque</w:t>
+      </w:r>
+      <w:r>
+        <w:rPr>
+          <w:rFonts w:cs="Arial"/>
+        </w:rPr>
+        <w:t xml:space="preserve"> je clique sur </w:t>
+      </w:r>
+      <w:r>
+        <w:rPr>
+          <w:rStyle w:val="lev"/>
+          <w:rFonts w:cs="Arial"/>
+        </w:rPr>
+        <w:t>Partager</w:t>
+      </w:r>
+    </w:p>
+    <w:p>
+      <w:pPr>
+        <w:numPr>
+          <w:ilvl w:val="0"/>
+          <w:numId w:val="25"/>
+        </w:numPr>
+        <w:spacing w:before="100" w:beforeAutospacing="1" w:after="100" w:afterAutospacing="1"/>
+        <w:rPr>
+          <w:rFonts w:cs="Arial"/>
+        </w:rPr>
+      </w:pPr>
+      <w:r>
+        <w:rPr>
+          <w:rStyle w:val="lev"/>
+          <w:rFonts w:cs="Arial"/>
+        </w:rPr>
+        <w:t>Alors</w:t>
+      </w:r>
+      <w:r>
+        <w:rPr>
+          <w:rFonts w:cs="Arial"/>
+        </w:rPr>
+        <w:t xml:space="preserve"> mon catalogue est publié.</w:t>
+      </w:r>
+    </w:p>
+    <w:p>
+      <w:pPr>
+        <w:rPr>
+          <w:rFonts w:cs="Arial"/>
+        </w:rPr>
+      </w:pPr>
+      <w:r>
+        <w:rPr>
+          <w:rFonts w:cs="Arial"/>
+        </w:rPr>
+        <w:pict w14:anchorId="571D3E4F">
+          <v:rect id="_x0000_i1030" style="width:0;height:1.5pt" o:hralign="center" o:hrstd="t" o:hr="t" fillcolor="#a0a0a0" stroked="f"/>
+        </w:pict>
+      </w:r>
+    </w:p>
+    <w:p>
+      <w:pPr>
+        <w:pStyle w:val="Titre3"/>
+        <w:numPr>
+          <w:ilvl w:val="0"/>
+          <w:numId w:val="0"/>
+        </w:numPr>
+        <w:ind w:left="720" w:hanging="720"/>
+        <w:rPr>
+          <w:rFonts w:cs="Arial"/>
+        </w:rPr>
+      </w:pPr>
+    </w:p>
+    <w:p>
+      <w:pPr>
+        <w:pStyle w:val="Titre3"/>
+        <w:numPr>
+          <w:ilvl w:val="0"/>
+          <w:numId w:val="0"/>
+        </w:numPr>
+        <w:ind w:left="720" w:hanging="720"/>
+        <w:rPr>
+          <w:rFonts w:cs="Arial"/>
+        </w:rPr>
+      </w:pPr>
+      <w:r>
+        <w:rPr>
+          <w:rFonts w:cs="Arial"/>
+        </w:rPr>
+        <w:t>7. Pouvoir demander un fragment de média à une médiathèque</w:t>
+      </w:r>
+    </w:p>
+    <w:p>
+      <w:pPr>
+        <w:pStyle w:val="NormalWeb"/>
+        <w:rPr>
+          <w:rFonts w:ascii="Arial" w:hAnsi="Arial" w:cs="Arial"/>
+        </w:rPr>
+      </w:pPr>
+      <w:r>
+        <w:rPr>
+          <w:rStyle w:val="lev"/>
+          <w:rFonts w:ascii="Arial" w:hAnsi="Arial" w:cs="Arial"/>
+        </w:rPr>
+        <w:t>Tests d'acceptance :</w:t>
+      </w:r>
+    </w:p>
+    <w:p>
+      <w:pPr>
+        <w:numPr>
+          <w:ilvl w:val="0"/>
+          <w:numId w:val="26"/>
+        </w:numPr>
+        <w:spacing w:before="100" w:beforeAutospacing="1" w:after="100" w:afterAutospacing="1"/>
+        <w:rPr>
+          <w:rFonts w:cs="Arial"/>
+        </w:rPr>
+      </w:pPr>
+      <w:r>
+        <w:rPr>
+          <w:rStyle w:val="lev"/>
+          <w:rFonts w:cs="Arial"/>
+        </w:rPr>
+        <w:t>Étant donné</w:t>
+      </w:r>
+      <w:r>
+        <w:rPr>
+          <w:rFonts w:cs="Arial"/>
+        </w:rPr>
+        <w:t xml:space="preserve"> que je désire demander un média</w:t>
+      </w:r>
+    </w:p>
+    <w:p>
+      <w:pPr>
+        <w:numPr>
+          <w:ilvl w:val="0"/>
+          <w:numId w:val="26"/>
+        </w:numPr>
+        <w:spacing w:before="100" w:beforeAutospacing="1" w:after="100" w:afterAutospacing="1"/>
+        <w:rPr>
+          <w:rFonts w:cs="Arial"/>
+        </w:rPr>
+      </w:pPr>
+      <w:r>
+        <w:rPr>
+          <w:rStyle w:val="lev"/>
+          <w:rFonts w:cs="Arial"/>
+        </w:rPr>
+        <w:t>Lorsque</w:t>
+      </w:r>
+      <w:r>
+        <w:rPr>
+          <w:rFonts w:cs="Arial"/>
+        </w:rPr>
+        <w:t xml:space="preserve"> je demande ce média à une médiathèque</w:t>
+      </w:r>
+    </w:p>
+    <w:p>
+      <w:pPr>
+        <w:numPr>
+          <w:ilvl w:val="0"/>
+          <w:numId w:val="26"/>
+        </w:numPr>
+        <w:spacing w:before="100" w:beforeAutospacing="1" w:after="100" w:afterAutospacing="1"/>
+        <w:rPr>
+          <w:rFonts w:cs="Arial"/>
+        </w:rPr>
+      </w:pPr>
+      <w:r>
+        <w:rPr>
+          <w:rStyle w:val="lev"/>
+          <w:rFonts w:cs="Arial"/>
+        </w:rPr>
+        <w:t>Alors</w:t>
+      </w:r>
+      <w:r>
+        <w:rPr>
+          <w:rFonts w:cs="Arial"/>
+        </w:rPr>
+        <w:t xml:space="preserve"> le média m'est envoyé sous forme de fragment.</w:t>
+      </w:r>
+    </w:p>
+    <w:p>
+      <w:pPr>
+        <w:rPr>
+          <w:rFonts w:cs="Arial"/>
+        </w:rPr>
+      </w:pPr>
+      <w:r>
+        <w:rPr>
+          <w:rFonts w:cs="Arial"/>
+        </w:rPr>
+        <w:pict w14:anchorId="17EC30B2">
+          <v:rect id="_x0000_i1031" style="width:0;height:1.5pt" o:hralign="center" o:hrstd="t" o:hr="t" fillcolor="#a0a0a0" stroked="f"/>
+        </w:pict>
+      </w:r>
+    </w:p>
+    <w:p>
+      <w:pPr>
+        <w:pStyle w:val="Titre3"/>
+        <w:numPr>
+          <w:ilvl w:val="0"/>
+          <w:numId w:val="0"/>
+        </w:numPr>
+        <w:ind w:left="720" w:hanging="720"/>
+        <w:rPr>
+          <w:rFonts w:cs="Arial"/>
+        </w:rPr>
+      </w:pPr>
+    </w:p>
+    <w:p>
+      <w:pPr>
+        <w:pStyle w:val="Titre3"/>
+        <w:numPr>
+          <w:ilvl w:val="0"/>
+          <w:numId w:val="0"/>
+        </w:numPr>
+        <w:ind w:left="720" w:hanging="720"/>
+        <w:rPr>
+          <w:rFonts w:cs="Arial"/>
+        </w:rPr>
+      </w:pPr>
+      <w:r>
+        <w:rPr>
+          <w:rFonts w:cs="Arial"/>
+        </w:rPr>
+        <w:t>8. Pouvoir transmettre un fragment de média à une médiathèque</w:t>
+      </w:r>
+    </w:p>
+    <w:p>
+      <w:pPr>
+        <w:pStyle w:val="NormalWeb"/>
+        <w:rPr>
+          <w:rFonts w:ascii="Arial" w:hAnsi="Arial" w:cs="Arial"/>
+        </w:rPr>
+      </w:pPr>
+      <w:r>
+        <w:rPr>
+          <w:rStyle w:val="lev"/>
+          <w:rFonts w:ascii="Arial" w:hAnsi="Arial" w:cs="Arial"/>
+        </w:rPr>
+        <w:t>Tests d'acceptance :</w:t>
+      </w:r>
+    </w:p>
+    <w:p>
+      <w:pPr>
+        <w:numPr>
+          <w:ilvl w:val="0"/>
+          <w:numId w:val="27"/>
+        </w:numPr>
+        <w:spacing w:before="100" w:beforeAutospacing="1" w:after="100" w:afterAutospacing="1"/>
+        <w:rPr>
+          <w:rFonts w:cs="Arial"/>
+        </w:rPr>
+      </w:pPr>
+      <w:r>
+        <w:rPr>
+          <w:rStyle w:val="lev"/>
+          <w:rFonts w:cs="Arial"/>
+        </w:rPr>
+        <w:t>Étant donné</w:t>
+      </w:r>
+      <w:r>
+        <w:rPr>
+          <w:rFonts w:cs="Arial"/>
+        </w:rPr>
+        <w:t xml:space="preserve"> que je désire transmettre un fragment de mon média</w:t>
+      </w:r>
+    </w:p>
+    <w:p>
+      <w:pPr>
+        <w:numPr>
+          <w:ilvl w:val="0"/>
+          <w:numId w:val="27"/>
+        </w:numPr>
+        <w:spacing w:before="100" w:beforeAutospacing="1" w:after="100" w:afterAutospacing="1"/>
+        <w:rPr>
+          <w:rFonts w:cs="Arial"/>
+        </w:rPr>
+      </w:pPr>
+      <w:r>
+        <w:rPr>
+          <w:rStyle w:val="lev"/>
+          <w:rFonts w:cs="Arial"/>
+        </w:rPr>
+        <w:t>Lorsque</w:t>
+      </w:r>
+      <w:r>
+        <w:rPr>
+          <w:rFonts w:cs="Arial"/>
+        </w:rPr>
+        <w:t xml:space="preserve"> je le transmets à une médiathèque</w:t>
+      </w:r>
+    </w:p>
+    <w:p>
+      <w:pPr>
+        <w:numPr>
+          <w:ilvl w:val="0"/>
+          <w:numId w:val="27"/>
+        </w:numPr>
+        <w:spacing w:before="100" w:beforeAutospacing="1" w:after="100" w:afterAutospacing="1"/>
+        <w:rPr>
+          <w:rFonts w:cs="Arial"/>
+        </w:rPr>
+      </w:pPr>
+      <w:r>
+        <w:rPr>
+          <w:rStyle w:val="lev"/>
+          <w:rFonts w:cs="Arial"/>
+        </w:rPr>
+        <w:t>Alors</w:t>
+      </w:r>
+      <w:r>
+        <w:rPr>
+          <w:rFonts w:cs="Arial"/>
+        </w:rPr>
+        <w:t xml:space="preserve"> le fragment est envoyé.</w:t>
+      </w:r>
+    </w:p>
+    <w:p>
+      <w:pPr>
+        <w:rPr>
+          <w:rFonts w:cs="Arial"/>
+        </w:rPr>
+      </w:pPr>
+      <w:r>
+        <w:rPr>
+          <w:rFonts w:cs="Arial"/>
+        </w:rPr>
+        <w:pict w14:anchorId="5B14E7E4">
+          <v:rect id="_x0000_i1032" style="width:0;height:1.5pt" o:hralign="center" o:hrstd="t" o:hr="t" fillcolor="#a0a0a0" stroked="f"/>
+        </w:pict>
+      </w:r>
+    </w:p>
+    <w:p>
+      <w:pPr>
+        <w:pStyle w:val="Titre3"/>
+        <w:numPr>
+          <w:ilvl w:val="0"/>
+          <w:numId w:val="0"/>
+        </w:numPr>
+        <w:ind w:left="720" w:hanging="720"/>
+        <w:rPr>
+          <w:rFonts w:cs="Arial"/>
+        </w:rPr>
+      </w:pPr>
+    </w:p>
+    <w:p>
+      <w:pPr>
+        <w:pStyle w:val="Titre3"/>
+        <w:numPr>
+          <w:ilvl w:val="0"/>
+          <w:numId w:val="0"/>
+        </w:numPr>
+        <w:ind w:left="720" w:hanging="720"/>
+        <w:rPr>
+          <w:rFonts w:cs="Arial"/>
+        </w:rPr>
+      </w:pPr>
+      <w:r>
+        <w:rPr>
+          <w:rFonts w:cs="Arial"/>
+        </w:rPr>
+        <w:t>9. Pouvoir ajouter/charger un média depuis un dossier local</w:t>
+      </w:r>
+    </w:p>
+    <w:p>
+      <w:pPr>
+        <w:pStyle w:val="NormalWeb"/>
+        <w:rPr>
+          <w:rFonts w:ascii="Arial" w:hAnsi="Arial" w:cs="Arial"/>
+        </w:rPr>
+      </w:pPr>
+      <w:r>
+        <w:rPr>
+          <w:rStyle w:val="lev"/>
+          <w:rFonts w:ascii="Arial" w:hAnsi="Arial" w:cs="Arial"/>
+        </w:rPr>
+        <w:t>En tant qu'utilisateur</w:t>
+      </w:r>
+      <w:r>
+        <w:rPr>
+          <w:rFonts w:ascii="Arial" w:hAnsi="Arial" w:cs="Arial"/>
+        </w:rPr>
+        <w:t>, je veux pouvoir charger un média localement afin de le partager.</w:t>
+      </w:r>
+    </w:p>
+    <w:p>
+      <w:pPr>
+        <w:pStyle w:val="NormalWeb"/>
+        <w:rPr>
+          <w:rFonts w:ascii="Arial" w:hAnsi="Arial" w:cs="Arial"/>
+        </w:rPr>
+      </w:pPr>
+      <w:r>
+        <w:rPr>
+          <w:rStyle w:val="lev"/>
+          <w:rFonts w:ascii="Arial" w:hAnsi="Arial" w:cs="Arial"/>
+        </w:rPr>
+        <w:t>Tests d'acceptance :</w:t>
+      </w:r>
+    </w:p>
+    <w:p>
+      <w:pPr>
+        <w:pStyle w:val="NormalWeb"/>
+        <w:numPr>
+          <w:ilvl w:val="0"/>
+          <w:numId w:val="28"/>
+        </w:numPr>
+        <w:rPr>
+          <w:rFonts w:ascii="Arial" w:hAnsi="Arial" w:cs="Arial"/>
+        </w:rPr>
+      </w:pPr>
+      <w:r>
+        <w:rPr>
+          <w:rStyle w:val="lev"/>
+          <w:rFonts w:ascii="Arial" w:hAnsi="Arial" w:cs="Arial"/>
+        </w:rPr>
+        <w:t>Sélectionner un média :</w:t>
+      </w:r>
+    </w:p>
+    <w:p>
+      <w:pPr>
+        <w:numPr>
+          <w:ilvl w:val="1"/>
+          <w:numId w:val="28"/>
+        </w:numPr>
+        <w:spacing w:before="100" w:beforeAutospacing="1" w:after="100" w:afterAutospacing="1"/>
+        <w:rPr>
+          <w:rFonts w:cs="Arial"/>
+        </w:rPr>
+      </w:pPr>
+      <w:r>
+        <w:rPr>
+          <w:rStyle w:val="lev"/>
+          <w:rFonts w:cs="Arial"/>
+        </w:rPr>
+        <w:t>Étant donné</w:t>
+      </w:r>
+      <w:r>
+        <w:rPr>
+          <w:rFonts w:cs="Arial"/>
+        </w:rPr>
+        <w:t xml:space="preserve"> que je veuille sélectionner un média</w:t>
+      </w:r>
+    </w:p>
+    <w:p>
+      <w:pPr>
+        <w:numPr>
+          <w:ilvl w:val="1"/>
+          <w:numId w:val="28"/>
+        </w:numPr>
+        <w:spacing w:before="100" w:beforeAutospacing="1" w:after="100" w:afterAutospacing="1"/>
+        <w:rPr>
+          <w:rFonts w:cs="Arial"/>
+        </w:rPr>
+      </w:pPr>
+      <w:r>
+        <w:rPr>
+          <w:rStyle w:val="lev"/>
+          <w:rFonts w:cs="Arial"/>
+        </w:rPr>
+        <w:t>Lorsque</w:t>
+      </w:r>
+      <w:r>
+        <w:rPr>
+          <w:rFonts w:cs="Arial"/>
+        </w:rPr>
+        <w:t xml:space="preserve"> j'appuie sur </w:t>
+      </w:r>
+      <w:r>
+        <w:rPr>
+          <w:rStyle w:val="Accentuation"/>
+          <w:rFonts w:cs="Arial"/>
+        </w:rPr>
+        <w:t>Charger un média</w:t>
+      </w:r>
+    </w:p>
+    <w:p>
+      <w:pPr>
+        <w:numPr>
+          <w:ilvl w:val="1"/>
+          <w:numId w:val="28"/>
+        </w:numPr>
+        <w:spacing w:before="100" w:beforeAutospacing="1" w:after="100" w:afterAutospacing="1"/>
+        <w:rPr>
+          <w:rFonts w:cs="Arial"/>
+        </w:rPr>
+      </w:pPr>
+      <w:r>
+        <w:rPr>
+          <w:rStyle w:val="lev"/>
+          <w:rFonts w:cs="Arial"/>
+        </w:rPr>
+        <w:t>Alors</w:t>
+      </w:r>
+      <w:r>
+        <w:rPr>
+          <w:rFonts w:cs="Arial"/>
+        </w:rPr>
+        <w:t xml:space="preserve"> une interface s'ouvre pour la sélection.</w:t>
+      </w:r>
+    </w:p>
+    <w:p>
+      <w:pPr>
+        <w:pStyle w:val="NormalWeb"/>
+        <w:numPr>
+          <w:ilvl w:val="0"/>
+          <w:numId w:val="28"/>
+        </w:numPr>
+        <w:rPr>
+          <w:rFonts w:ascii="Arial" w:hAnsi="Arial" w:cs="Arial"/>
+        </w:rPr>
+      </w:pPr>
+      <w:r>
+        <w:rPr>
+          <w:rStyle w:val="lev"/>
+          <w:rFonts w:ascii="Arial" w:hAnsi="Arial" w:cs="Arial"/>
+        </w:rPr>
+        <w:t>Charger un média :</w:t>
+      </w:r>
+    </w:p>
+    <w:p>
+      <w:pPr>
+        <w:numPr>
+          <w:ilvl w:val="1"/>
+          <w:numId w:val="28"/>
+        </w:numPr>
+        <w:spacing w:before="100" w:beforeAutospacing="1" w:after="100" w:afterAutospacing="1"/>
+        <w:rPr>
+          <w:rFonts w:cs="Arial"/>
+        </w:rPr>
+      </w:pPr>
+      <w:r>
+        <w:rPr>
+          <w:rStyle w:val="lev"/>
+          <w:rFonts w:cs="Arial"/>
+        </w:rPr>
+        <w:t>Étant donné</w:t>
+      </w:r>
+      <w:r>
+        <w:rPr>
+          <w:rFonts w:cs="Arial"/>
+        </w:rPr>
+        <w:t xml:space="preserve"> que je sois sur l'interface de sélection</w:t>
+      </w:r>
+    </w:p>
+    <w:p>
+      <w:pPr>
+        <w:numPr>
+          <w:ilvl w:val="1"/>
+          <w:numId w:val="28"/>
+        </w:numPr>
+        <w:spacing w:before="100" w:beforeAutospacing="1" w:after="100" w:afterAutospacing="1"/>
+        <w:rPr>
+          <w:rFonts w:cs="Arial"/>
+        </w:rPr>
+      </w:pPr>
+      <w:r>
+        <w:rPr>
+          <w:rStyle w:val="lev"/>
+          <w:rFonts w:cs="Arial"/>
+        </w:rPr>
+        <w:lastRenderedPageBreak/>
+        <w:t>Lorsque</w:t>
+      </w:r>
+      <w:r>
+        <w:rPr>
+          <w:rFonts w:cs="Arial"/>
+        </w:rPr>
+        <w:t xml:space="preserve"> je sélectionne et confirme un média</w:t>
+      </w:r>
+    </w:p>
+    <w:p>
+      <w:pPr>
+        <w:numPr>
+          <w:ilvl w:val="1"/>
+          <w:numId w:val="28"/>
+        </w:numPr>
+        <w:spacing w:before="100" w:beforeAutospacing="1" w:after="100" w:afterAutospacing="1"/>
+        <w:rPr>
+          <w:rFonts w:cs="Arial"/>
+        </w:rPr>
+      </w:pPr>
+      <w:r>
+        <w:rPr>
+          <w:rStyle w:val="lev"/>
+          <w:rFonts w:cs="Arial"/>
+        </w:rPr>
+        <w:t>Alors</w:t>
+      </w:r>
+      <w:r>
+        <w:rPr>
+          <w:rFonts w:cs="Arial"/>
+        </w:rPr>
+        <w:t xml:space="preserve"> il est chargé dans l'application.</w:t>
+      </w:r>
+    </w:p>
+    <w:p>
+      <w:pPr>
+        <w:pStyle w:val="Titre2"/>
+        <w:rPr>
+          <w:i w:val="0"/>
+          <w:iCs/>
+        </w:rPr>
+      </w:pPr>
+      <w:bookmarkStart w:id="9" w:name="_Toc182383016"/>
+      <w:r>
+        <w:rPr>
+          <w:i w:val="0"/>
+          <w:iCs/>
+        </w:rPr>
+        <w:t>Stratégie de test</w:t>
+      </w:r>
+      <w:bookmarkEnd w:id="8"/>
+      <w:bookmarkEnd w:id="9"/>
+    </w:p>
+    <w:p/>
+    <w:p>
+      <w:pPr>
+        <w:pStyle w:val="En-tte"/>
+        <w:ind w:firstLine="360"/>
+        <w:rPr>
           <w:b/>
           <w:bCs/>
           <w:i/>
           <w:iCs/>
           <w:color w:val="FF0000"/>
-          <w:szCs w:val="14"/>
-        </w:rPr>
-        <w:t>Reprend</w:t>
-      </w:r>
+        </w:rPr>
+      </w:pPr>
       <w:r>
         <w:rPr>
           <w:b/>
@@ -7982,9 +9502,8 @@
           <w:i/>
           <w:iCs/>
           <w:color w:val="FF0000"/>
-          <w:szCs w:val="14"/>
-        </w:rPr>
-        <w:t>re</w:t>
+        </w:rPr>
+        <w:t xml:space="preserve">Décrire quels sont les </w:t>
       </w:r>
       <w:r>
         <w:rPr>
@@ -7993,9 +9512,10 @@
           <w:i/>
           <w:iCs/>
           <w:color w:val="FF0000"/>
-          <w:szCs w:val="14"/>
-        </w:rPr>
-        <w:t xml:space="preserve"> le contenu des User Stories d’IceScrum</w:t>
+          <w:sz w:val="36"/>
+          <w:szCs w:val="28"/>
+        </w:rPr>
+        <w:t xml:space="preserve">MOYENS </w:t>
       </w:r>
       <w:r>
         <w:rPr>
@@ -8004,57 +9524,36 @@
           <w:i/>
           <w:iCs/>
           <w:color w:val="FF0000"/>
-          <w:szCs w:val="14"/>
-        </w:rPr>
-        <w:t> : Story + tests d’acceptance</w:t>
-      </w:r>
-      <w:r>
+        </w:rPr>
+        <w:t>utilisés pour faire les tests, ne pas décrire les tests à effectuer !!!</w:t>
+      </w:r>
+    </w:p>
+    <w:p>
+      <w:pPr>
+        <w:pStyle w:val="En-tte"/>
+        <w:ind w:firstLine="360"/>
         <w:rPr>
           <w:b/>
           <w:bCs/>
           <w:i/>
           <w:iCs/>
           <w:color w:val="FF0000"/>
-          <w:szCs w:val="14"/>
-        </w:rPr>
-        <w:t xml:space="preserve"> (avec IceTools)</w:t>
-      </w:r>
-      <w:r>
+        </w:rPr>
+      </w:pPr>
+    </w:p>
+    <w:p>
+      <w:pPr>
+        <w:pStyle w:val="En-tte"/>
+        <w:ind w:firstLine="360"/>
         <w:rPr>
           <w:b/>
           <w:bCs/>
           <w:i/>
           <w:iCs/>
           <w:color w:val="FF0000"/>
-          <w:szCs w:val="14"/>
-        </w:rPr>
-        <w:t xml:space="preserve"> + maquettes</w:t>
-      </w:r>
-    </w:p>
-    <w:p>
-      <w:pPr>
-        <w:pStyle w:val="Titre2"/>
-        <w:rPr>
-          <w:i w:val="0"/>
-          <w:iCs/>
-        </w:rPr>
-      </w:pPr>
-      <w:bookmarkStart w:id="9" w:name="_Toc182383016"/>
-      <w:r>
-        <w:rPr>
-          <w:i w:val="0"/>
-          <w:iCs/>
-        </w:rPr>
-        <w:t>Stratégie de test</w:t>
-      </w:r>
-      <w:bookmarkEnd w:id="8"/>
-      <w:bookmarkEnd w:id="9"/>
-    </w:p>
-    <w:p/>
-    <w:p>
-      <w:pPr>
-        <w:pStyle w:val="En-tte"/>
-        <w:ind w:firstLine="360"/>
+        </w:rPr>
+      </w:pPr>
+      <w:r>
         <w:rPr>
           <w:b/>
           <w:bCs/>
@@ -8062,7 +9561,9 @@
           <w:iCs/>
           <w:color w:val="FF0000"/>
         </w:rPr>
-      </w:pPr>
+        <w:t xml:space="preserve">Décrire l’environnement dans lequel se fait la sprint </w:t>
+      </w:r>
+      <w:proofErr w:type="spellStart"/>
       <w:r>
         <w:rPr>
           <w:b/>
@@ -8071,66 +9572,9 @@
           <w:iCs/>
           <w:color w:val="FF0000"/>
         </w:rPr>
-        <w:t xml:space="preserve">Décrire quels sont les </w:t>
-      </w:r>
-      <w:r>
-        <w:rPr>
-          <w:b/>
-          <w:bCs/>
-          <w:i/>
-          <w:iCs/>
-          <w:color w:val="FF0000"/>
-          <w:sz w:val="36"/>
-          <w:szCs w:val="28"/>
-        </w:rPr>
-        <w:t xml:space="preserve">MOYENS </w:t>
-      </w:r>
-      <w:r>
-        <w:rPr>
-          <w:b/>
-          <w:bCs/>
-          <w:i/>
-          <w:iCs/>
-          <w:color w:val="FF0000"/>
-        </w:rPr>
-        <w:t>utilisés pour faire les tests, ne pas décrire les tests à effectuer !!!</w:t>
-      </w:r>
-    </w:p>
-    <w:p>
-      <w:pPr>
-        <w:pStyle w:val="En-tte"/>
-        <w:ind w:firstLine="360"/>
-        <w:rPr>
-          <w:b/>
-          <w:bCs/>
-          <w:i/>
-          <w:iCs/>
-          <w:color w:val="FF0000"/>
-        </w:rPr>
-      </w:pPr>
-    </w:p>
-    <w:p>
-      <w:pPr>
-        <w:pStyle w:val="En-tte"/>
-        <w:ind w:firstLine="360"/>
-        <w:rPr>
-          <w:b/>
-          <w:bCs/>
-          <w:i/>
-          <w:iCs/>
-          <w:color w:val="FF0000"/>
-        </w:rPr>
-      </w:pPr>
-      <w:r>
-        <w:rPr>
-          <w:b/>
-          <w:bCs/>
-          <w:i/>
-          <w:iCs/>
-          <w:color w:val="FF0000"/>
-        </w:rPr>
-        <w:t>Décrire l’environnement dans lequel se fait la sprint review</w:t>
-      </w:r>
+        <w:t>review</w:t>
+      </w:r>
+      <w:proofErr w:type="spellEnd"/>
     </w:p>
     <w:p>
       <w:pPr>
@@ -8201,6 +9645,7 @@
           <w:szCs w:val="14"/>
         </w:rPr>
       </w:pPr>
+      <w:proofErr w:type="gramStart"/>
       <w:r>
         <w:rPr>
           <w:i/>
@@ -8215,7 +9660,16 @@
           <w:iCs/>
           <w:szCs w:val="14"/>
         </w:rPr>
-        <w:t>ypes de des tests et ordre dans lequel ils seront effectués.</w:t>
+        <w:t>ypes</w:t>
+      </w:r>
+      <w:proofErr w:type="gramEnd"/>
+      <w:r>
+        <w:rPr>
+          <w:i/>
+          <w:iCs/>
+          <w:szCs w:val="14"/>
+        </w:rPr>
+        <w:t xml:space="preserve"> de des tests et ordre dans lequel ils seront effectués.</w:t>
       </w:r>
     </w:p>
     <w:p>
@@ -8235,6 +9689,7 @@
           <w:szCs w:val="14"/>
         </w:rPr>
       </w:pPr>
+      <w:proofErr w:type="gramStart"/>
       <w:r>
         <w:rPr>
           <w:i/>
@@ -8249,7 +9704,16 @@
           <w:iCs/>
           <w:szCs w:val="14"/>
         </w:rPr>
-        <w:t>es moyens à mettre en œuvre</w:t>
+        <w:t>es</w:t>
+      </w:r>
+      <w:proofErr w:type="gramEnd"/>
+      <w:r>
+        <w:rPr>
+          <w:i/>
+          <w:iCs/>
+          <w:szCs w:val="14"/>
+        </w:rPr>
+        <w:t xml:space="preserve"> moyens à mettre en œuvre</w:t>
       </w:r>
       <w:r>
         <w:rPr>
@@ -8277,6 +9741,7 @@
           <w:szCs w:val="14"/>
         </w:rPr>
       </w:pPr>
+      <w:proofErr w:type="gramStart"/>
       <w:r>
         <w:rPr>
           <w:i/>
@@ -8291,7 +9756,16 @@
           <w:iCs/>
           <w:szCs w:val="14"/>
         </w:rPr>
-        <w:t>ouverture des tests (tests exhaustifs ou non, si non, pourquoi ?)</w:t>
+        <w:t>ouverture</w:t>
+      </w:r>
+      <w:proofErr w:type="gramEnd"/>
+      <w:r>
+        <w:rPr>
+          <w:i/>
+          <w:iCs/>
+          <w:szCs w:val="14"/>
+        </w:rPr>
+        <w:t xml:space="preserve"> des tests (tests exhaustifs ou non, si non, pourquoi ?)</w:t>
       </w:r>
       <w:r>
         <w:rPr>
@@ -8319,6 +9793,7 @@
           <w:szCs w:val="14"/>
         </w:rPr>
       </w:pPr>
+      <w:proofErr w:type="gramStart"/>
       <w:r>
         <w:rPr>
           <w:i/>
@@ -8333,7 +9808,16 @@
           <w:iCs/>
           <w:szCs w:val="14"/>
         </w:rPr>
-        <w:t>onnées de test à prévoir (données réelles ?)</w:t>
+        <w:t>onnées</w:t>
+      </w:r>
+      <w:proofErr w:type="gramEnd"/>
+      <w:r>
+        <w:rPr>
+          <w:i/>
+          <w:iCs/>
+          <w:szCs w:val="14"/>
+        </w:rPr>
+        <w:t xml:space="preserve"> de test à prévoir (données réelles ?)</w:t>
       </w:r>
       <w:r>
         <w:rPr>
@@ -8380,14 +9864,23 @@
           <w:szCs w:val="14"/>
         </w:rPr>
       </w:pPr>
+      <w:proofErr w:type="gramStart"/>
       <w:r>
         <w:rPr>
           <w:i/>
           <w:iCs/>
           <w:szCs w:val="14"/>
         </w:rPr>
-        <w:lastRenderedPageBreak/>
-        <w:t>les testeurs extérieurs éventuels.</w:t>
+        <w:t>les</w:t>
+      </w:r>
+      <w:proofErr w:type="gramEnd"/>
+      <w:r>
+        <w:rPr>
+          <w:i/>
+          <w:iCs/>
+          <w:szCs w:val="14"/>
+        </w:rPr>
+        <w:t xml:space="preserve"> testeurs extérieurs éventuels.</w:t>
       </w:r>
     </w:p>
     <w:p>
@@ -8697,7 +10190,27 @@
           <w:iCs/>
           <w:color w:val="FF0000"/>
         </w:rPr>
-        <w:t>Au moment de générer le formulaire, le script php :</w:t>
+        <w:t xml:space="preserve">Au moment de générer le formulaire, le script </w:t>
+      </w:r>
+      <w:proofErr w:type="spellStart"/>
+      <w:r>
+        <w:rPr>
+          <w:b/>
+          <w:i/>
+          <w:iCs/>
+          <w:color w:val="FF0000"/>
+        </w:rPr>
+        <w:t>php</w:t>
+      </w:r>
+      <w:proofErr w:type="spellEnd"/>
+      <w:r>
+        <w:rPr>
+          <w:b/>
+          <w:i/>
+          <w:iCs/>
+          <w:color w:val="FF0000"/>
+        </w:rPr>
+        <w:t> :</w:t>
       </w:r>
     </w:p>
     <w:p>
@@ -8769,8 +10282,39 @@
           <w:iCs/>
           <w:color w:val="FF0000"/>
         </w:rPr>
-        <w:t>Ajoute un input nommé « CSRF » de type hidden dans le form</w:t>
-      </w:r>
+        <w:t xml:space="preserve">Ajoute un input nommé « CSRF » de type </w:t>
+      </w:r>
+      <w:proofErr w:type="spellStart"/>
+      <w:r>
+        <w:rPr>
+          <w:b/>
+          <w:i/>
+          <w:iCs/>
+          <w:color w:val="FF0000"/>
+        </w:rPr>
+        <w:t>hidden</w:t>
+      </w:r>
+      <w:proofErr w:type="spellEnd"/>
+      <w:r>
+        <w:rPr>
+          <w:b/>
+          <w:i/>
+          <w:iCs/>
+          <w:color w:val="FF0000"/>
+        </w:rPr>
+        <w:t xml:space="preserve"> dans le </w:t>
+      </w:r>
+      <w:proofErr w:type="spellStart"/>
+      <w:r>
+        <w:rPr>
+          <w:b/>
+          <w:i/>
+          <w:iCs/>
+          <w:color w:val="FF0000"/>
+        </w:rPr>
+        <w:t>form</w:t>
+      </w:r>
+      <w:proofErr w:type="spellEnd"/>
     </w:p>
     <w:p>
       <w:pPr>
@@ -8850,6 +10394,7 @@
           <w:iCs/>
           <w:color w:val="FF0000"/>
         </w:rPr>
+        <w:lastRenderedPageBreak/>
         <w:t>Calcule un hash SHA256 de la chaîne obtenue</w:t>
       </w:r>
     </w:p>
@@ -9079,12 +10624,21 @@
           <w:iCs/>
         </w:rPr>
       </w:pPr>
+      <w:proofErr w:type="gramStart"/>
       <w:r>
         <w:rPr>
           <w:i/>
           <w:iCs/>
         </w:rPr>
-        <w:t>la liste de tous les fichiers et une rapide description de leur contenu (des noms qui parlent !)</w:t>
+        <w:t>la</w:t>
+      </w:r>
+      <w:proofErr w:type="gramEnd"/>
+      <w:r>
+        <w:rPr>
+          <w:i/>
+          <w:iCs/>
+        </w:rPr>
+        <w:t xml:space="preserve"> liste de tous les fichiers et une rapide description de leur contenu (des noms qui parlent !)</w:t>
       </w:r>
     </w:p>
     <w:p>
@@ -9103,13 +10657,21 @@
           <w:iCs/>
         </w:rPr>
       </w:pPr>
+      <w:proofErr w:type="gramStart"/>
       <w:r>
         <w:rPr>
           <w:i/>
           <w:iCs/>
         </w:rPr>
-        <w:lastRenderedPageBreak/>
-        <w:t>les versions des systèmes d'exploitation et des outils logiciels</w:t>
+        <w:t>les</w:t>
+      </w:r>
+      <w:proofErr w:type="gramEnd"/>
+      <w:r>
+        <w:rPr>
+          <w:i/>
+          <w:iCs/>
+        </w:rPr>
+        <w:t xml:space="preserve"> versions des systèmes d'exploitation et des outils logiciels</w:t>
       </w:r>
     </w:p>
     <w:p>
@@ -9128,12 +10690,21 @@
           <w:iCs/>
         </w:rPr>
       </w:pPr>
+      <w:proofErr w:type="gramStart"/>
       <w:r>
         <w:rPr>
           <w:i/>
           <w:iCs/>
         </w:rPr>
-        <w:t>la description exacte du matériel</w:t>
+        <w:t>la</w:t>
+      </w:r>
+      <w:proofErr w:type="gramEnd"/>
+      <w:r>
+        <w:rPr>
+          <w:i/>
+          <w:iCs/>
+        </w:rPr>
+        <w:t xml:space="preserve"> description exacte du matériel</w:t>
       </w:r>
     </w:p>
     <w:p/>
@@ -9217,6 +10788,7 @@
         </w:rPr>
         <w:t>Reprendre les tests d’acceptance d’IceScrum au moyen de la feuille ad hoc d’</w:t>
       </w:r>
+      <w:proofErr w:type="spellStart"/>
       <w:r>
         <w:rPr>
           <w:b/>
@@ -9227,6 +10799,7 @@
         </w:rPr>
         <w:t>IceTools</w:t>
       </w:r>
+      <w:proofErr w:type="spellEnd"/>
     </w:p>
     <w:p>
       <w:pPr>
@@ -9495,6 +11068,7 @@
           <w:i w:val="0"/>
           <w:iCs/>
         </w:rPr>
+        <w:lastRenderedPageBreak/>
         <w:t>Recours à l’intelligence artificielle</w:t>
       </w:r>
       <w:bookmarkEnd w:id="28"/>
@@ -9822,12 +11396,21 @@
         <w:szCs w:val="16"/>
       </w:rPr>
     </w:pPr>
+    <w:proofErr w:type="gramStart"/>
     <w:r>
       <w:rPr>
         <w:sz w:val="16"/>
         <w:szCs w:val="16"/>
       </w:rPr>
-      <w:t>i-CQ VD Octobre 2010</w:t>
+      <w:t>i</w:t>
+    </w:r>
+    <w:proofErr w:type="gramEnd"/>
+    <w:r>
+      <w:rPr>
+        <w:sz w:val="16"/>
+        <w:szCs w:val="16"/>
+      </w:rPr>
+      <w:t>-CQ VD Octobre 2010</w:t>
     </w:r>
     <w:r>
       <w:rPr>
@@ -9889,7 +11472,23 @@
         <w:sz w:val="16"/>
         <w:szCs w:val="16"/>
       </w:rPr>
-      <w:t>Dernière modif : 02.12.2010</w:t>
+      <w:t xml:space="preserve">Dernière </w:t>
+    </w:r>
+    <w:proofErr w:type="spellStart"/>
+    <w:r>
+      <w:rPr>
+        <w:sz w:val="16"/>
+        <w:szCs w:val="16"/>
+      </w:rPr>
+      <w:t>modif</w:t>
+    </w:r>
+    <w:proofErr w:type="spellEnd"/>
+    <w:r>
+      <w:rPr>
+        <w:sz w:val="16"/>
+        <w:szCs w:val="16"/>
+      </w:rPr>
+      <w:t> : 02.12.2010</w:t>
     </w:r>
     <w:r>
       <w:rPr>
@@ -10131,6 +11730,304 @@
     </w:lvl>
   </w:abstractNum>
   <w:abstractNum w:abstractNumId="2" w15:restartNumberingAfterBreak="0">
+    <w:nsid w:val="109F69DC"/>
+    <w:multiLevelType w:val="multilevel"/>
+    <w:tmpl w:val="DFA2E060"/>
+    <w:lvl w:ilvl="0">
+      <w:start w:val="1"/>
+      <w:numFmt w:val="bullet"/>
+      <w:lvlText w:val=""/>
+      <w:lvlJc w:val="left"/>
+      <w:pPr>
+        <w:tabs>
+          <w:tab w:val="num" w:pos="720"/>
+        </w:tabs>
+        <w:ind w:left="720" w:hanging="360"/>
+      </w:pPr>
+      <w:rPr>
+        <w:rFonts w:ascii="Symbol" w:hAnsi="Symbol" w:hint="default"/>
+        <w:sz w:val="20"/>
+      </w:rPr>
+    </w:lvl>
+    <w:lvl w:ilvl="1">
+      <w:start w:val="1"/>
+      <w:numFmt w:val="bullet"/>
+      <w:lvlText w:val="o"/>
+      <w:lvlJc w:val="left"/>
+      <w:pPr>
+        <w:tabs>
+          <w:tab w:val="num" w:pos="1440"/>
+        </w:tabs>
+        <w:ind w:left="1440" w:hanging="360"/>
+      </w:pPr>
+      <w:rPr>
+        <w:rFonts w:ascii="Courier New" w:hAnsi="Courier New" w:hint="default"/>
+        <w:sz w:val="20"/>
+      </w:rPr>
+    </w:lvl>
+    <w:lvl w:ilvl="2" w:tentative="1">
+      <w:start w:val="1"/>
+      <w:numFmt w:val="bullet"/>
+      <w:lvlText w:val=""/>
+      <w:lvlJc w:val="left"/>
+      <w:pPr>
+        <w:tabs>
+          <w:tab w:val="num" w:pos="2160"/>
+        </w:tabs>
+        <w:ind w:left="2160" w:hanging="360"/>
+      </w:pPr>
+      <w:rPr>
+        <w:rFonts w:ascii="Wingdings" w:hAnsi="Wingdings" w:hint="default"/>
+        <w:sz w:val="20"/>
+      </w:rPr>
+    </w:lvl>
+    <w:lvl w:ilvl="3" w:tentative="1">
+      <w:start w:val="1"/>
+      <w:numFmt w:val="bullet"/>
+      <w:lvlText w:val=""/>
+      <w:lvlJc w:val="left"/>
+      <w:pPr>
+        <w:tabs>
+          <w:tab w:val="num" w:pos="2880"/>
+        </w:tabs>
+        <w:ind w:left="2880" w:hanging="360"/>
+      </w:pPr>
+      <w:rPr>
+        <w:rFonts w:ascii="Wingdings" w:hAnsi="Wingdings" w:hint="default"/>
+        <w:sz w:val="20"/>
+      </w:rPr>
+    </w:lvl>
+    <w:lvl w:ilvl="4" w:tentative="1">
+      <w:start w:val="1"/>
+      <w:numFmt w:val="bullet"/>
+      <w:lvlText w:val=""/>
+      <w:lvlJc w:val="left"/>
+      <w:pPr>
+        <w:tabs>
+          <w:tab w:val="num" w:pos="3600"/>
+        </w:tabs>
+        <w:ind w:left="3600" w:hanging="360"/>
+      </w:pPr>
+      <w:rPr>
+        <w:rFonts w:ascii="Wingdings" w:hAnsi="Wingdings" w:hint="default"/>
+        <w:sz w:val="20"/>
+      </w:rPr>
+    </w:lvl>
+    <w:lvl w:ilvl="5" w:tentative="1">
+      <w:start w:val="1"/>
+      <w:numFmt w:val="bullet"/>
+      <w:lvlText w:val=""/>
+      <w:lvlJc w:val="left"/>
+      <w:pPr>
+        <w:tabs>
+          <w:tab w:val="num" w:pos="4320"/>
+        </w:tabs>
+        <w:ind w:left="4320" w:hanging="360"/>
+      </w:pPr>
+      <w:rPr>
+        <w:rFonts w:ascii="Wingdings" w:hAnsi="Wingdings" w:hint="default"/>
+        <w:sz w:val="20"/>
+      </w:rPr>
+    </w:lvl>
+    <w:lvl w:ilvl="6" w:tentative="1">
+      <w:start w:val="1"/>
+      <w:numFmt w:val="bullet"/>
+      <w:lvlText w:val=""/>
+      <w:lvlJc w:val="left"/>
+      <w:pPr>
+        <w:tabs>
+          <w:tab w:val="num" w:pos="5040"/>
+        </w:tabs>
+        <w:ind w:left="5040" w:hanging="360"/>
+      </w:pPr>
+      <w:rPr>
+        <w:rFonts w:ascii="Wingdings" w:hAnsi="Wingdings" w:hint="default"/>
+        <w:sz w:val="20"/>
+      </w:rPr>
+    </w:lvl>
+    <w:lvl w:ilvl="7" w:tentative="1">
+      <w:start w:val="1"/>
+      <w:numFmt w:val="bullet"/>
+      <w:lvlText w:val=""/>
+      <w:lvlJc w:val="left"/>
+      <w:pPr>
+        <w:tabs>
+          <w:tab w:val="num" w:pos="5760"/>
+        </w:tabs>
+        <w:ind w:left="5760" w:hanging="360"/>
+      </w:pPr>
+      <w:rPr>
+        <w:rFonts w:ascii="Wingdings" w:hAnsi="Wingdings" w:hint="default"/>
+        <w:sz w:val="20"/>
+      </w:rPr>
+    </w:lvl>
+    <w:lvl w:ilvl="8" w:tentative="1">
+      <w:start w:val="1"/>
+      <w:numFmt w:val="bullet"/>
+      <w:lvlText w:val=""/>
+      <w:lvlJc w:val="left"/>
+      <w:pPr>
+        <w:tabs>
+          <w:tab w:val="num" w:pos="6480"/>
+        </w:tabs>
+        <w:ind w:left="6480" w:hanging="360"/>
+      </w:pPr>
+      <w:rPr>
+        <w:rFonts w:ascii="Wingdings" w:hAnsi="Wingdings" w:hint="default"/>
+        <w:sz w:val="20"/>
+      </w:rPr>
+    </w:lvl>
+  </w:abstractNum>
+  <w:abstractNum w:abstractNumId="3" w15:restartNumberingAfterBreak="0">
+    <w:nsid w:val="14C45A3B"/>
+    <w:multiLevelType w:val="multilevel"/>
+    <w:tmpl w:val="8610B614"/>
+    <w:lvl w:ilvl="0">
+      <w:start w:val="1"/>
+      <w:numFmt w:val="bullet"/>
+      <w:lvlText w:val=""/>
+      <w:lvlJc w:val="left"/>
+      <w:pPr>
+        <w:tabs>
+          <w:tab w:val="num" w:pos="720"/>
+        </w:tabs>
+        <w:ind w:left="720" w:hanging="360"/>
+      </w:pPr>
+      <w:rPr>
+        <w:rFonts w:ascii="Symbol" w:hAnsi="Symbol" w:hint="default"/>
+        <w:sz w:val="20"/>
+      </w:rPr>
+    </w:lvl>
+    <w:lvl w:ilvl="1" w:tentative="1">
+      <w:start w:val="1"/>
+      <w:numFmt w:val="bullet"/>
+      <w:lvlText w:val="o"/>
+      <w:lvlJc w:val="left"/>
+      <w:pPr>
+        <w:tabs>
+          <w:tab w:val="num" w:pos="1440"/>
+        </w:tabs>
+        <w:ind w:left="1440" w:hanging="360"/>
+      </w:pPr>
+      <w:rPr>
+        <w:rFonts w:ascii="Courier New" w:hAnsi="Courier New" w:hint="default"/>
+        <w:sz w:val="20"/>
+      </w:rPr>
+    </w:lvl>
+    <w:lvl w:ilvl="2" w:tentative="1">
+      <w:start w:val="1"/>
+      <w:numFmt w:val="bullet"/>
+      <w:lvlText w:val=""/>
+      <w:lvlJc w:val="left"/>
+      <w:pPr>
+        <w:tabs>
+          <w:tab w:val="num" w:pos="2160"/>
+        </w:tabs>
+        <w:ind w:left="2160" w:hanging="360"/>
+      </w:pPr>
+      <w:rPr>
+        <w:rFonts w:ascii="Wingdings" w:hAnsi="Wingdings" w:hint="default"/>
+        <w:sz w:val="20"/>
+      </w:rPr>
+    </w:lvl>
+    <w:lvl w:ilvl="3" w:tentative="1">
+      <w:start w:val="1"/>
+      <w:numFmt w:val="bullet"/>
+      <w:lvlText w:val=""/>
+      <w:lvlJc w:val="left"/>
+      <w:pPr>
+        <w:tabs>
+          <w:tab w:val="num" w:pos="2880"/>
+        </w:tabs>
+        <w:ind w:left="2880" w:hanging="360"/>
+      </w:pPr>
+      <w:rPr>
+        <w:rFonts w:ascii="Wingdings" w:hAnsi="Wingdings" w:hint="default"/>
+        <w:sz w:val="20"/>
+      </w:rPr>
+    </w:lvl>
+    <w:lvl w:ilvl="4" w:tentative="1">
+      <w:start w:val="1"/>
+      <w:numFmt w:val="bullet"/>
+      <w:lvlText w:val=""/>
+      <w:lvlJc w:val="left"/>
+      <w:pPr>
+        <w:tabs>
+          <w:tab w:val="num" w:pos="3600"/>
+        </w:tabs>
+        <w:ind w:left="3600" w:hanging="360"/>
+      </w:pPr>
+      <w:rPr>
+        <w:rFonts w:ascii="Wingdings" w:hAnsi="Wingdings" w:hint="default"/>
+        <w:sz w:val="20"/>
+      </w:rPr>
+    </w:lvl>
+    <w:lvl w:ilvl="5" w:tentative="1">
+      <w:start w:val="1"/>
+      <w:numFmt w:val="bullet"/>
+      <w:lvlText w:val=""/>
+      <w:lvlJc w:val="left"/>
+      <w:pPr>
+        <w:tabs>
+          <w:tab w:val="num" w:pos="4320"/>
+        </w:tabs>
+        <w:ind w:left="4320" w:hanging="360"/>
+      </w:pPr>
+      <w:rPr>
+        <w:rFonts w:ascii="Wingdings" w:hAnsi="Wingdings" w:hint="default"/>
+        <w:sz w:val="20"/>
+      </w:rPr>
+    </w:lvl>
+    <w:lvl w:ilvl="6" w:tentative="1">
+      <w:start w:val="1"/>
+      <w:numFmt w:val="bullet"/>
+      <w:lvlText w:val=""/>
+      <w:lvlJc w:val="left"/>
+      <w:pPr>
+        <w:tabs>
+          <w:tab w:val="num" w:pos="5040"/>
+        </w:tabs>
+        <w:ind w:left="5040" w:hanging="360"/>
+      </w:pPr>
+      <w:rPr>
+        <w:rFonts w:ascii="Wingdings" w:hAnsi="Wingdings" w:hint="default"/>
+        <w:sz w:val="20"/>
+      </w:rPr>
+    </w:lvl>
+    <w:lvl w:ilvl="7" w:tentative="1">
+      <w:start w:val="1"/>
+      <w:numFmt w:val="bullet"/>
+      <w:lvlText w:val=""/>
+      <w:lvlJc w:val="left"/>
+      <w:pPr>
+        <w:tabs>
+          <w:tab w:val="num" w:pos="5760"/>
+        </w:tabs>
+        <w:ind w:left="5760" w:hanging="360"/>
+      </w:pPr>
+      <w:rPr>
+        <w:rFonts w:ascii="Wingdings" w:hAnsi="Wingdings" w:hint="default"/>
+        <w:sz w:val="20"/>
+      </w:rPr>
+    </w:lvl>
+    <w:lvl w:ilvl="8" w:tentative="1">
+      <w:start w:val="1"/>
+      <w:numFmt w:val="bullet"/>
+      <w:lvlText w:val=""/>
+      <w:lvlJc w:val="left"/>
+      <w:pPr>
+        <w:tabs>
+          <w:tab w:val="num" w:pos="6480"/>
+        </w:tabs>
+        <w:ind w:left="6480" w:hanging="360"/>
+      </w:pPr>
+      <w:rPr>
+        <w:rFonts w:ascii="Wingdings" w:hAnsi="Wingdings" w:hint="default"/>
+        <w:sz w:val="20"/>
+      </w:rPr>
+    </w:lvl>
+  </w:abstractNum>
+  <w:abstractNum w:abstractNumId="4" w15:restartNumberingAfterBreak="0">
     <w:nsid w:val="16794E2B"/>
     <w:multiLevelType w:val="hybridMultilevel"/>
     <w:tmpl w:val="641AD2C2"/>
@@ -10270,7 +12167,7 @@
       </w:rPr>
     </w:lvl>
   </w:abstractNum>
-  <w:abstractNum w:abstractNumId="3" w15:restartNumberingAfterBreak="0">
+  <w:abstractNum w:abstractNumId="5" w15:restartNumberingAfterBreak="0">
     <w:nsid w:val="19FF01AE"/>
     <w:multiLevelType w:val="hybridMultilevel"/>
     <w:tmpl w:val="EC6A3956"/>
@@ -10410,7 +12307,305 @@
       </w:rPr>
     </w:lvl>
   </w:abstractNum>
-  <w:abstractNum w:abstractNumId="4" w15:restartNumberingAfterBreak="0">
+  <w:abstractNum w:abstractNumId="6" w15:restartNumberingAfterBreak="0">
+    <w:nsid w:val="1B013368"/>
+    <w:multiLevelType w:val="multilevel"/>
+    <w:tmpl w:val="C8B698B8"/>
+    <w:lvl w:ilvl="0">
+      <w:start w:val="1"/>
+      <w:numFmt w:val="bullet"/>
+      <w:lvlText w:val=""/>
+      <w:lvlJc w:val="left"/>
+      <w:pPr>
+        <w:tabs>
+          <w:tab w:val="num" w:pos="720"/>
+        </w:tabs>
+        <w:ind w:left="720" w:hanging="360"/>
+      </w:pPr>
+      <w:rPr>
+        <w:rFonts w:ascii="Symbol" w:hAnsi="Symbol" w:hint="default"/>
+        <w:sz w:val="20"/>
+      </w:rPr>
+    </w:lvl>
+    <w:lvl w:ilvl="1" w:tentative="1">
+      <w:start w:val="1"/>
+      <w:numFmt w:val="bullet"/>
+      <w:lvlText w:val="o"/>
+      <w:lvlJc w:val="left"/>
+      <w:pPr>
+        <w:tabs>
+          <w:tab w:val="num" w:pos="1440"/>
+        </w:tabs>
+        <w:ind w:left="1440" w:hanging="360"/>
+      </w:pPr>
+      <w:rPr>
+        <w:rFonts w:ascii="Courier New" w:hAnsi="Courier New" w:hint="default"/>
+        <w:sz w:val="20"/>
+      </w:rPr>
+    </w:lvl>
+    <w:lvl w:ilvl="2" w:tentative="1">
+      <w:start w:val="1"/>
+      <w:numFmt w:val="bullet"/>
+      <w:lvlText w:val=""/>
+      <w:lvlJc w:val="left"/>
+      <w:pPr>
+        <w:tabs>
+          <w:tab w:val="num" w:pos="2160"/>
+        </w:tabs>
+        <w:ind w:left="2160" w:hanging="360"/>
+      </w:pPr>
+      <w:rPr>
+        <w:rFonts w:ascii="Wingdings" w:hAnsi="Wingdings" w:hint="default"/>
+        <w:sz w:val="20"/>
+      </w:rPr>
+    </w:lvl>
+    <w:lvl w:ilvl="3" w:tentative="1">
+      <w:start w:val="1"/>
+      <w:numFmt w:val="bullet"/>
+      <w:lvlText w:val=""/>
+      <w:lvlJc w:val="left"/>
+      <w:pPr>
+        <w:tabs>
+          <w:tab w:val="num" w:pos="2880"/>
+        </w:tabs>
+        <w:ind w:left="2880" w:hanging="360"/>
+      </w:pPr>
+      <w:rPr>
+        <w:rFonts w:ascii="Wingdings" w:hAnsi="Wingdings" w:hint="default"/>
+        <w:sz w:val="20"/>
+      </w:rPr>
+    </w:lvl>
+    <w:lvl w:ilvl="4" w:tentative="1">
+      <w:start w:val="1"/>
+      <w:numFmt w:val="bullet"/>
+      <w:lvlText w:val=""/>
+      <w:lvlJc w:val="left"/>
+      <w:pPr>
+        <w:tabs>
+          <w:tab w:val="num" w:pos="3600"/>
+        </w:tabs>
+        <w:ind w:left="3600" w:hanging="360"/>
+      </w:pPr>
+      <w:rPr>
+        <w:rFonts w:ascii="Wingdings" w:hAnsi="Wingdings" w:hint="default"/>
+        <w:sz w:val="20"/>
+      </w:rPr>
+    </w:lvl>
+    <w:lvl w:ilvl="5" w:tentative="1">
+      <w:start w:val="1"/>
+      <w:numFmt w:val="bullet"/>
+      <w:lvlText w:val=""/>
+      <w:lvlJc w:val="left"/>
+      <w:pPr>
+        <w:tabs>
+          <w:tab w:val="num" w:pos="4320"/>
+        </w:tabs>
+        <w:ind w:left="4320" w:hanging="360"/>
+      </w:pPr>
+      <w:rPr>
+        <w:rFonts w:ascii="Wingdings" w:hAnsi="Wingdings" w:hint="default"/>
+        <w:sz w:val="20"/>
+      </w:rPr>
+    </w:lvl>
+    <w:lvl w:ilvl="6" w:tentative="1">
+      <w:start w:val="1"/>
+      <w:numFmt w:val="bullet"/>
+      <w:lvlText w:val=""/>
+      <w:lvlJc w:val="left"/>
+      <w:pPr>
+        <w:tabs>
+          <w:tab w:val="num" w:pos="5040"/>
+        </w:tabs>
+        <w:ind w:left="5040" w:hanging="360"/>
+      </w:pPr>
+      <w:rPr>
+        <w:rFonts w:ascii="Wingdings" w:hAnsi="Wingdings" w:hint="default"/>
+        <w:sz w:val="20"/>
+      </w:rPr>
+    </w:lvl>
+    <w:lvl w:ilvl="7" w:tentative="1">
+      <w:start w:val="1"/>
+      <w:numFmt w:val="bullet"/>
+      <w:lvlText w:val=""/>
+      <w:lvlJc w:val="left"/>
+      <w:pPr>
+        <w:tabs>
+          <w:tab w:val="num" w:pos="5760"/>
+        </w:tabs>
+        <w:ind w:left="5760" w:hanging="360"/>
+      </w:pPr>
+      <w:rPr>
+        <w:rFonts w:ascii="Wingdings" w:hAnsi="Wingdings" w:hint="default"/>
+        <w:sz w:val="20"/>
+      </w:rPr>
+    </w:lvl>
+    <w:lvl w:ilvl="8" w:tentative="1">
+      <w:start w:val="1"/>
+      <w:numFmt w:val="bullet"/>
+      <w:lvlText w:val=""/>
+      <w:lvlJc w:val="left"/>
+      <w:pPr>
+        <w:tabs>
+          <w:tab w:val="num" w:pos="6480"/>
+        </w:tabs>
+        <w:ind w:left="6480" w:hanging="360"/>
+      </w:pPr>
+      <w:rPr>
+        <w:rFonts w:ascii="Wingdings" w:hAnsi="Wingdings" w:hint="default"/>
+        <w:sz w:val="20"/>
+      </w:rPr>
+    </w:lvl>
+  </w:abstractNum>
+  <w:abstractNum w:abstractNumId="7" w15:restartNumberingAfterBreak="0">
+    <w:nsid w:val="26BB03E5"/>
+    <w:multiLevelType w:val="multilevel"/>
+    <w:tmpl w:val="31C6FC96"/>
+    <w:lvl w:ilvl="0">
+      <w:start w:val="1"/>
+      <w:numFmt w:val="bullet"/>
+      <w:lvlText w:val=""/>
+      <w:lvlJc w:val="left"/>
+      <w:pPr>
+        <w:tabs>
+          <w:tab w:val="num" w:pos="720"/>
+        </w:tabs>
+        <w:ind w:left="720" w:hanging="360"/>
+      </w:pPr>
+      <w:rPr>
+        <w:rFonts w:ascii="Symbol" w:hAnsi="Symbol" w:hint="default"/>
+        <w:sz w:val="20"/>
+      </w:rPr>
+    </w:lvl>
+    <w:lvl w:ilvl="1" w:tentative="1">
+      <w:start w:val="1"/>
+      <w:numFmt w:val="bullet"/>
+      <w:lvlText w:val="o"/>
+      <w:lvlJc w:val="left"/>
+      <w:pPr>
+        <w:tabs>
+          <w:tab w:val="num" w:pos="1440"/>
+        </w:tabs>
+        <w:ind w:left="1440" w:hanging="360"/>
+      </w:pPr>
+      <w:rPr>
+        <w:rFonts w:ascii="Courier New" w:hAnsi="Courier New" w:hint="default"/>
+        <w:sz w:val="20"/>
+      </w:rPr>
+    </w:lvl>
+    <w:lvl w:ilvl="2" w:tentative="1">
+      <w:start w:val="1"/>
+      <w:numFmt w:val="bullet"/>
+      <w:lvlText w:val=""/>
+      <w:lvlJc w:val="left"/>
+      <w:pPr>
+        <w:tabs>
+          <w:tab w:val="num" w:pos="2160"/>
+        </w:tabs>
+        <w:ind w:left="2160" w:hanging="360"/>
+      </w:pPr>
+      <w:rPr>
+        <w:rFonts w:ascii="Wingdings" w:hAnsi="Wingdings" w:hint="default"/>
+        <w:sz w:val="20"/>
+      </w:rPr>
+    </w:lvl>
+    <w:lvl w:ilvl="3" w:tentative="1">
+      <w:start w:val="1"/>
+      <w:numFmt w:val="bullet"/>
+      <w:lvlText w:val=""/>
+      <w:lvlJc w:val="left"/>
+      <w:pPr>
+        <w:tabs>
+          <w:tab w:val="num" w:pos="2880"/>
+        </w:tabs>
+        <w:ind w:left="2880" w:hanging="360"/>
+      </w:pPr>
+      <w:rPr>
+        <w:rFonts w:ascii="Wingdings" w:hAnsi="Wingdings" w:hint="default"/>
+        <w:sz w:val="20"/>
+      </w:rPr>
+    </w:lvl>
+    <w:lvl w:ilvl="4" w:tentative="1">
+      <w:start w:val="1"/>
+      <w:numFmt w:val="bullet"/>
+      <w:lvlText w:val=""/>
+      <w:lvlJc w:val="left"/>
+      <w:pPr>
+        <w:tabs>
+          <w:tab w:val="num" w:pos="3600"/>
+        </w:tabs>
+        <w:ind w:left="3600" w:hanging="360"/>
+      </w:pPr>
+      <w:rPr>
+        <w:rFonts w:ascii="Wingdings" w:hAnsi="Wingdings" w:hint="default"/>
+        <w:sz w:val="20"/>
+      </w:rPr>
+    </w:lvl>
+    <w:lvl w:ilvl="5" w:tentative="1">
+      <w:start w:val="1"/>
+      <w:numFmt w:val="bullet"/>
+      <w:lvlText w:val=""/>
+      <w:lvlJc w:val="left"/>
+      <w:pPr>
+        <w:tabs>
+          <w:tab w:val="num" w:pos="4320"/>
+        </w:tabs>
+        <w:ind w:left="4320" w:hanging="360"/>
+      </w:pPr>
+      <w:rPr>
+        <w:rFonts w:ascii="Wingdings" w:hAnsi="Wingdings" w:hint="default"/>
+        <w:sz w:val="20"/>
+      </w:rPr>
+    </w:lvl>
+    <w:lvl w:ilvl="6" w:tentative="1">
+      <w:start w:val="1"/>
+      <w:numFmt w:val="bullet"/>
+      <w:lvlText w:val=""/>
+      <w:lvlJc w:val="left"/>
+      <w:pPr>
+        <w:tabs>
+          <w:tab w:val="num" w:pos="5040"/>
+        </w:tabs>
+        <w:ind w:left="5040" w:hanging="360"/>
+      </w:pPr>
+      <w:rPr>
+        <w:rFonts w:ascii="Wingdings" w:hAnsi="Wingdings" w:hint="default"/>
+        <w:sz w:val="20"/>
+      </w:rPr>
+    </w:lvl>
+    <w:lvl w:ilvl="7" w:tentative="1">
+      <w:start w:val="1"/>
+      <w:numFmt w:val="bullet"/>
+      <w:lvlText w:val=""/>
+      <w:lvlJc w:val="left"/>
+      <w:pPr>
+        <w:tabs>
+          <w:tab w:val="num" w:pos="5760"/>
+        </w:tabs>
+        <w:ind w:left="5760" w:hanging="360"/>
+      </w:pPr>
+      <w:rPr>
+        <w:rFonts w:ascii="Wingdings" w:hAnsi="Wingdings" w:hint="default"/>
+        <w:sz w:val="20"/>
+      </w:rPr>
+    </w:lvl>
+    <w:lvl w:ilvl="8" w:tentative="1">
+      <w:start w:val="1"/>
+      <w:numFmt w:val="bullet"/>
+      <w:lvlText w:val=""/>
+      <w:lvlJc w:val="left"/>
+      <w:pPr>
+        <w:tabs>
+          <w:tab w:val="num" w:pos="6480"/>
+        </w:tabs>
+        <w:ind w:left="6480" w:hanging="360"/>
+      </w:pPr>
+      <w:rPr>
+        <w:rFonts w:ascii="Wingdings" w:hAnsi="Wingdings" w:hint="default"/>
+        <w:sz w:val="20"/>
+      </w:rPr>
+    </w:lvl>
+  </w:abstractNum>
+  <w:abstractNum w:abstractNumId="8" w15:restartNumberingAfterBreak="0">
     <w:nsid w:val="27A404D8"/>
     <w:multiLevelType w:val="hybridMultilevel"/>
     <w:tmpl w:val="E4483B56"/>
@@ -10550,7 +12745,7 @@
       </w:rPr>
     </w:lvl>
   </w:abstractNum>
-  <w:abstractNum w:abstractNumId="5" w15:restartNumberingAfterBreak="0">
+  <w:abstractNum w:abstractNumId="9" w15:restartNumberingAfterBreak="0">
     <w:nsid w:val="318A3916"/>
     <w:multiLevelType w:val="hybridMultilevel"/>
     <w:tmpl w:val="7EC48B9C"/>
@@ -10663,7 +12858,7 @@
       </w:rPr>
     </w:lvl>
   </w:abstractNum>
-  <w:abstractNum w:abstractNumId="6" w15:restartNumberingAfterBreak="0">
+  <w:abstractNum w:abstractNumId="10" w15:restartNumberingAfterBreak="0">
     <w:nsid w:val="408C02FF"/>
     <w:multiLevelType w:val="hybridMultilevel"/>
     <w:tmpl w:val="1C925AC4"/>
@@ -10800,7 +12995,156 @@
       </w:rPr>
     </w:lvl>
   </w:abstractNum>
-  <w:abstractNum w:abstractNumId="7" w15:restartNumberingAfterBreak="0">
+  <w:abstractNum w:abstractNumId="11" w15:restartNumberingAfterBreak="0">
+    <w:nsid w:val="410B0693"/>
+    <w:multiLevelType w:val="multilevel"/>
+    <w:tmpl w:val="AEDE04EE"/>
+    <w:lvl w:ilvl="0">
+      <w:start w:val="1"/>
+      <w:numFmt w:val="bullet"/>
+      <w:lvlText w:val=""/>
+      <w:lvlJc w:val="left"/>
+      <w:pPr>
+        <w:tabs>
+          <w:tab w:val="num" w:pos="720"/>
+        </w:tabs>
+        <w:ind w:left="720" w:hanging="360"/>
+      </w:pPr>
+      <w:rPr>
+        <w:rFonts w:ascii="Symbol" w:hAnsi="Symbol" w:hint="default"/>
+        <w:sz w:val="20"/>
+      </w:rPr>
+    </w:lvl>
+    <w:lvl w:ilvl="1" w:tentative="1">
+      <w:start w:val="1"/>
+      <w:numFmt w:val="bullet"/>
+      <w:lvlText w:val="o"/>
+      <w:lvlJc w:val="left"/>
+      <w:pPr>
+        <w:tabs>
+          <w:tab w:val="num" w:pos="1440"/>
+        </w:tabs>
+        <w:ind w:left="1440" w:hanging="360"/>
+      </w:pPr>
+      <w:rPr>
+        <w:rFonts w:ascii="Courier New" w:hAnsi="Courier New" w:hint="default"/>
+        <w:sz w:val="20"/>
+      </w:rPr>
+    </w:lvl>
+    <w:lvl w:ilvl="2" w:tentative="1">
+      <w:start w:val="1"/>
+      <w:numFmt w:val="bullet"/>
+      <w:lvlText w:val=""/>
+      <w:lvlJc w:val="left"/>
+      <w:pPr>
+        <w:tabs>
+          <w:tab w:val="num" w:pos="2160"/>
+        </w:tabs>
+        <w:ind w:left="2160" w:hanging="360"/>
+      </w:pPr>
+      <w:rPr>
+        <w:rFonts w:ascii="Wingdings" w:hAnsi="Wingdings" w:hint="default"/>
+        <w:sz w:val="20"/>
+      </w:rPr>
+    </w:lvl>
+    <w:lvl w:ilvl="3" w:tentative="1">
+      <w:start w:val="1"/>
+      <w:numFmt w:val="bullet"/>
+      <w:lvlText w:val=""/>
+      <w:lvlJc w:val="left"/>
+      <w:pPr>
+        <w:tabs>
+          <w:tab w:val="num" w:pos="2880"/>
+        </w:tabs>
+        <w:ind w:left="2880" w:hanging="360"/>
+      </w:pPr>
+      <w:rPr>
+        <w:rFonts w:ascii="Wingdings" w:hAnsi="Wingdings" w:hint="default"/>
+        <w:sz w:val="20"/>
+      </w:rPr>
+    </w:lvl>
+    <w:lvl w:ilvl="4" w:tentative="1">
+      <w:start w:val="1"/>
+      <w:numFmt w:val="bullet"/>
+      <w:lvlText w:val=""/>
+      <w:lvlJc w:val="left"/>
+      <w:pPr>
+        <w:tabs>
+          <w:tab w:val="num" w:pos="3600"/>
+        </w:tabs>
+        <w:ind w:left="3600" w:hanging="360"/>
+      </w:pPr>
+      <w:rPr>
+        <w:rFonts w:ascii="Wingdings" w:hAnsi="Wingdings" w:hint="default"/>
+        <w:sz w:val="20"/>
+      </w:rPr>
+    </w:lvl>
+    <w:lvl w:ilvl="5" w:tentative="1">
+      <w:start w:val="1"/>
+      <w:numFmt w:val="bullet"/>
+      <w:lvlText w:val=""/>
+      <w:lvlJc w:val="left"/>
+      <w:pPr>
+        <w:tabs>
+          <w:tab w:val="num" w:pos="4320"/>
+        </w:tabs>
+        <w:ind w:left="4320" w:hanging="360"/>
+      </w:pPr>
+      <w:rPr>
+        <w:rFonts w:ascii="Wingdings" w:hAnsi="Wingdings" w:hint="default"/>
+        <w:sz w:val="20"/>
+      </w:rPr>
+    </w:lvl>
+    <w:lvl w:ilvl="6" w:tentative="1">
+      <w:start w:val="1"/>
+      <w:numFmt w:val="bullet"/>
+      <w:lvlText w:val=""/>
+      <w:lvlJc w:val="left"/>
+      <w:pPr>
+        <w:tabs>
+          <w:tab w:val="num" w:pos="5040"/>
+        </w:tabs>
+        <w:ind w:left="5040" w:hanging="360"/>
+      </w:pPr>
+      <w:rPr>
+        <w:rFonts w:ascii="Wingdings" w:hAnsi="Wingdings" w:hint="default"/>
+        <w:sz w:val="20"/>
+      </w:rPr>
+    </w:lvl>
+    <w:lvl w:ilvl="7" w:tentative="1">
+      <w:start w:val="1"/>
+      <w:numFmt w:val="bullet"/>
+      <w:lvlText w:val=""/>
+      <w:lvlJc w:val="left"/>
+      <w:pPr>
+        <w:tabs>
+          <w:tab w:val="num" w:pos="5760"/>
+        </w:tabs>
+        <w:ind w:left="5760" w:hanging="360"/>
+      </w:pPr>
+      <w:rPr>
+        <w:rFonts w:ascii="Wingdings" w:hAnsi="Wingdings" w:hint="default"/>
+        <w:sz w:val="20"/>
+      </w:rPr>
+    </w:lvl>
+    <w:lvl w:ilvl="8" w:tentative="1">
+      <w:start w:val="1"/>
+      <w:numFmt w:val="bullet"/>
+      <w:lvlText w:val=""/>
+      <w:lvlJc w:val="left"/>
+      <w:pPr>
+        <w:tabs>
+          <w:tab w:val="num" w:pos="6480"/>
+        </w:tabs>
+        <w:ind w:left="6480" w:hanging="360"/>
+      </w:pPr>
+      <w:rPr>
+        <w:rFonts w:ascii="Wingdings" w:hAnsi="Wingdings" w:hint="default"/>
+        <w:sz w:val="20"/>
+      </w:rPr>
+    </w:lvl>
+  </w:abstractNum>
+  <w:abstractNum w:abstractNumId="12" w15:restartNumberingAfterBreak="0">
     <w:nsid w:val="42F31DAB"/>
     <w:multiLevelType w:val="hybridMultilevel"/>
     <w:tmpl w:val="A46C5D1C"/>
@@ -10940,7 +13284,156 @@
       </w:rPr>
     </w:lvl>
   </w:abstractNum>
-  <w:abstractNum w:abstractNumId="8" w15:restartNumberingAfterBreak="0">
+  <w:abstractNum w:abstractNumId="13" w15:restartNumberingAfterBreak="0">
+    <w:nsid w:val="4D976D02"/>
+    <w:multiLevelType w:val="multilevel"/>
+    <w:tmpl w:val="8B2CAEB0"/>
+    <w:lvl w:ilvl="0">
+      <w:start w:val="1"/>
+      <w:numFmt w:val="bullet"/>
+      <w:lvlText w:val=""/>
+      <w:lvlJc w:val="left"/>
+      <w:pPr>
+        <w:tabs>
+          <w:tab w:val="num" w:pos="720"/>
+        </w:tabs>
+        <w:ind w:left="720" w:hanging="360"/>
+      </w:pPr>
+      <w:rPr>
+        <w:rFonts w:ascii="Symbol" w:hAnsi="Symbol" w:hint="default"/>
+        <w:sz w:val="20"/>
+      </w:rPr>
+    </w:lvl>
+    <w:lvl w:ilvl="1" w:tentative="1">
+      <w:start w:val="1"/>
+      <w:numFmt w:val="bullet"/>
+      <w:lvlText w:val="o"/>
+      <w:lvlJc w:val="left"/>
+      <w:pPr>
+        <w:tabs>
+          <w:tab w:val="num" w:pos="1440"/>
+        </w:tabs>
+        <w:ind w:left="1440" w:hanging="360"/>
+      </w:pPr>
+      <w:rPr>
+        <w:rFonts w:ascii="Courier New" w:hAnsi="Courier New" w:hint="default"/>
+        <w:sz w:val="20"/>
+      </w:rPr>
+    </w:lvl>
+    <w:lvl w:ilvl="2" w:tentative="1">
+      <w:start w:val="1"/>
+      <w:numFmt w:val="bullet"/>
+      <w:lvlText w:val=""/>
+      <w:lvlJc w:val="left"/>
+      <w:pPr>
+        <w:tabs>
+          <w:tab w:val="num" w:pos="2160"/>
+        </w:tabs>
+        <w:ind w:left="2160" w:hanging="360"/>
+      </w:pPr>
+      <w:rPr>
+        <w:rFonts w:ascii="Wingdings" w:hAnsi="Wingdings" w:hint="default"/>
+        <w:sz w:val="20"/>
+      </w:rPr>
+    </w:lvl>
+    <w:lvl w:ilvl="3" w:tentative="1">
+      <w:start w:val="1"/>
+      <w:numFmt w:val="bullet"/>
+      <w:lvlText w:val=""/>
+      <w:lvlJc w:val="left"/>
+      <w:pPr>
+        <w:tabs>
+          <w:tab w:val="num" w:pos="2880"/>
+        </w:tabs>
+        <w:ind w:left="2880" w:hanging="360"/>
+      </w:pPr>
+      <w:rPr>
+        <w:rFonts w:ascii="Wingdings" w:hAnsi="Wingdings" w:hint="default"/>
+        <w:sz w:val="20"/>
+      </w:rPr>
+    </w:lvl>
+    <w:lvl w:ilvl="4" w:tentative="1">
+      <w:start w:val="1"/>
+      <w:numFmt w:val="bullet"/>
+      <w:lvlText w:val=""/>
+      <w:lvlJc w:val="left"/>
+      <w:pPr>
+        <w:tabs>
+          <w:tab w:val="num" w:pos="3600"/>
+        </w:tabs>
+        <w:ind w:left="3600" w:hanging="360"/>
+      </w:pPr>
+      <w:rPr>
+        <w:rFonts w:ascii="Wingdings" w:hAnsi="Wingdings" w:hint="default"/>
+        <w:sz w:val="20"/>
+      </w:rPr>
+    </w:lvl>
+    <w:lvl w:ilvl="5" w:tentative="1">
+      <w:start w:val="1"/>
+      <w:numFmt w:val="bullet"/>
+      <w:lvlText w:val=""/>
+      <w:lvlJc w:val="left"/>
+      <w:pPr>
+        <w:tabs>
+          <w:tab w:val="num" w:pos="4320"/>
+        </w:tabs>
+        <w:ind w:left="4320" w:hanging="360"/>
+      </w:pPr>
+      <w:rPr>
+        <w:rFonts w:ascii="Wingdings" w:hAnsi="Wingdings" w:hint="default"/>
+        <w:sz w:val="20"/>
+      </w:rPr>
+    </w:lvl>
+    <w:lvl w:ilvl="6" w:tentative="1">
+      <w:start w:val="1"/>
+      <w:numFmt w:val="bullet"/>
+      <w:lvlText w:val=""/>
+      <w:lvlJc w:val="left"/>
+      <w:pPr>
+        <w:tabs>
+          <w:tab w:val="num" w:pos="5040"/>
+        </w:tabs>
+        <w:ind w:left="5040" w:hanging="360"/>
+      </w:pPr>
+      <w:rPr>
+        <w:rFonts w:ascii="Wingdings" w:hAnsi="Wingdings" w:hint="default"/>
+        <w:sz w:val="20"/>
+      </w:rPr>
+    </w:lvl>
+    <w:lvl w:ilvl="7" w:tentative="1">
+      <w:start w:val="1"/>
+      <w:numFmt w:val="bullet"/>
+      <w:lvlText w:val=""/>
+      <w:lvlJc w:val="left"/>
+      <w:pPr>
+        <w:tabs>
+          <w:tab w:val="num" w:pos="5760"/>
+        </w:tabs>
+        <w:ind w:left="5760" w:hanging="360"/>
+      </w:pPr>
+      <w:rPr>
+        <w:rFonts w:ascii="Wingdings" w:hAnsi="Wingdings" w:hint="default"/>
+        <w:sz w:val="20"/>
+      </w:rPr>
+    </w:lvl>
+    <w:lvl w:ilvl="8" w:tentative="1">
+      <w:start w:val="1"/>
+      <w:numFmt w:val="bullet"/>
+      <w:lvlText w:val=""/>
+      <w:lvlJc w:val="left"/>
+      <w:pPr>
+        <w:tabs>
+          <w:tab w:val="num" w:pos="6480"/>
+        </w:tabs>
+        <w:ind w:left="6480" w:hanging="360"/>
+      </w:pPr>
+      <w:rPr>
+        <w:rFonts w:ascii="Wingdings" w:hAnsi="Wingdings" w:hint="default"/>
+        <w:sz w:val="20"/>
+      </w:rPr>
+    </w:lvl>
+  </w:abstractNum>
+  <w:abstractNum w:abstractNumId="14" w15:restartNumberingAfterBreak="0">
     <w:nsid w:val="5082572C"/>
     <w:multiLevelType w:val="hybridMultilevel"/>
     <w:tmpl w:val="ED4ACFA4"/>
@@ -11080,7 +13573,7 @@
       </w:rPr>
     </w:lvl>
   </w:abstractNum>
-  <w:abstractNum w:abstractNumId="9" w15:restartNumberingAfterBreak="0">
+  <w:abstractNum w:abstractNumId="15" w15:restartNumberingAfterBreak="0">
     <w:nsid w:val="52B247CA"/>
     <w:multiLevelType w:val="hybridMultilevel"/>
     <w:tmpl w:val="B7D4D45A"/>
@@ -11220,7 +13713,7 @@
       </w:rPr>
     </w:lvl>
   </w:abstractNum>
-  <w:abstractNum w:abstractNumId="10" w15:restartNumberingAfterBreak="0">
+  <w:abstractNum w:abstractNumId="16" w15:restartNumberingAfterBreak="0">
     <w:nsid w:val="56AF3718"/>
     <w:multiLevelType w:val="hybridMultilevel"/>
     <w:tmpl w:val="F848AF42"/>
@@ -11333,7 +13826,7 @@
       </w:rPr>
     </w:lvl>
   </w:abstractNum>
-  <w:abstractNum w:abstractNumId="11" w15:restartNumberingAfterBreak="0">
+  <w:abstractNum w:abstractNumId="17" w15:restartNumberingAfterBreak="0">
     <w:nsid w:val="594C1361"/>
     <w:multiLevelType w:val="hybridMultilevel"/>
     <w:tmpl w:val="5C243628"/>
@@ -11473,7 +13966,305 @@
       </w:rPr>
     </w:lvl>
   </w:abstractNum>
-  <w:abstractNum w:abstractNumId="12" w15:restartNumberingAfterBreak="0">
+  <w:abstractNum w:abstractNumId="18" w15:restartNumberingAfterBreak="0">
+    <w:nsid w:val="5B9360EC"/>
+    <w:multiLevelType w:val="multilevel"/>
+    <w:tmpl w:val="242CF478"/>
+    <w:lvl w:ilvl="0">
+      <w:start w:val="1"/>
+      <w:numFmt w:val="bullet"/>
+      <w:lvlText w:val=""/>
+      <w:lvlJc w:val="left"/>
+      <w:pPr>
+        <w:tabs>
+          <w:tab w:val="num" w:pos="720"/>
+        </w:tabs>
+        <w:ind w:left="720" w:hanging="360"/>
+      </w:pPr>
+      <w:rPr>
+        <w:rFonts w:ascii="Symbol" w:hAnsi="Symbol" w:hint="default"/>
+        <w:sz w:val="20"/>
+      </w:rPr>
+    </w:lvl>
+    <w:lvl w:ilvl="1" w:tentative="1">
+      <w:start w:val="1"/>
+      <w:numFmt w:val="bullet"/>
+      <w:lvlText w:val="o"/>
+      <w:lvlJc w:val="left"/>
+      <w:pPr>
+        <w:tabs>
+          <w:tab w:val="num" w:pos="1440"/>
+        </w:tabs>
+        <w:ind w:left="1440" w:hanging="360"/>
+      </w:pPr>
+      <w:rPr>
+        <w:rFonts w:ascii="Courier New" w:hAnsi="Courier New" w:hint="default"/>
+        <w:sz w:val="20"/>
+      </w:rPr>
+    </w:lvl>
+    <w:lvl w:ilvl="2" w:tentative="1">
+      <w:start w:val="1"/>
+      <w:numFmt w:val="bullet"/>
+      <w:lvlText w:val=""/>
+      <w:lvlJc w:val="left"/>
+      <w:pPr>
+        <w:tabs>
+          <w:tab w:val="num" w:pos="2160"/>
+        </w:tabs>
+        <w:ind w:left="2160" w:hanging="360"/>
+      </w:pPr>
+      <w:rPr>
+        <w:rFonts w:ascii="Wingdings" w:hAnsi="Wingdings" w:hint="default"/>
+        <w:sz w:val="20"/>
+      </w:rPr>
+    </w:lvl>
+    <w:lvl w:ilvl="3" w:tentative="1">
+      <w:start w:val="1"/>
+      <w:numFmt w:val="bullet"/>
+      <w:lvlText w:val=""/>
+      <w:lvlJc w:val="left"/>
+      <w:pPr>
+        <w:tabs>
+          <w:tab w:val="num" w:pos="2880"/>
+        </w:tabs>
+        <w:ind w:left="2880" w:hanging="360"/>
+      </w:pPr>
+      <w:rPr>
+        <w:rFonts w:ascii="Wingdings" w:hAnsi="Wingdings" w:hint="default"/>
+        <w:sz w:val="20"/>
+      </w:rPr>
+    </w:lvl>
+    <w:lvl w:ilvl="4" w:tentative="1">
+      <w:start w:val="1"/>
+      <w:numFmt w:val="bullet"/>
+      <w:lvlText w:val=""/>
+      <w:lvlJc w:val="left"/>
+      <w:pPr>
+        <w:tabs>
+          <w:tab w:val="num" w:pos="3600"/>
+        </w:tabs>
+        <w:ind w:left="3600" w:hanging="360"/>
+      </w:pPr>
+      <w:rPr>
+        <w:rFonts w:ascii="Wingdings" w:hAnsi="Wingdings" w:hint="default"/>
+        <w:sz w:val="20"/>
+      </w:rPr>
+    </w:lvl>
+    <w:lvl w:ilvl="5" w:tentative="1">
+      <w:start w:val="1"/>
+      <w:numFmt w:val="bullet"/>
+      <w:lvlText w:val=""/>
+      <w:lvlJc w:val="left"/>
+      <w:pPr>
+        <w:tabs>
+          <w:tab w:val="num" w:pos="4320"/>
+        </w:tabs>
+        <w:ind w:left="4320" w:hanging="360"/>
+      </w:pPr>
+      <w:rPr>
+        <w:rFonts w:ascii="Wingdings" w:hAnsi="Wingdings" w:hint="default"/>
+        <w:sz w:val="20"/>
+      </w:rPr>
+    </w:lvl>
+    <w:lvl w:ilvl="6" w:tentative="1">
+      <w:start w:val="1"/>
+      <w:numFmt w:val="bullet"/>
+      <w:lvlText w:val=""/>
+      <w:lvlJc w:val="left"/>
+      <w:pPr>
+        <w:tabs>
+          <w:tab w:val="num" w:pos="5040"/>
+        </w:tabs>
+        <w:ind w:left="5040" w:hanging="360"/>
+      </w:pPr>
+      <w:rPr>
+        <w:rFonts w:ascii="Wingdings" w:hAnsi="Wingdings" w:hint="default"/>
+        <w:sz w:val="20"/>
+      </w:rPr>
+    </w:lvl>
+    <w:lvl w:ilvl="7" w:tentative="1">
+      <w:start w:val="1"/>
+      <w:numFmt w:val="bullet"/>
+      <w:lvlText w:val=""/>
+      <w:lvlJc w:val="left"/>
+      <w:pPr>
+        <w:tabs>
+          <w:tab w:val="num" w:pos="5760"/>
+        </w:tabs>
+        <w:ind w:left="5760" w:hanging="360"/>
+      </w:pPr>
+      <w:rPr>
+        <w:rFonts w:ascii="Wingdings" w:hAnsi="Wingdings" w:hint="default"/>
+        <w:sz w:val="20"/>
+      </w:rPr>
+    </w:lvl>
+    <w:lvl w:ilvl="8" w:tentative="1">
+      <w:start w:val="1"/>
+      <w:numFmt w:val="bullet"/>
+      <w:lvlText w:val=""/>
+      <w:lvlJc w:val="left"/>
+      <w:pPr>
+        <w:tabs>
+          <w:tab w:val="num" w:pos="6480"/>
+        </w:tabs>
+        <w:ind w:left="6480" w:hanging="360"/>
+      </w:pPr>
+      <w:rPr>
+        <w:rFonts w:ascii="Wingdings" w:hAnsi="Wingdings" w:hint="default"/>
+        <w:sz w:val="20"/>
+      </w:rPr>
+    </w:lvl>
+  </w:abstractNum>
+  <w:abstractNum w:abstractNumId="19" w15:restartNumberingAfterBreak="0">
+    <w:nsid w:val="5FB605E3"/>
+    <w:multiLevelType w:val="multilevel"/>
+    <w:tmpl w:val="0770C00C"/>
+    <w:lvl w:ilvl="0">
+      <w:start w:val="1"/>
+      <w:numFmt w:val="bullet"/>
+      <w:lvlText w:val=""/>
+      <w:lvlJc w:val="left"/>
+      <w:pPr>
+        <w:tabs>
+          <w:tab w:val="num" w:pos="720"/>
+        </w:tabs>
+        <w:ind w:left="720" w:hanging="360"/>
+      </w:pPr>
+      <w:rPr>
+        <w:rFonts w:ascii="Symbol" w:hAnsi="Symbol" w:hint="default"/>
+        <w:sz w:val="20"/>
+      </w:rPr>
+    </w:lvl>
+    <w:lvl w:ilvl="1" w:tentative="1">
+      <w:start w:val="1"/>
+      <w:numFmt w:val="bullet"/>
+      <w:lvlText w:val="o"/>
+      <w:lvlJc w:val="left"/>
+      <w:pPr>
+        <w:tabs>
+          <w:tab w:val="num" w:pos="1440"/>
+        </w:tabs>
+        <w:ind w:left="1440" w:hanging="360"/>
+      </w:pPr>
+      <w:rPr>
+        <w:rFonts w:ascii="Courier New" w:hAnsi="Courier New" w:hint="default"/>
+        <w:sz w:val="20"/>
+      </w:rPr>
+    </w:lvl>
+    <w:lvl w:ilvl="2" w:tentative="1">
+      <w:start w:val="1"/>
+      <w:numFmt w:val="bullet"/>
+      <w:lvlText w:val=""/>
+      <w:lvlJc w:val="left"/>
+      <w:pPr>
+        <w:tabs>
+          <w:tab w:val="num" w:pos="2160"/>
+        </w:tabs>
+        <w:ind w:left="2160" w:hanging="360"/>
+      </w:pPr>
+      <w:rPr>
+        <w:rFonts w:ascii="Wingdings" w:hAnsi="Wingdings" w:hint="default"/>
+        <w:sz w:val="20"/>
+      </w:rPr>
+    </w:lvl>
+    <w:lvl w:ilvl="3" w:tentative="1">
+      <w:start w:val="1"/>
+      <w:numFmt w:val="bullet"/>
+      <w:lvlText w:val=""/>
+      <w:lvlJc w:val="left"/>
+      <w:pPr>
+        <w:tabs>
+          <w:tab w:val="num" w:pos="2880"/>
+        </w:tabs>
+        <w:ind w:left="2880" w:hanging="360"/>
+      </w:pPr>
+      <w:rPr>
+        <w:rFonts w:ascii="Wingdings" w:hAnsi="Wingdings" w:hint="default"/>
+        <w:sz w:val="20"/>
+      </w:rPr>
+    </w:lvl>
+    <w:lvl w:ilvl="4" w:tentative="1">
+      <w:start w:val="1"/>
+      <w:numFmt w:val="bullet"/>
+      <w:lvlText w:val=""/>
+      <w:lvlJc w:val="left"/>
+      <w:pPr>
+        <w:tabs>
+          <w:tab w:val="num" w:pos="3600"/>
+        </w:tabs>
+        <w:ind w:left="3600" w:hanging="360"/>
+      </w:pPr>
+      <w:rPr>
+        <w:rFonts w:ascii="Wingdings" w:hAnsi="Wingdings" w:hint="default"/>
+        <w:sz w:val="20"/>
+      </w:rPr>
+    </w:lvl>
+    <w:lvl w:ilvl="5" w:tentative="1">
+      <w:start w:val="1"/>
+      <w:numFmt w:val="bullet"/>
+      <w:lvlText w:val=""/>
+      <w:lvlJc w:val="left"/>
+      <w:pPr>
+        <w:tabs>
+          <w:tab w:val="num" w:pos="4320"/>
+        </w:tabs>
+        <w:ind w:left="4320" w:hanging="360"/>
+      </w:pPr>
+      <w:rPr>
+        <w:rFonts w:ascii="Wingdings" w:hAnsi="Wingdings" w:hint="default"/>
+        <w:sz w:val="20"/>
+      </w:rPr>
+    </w:lvl>
+    <w:lvl w:ilvl="6" w:tentative="1">
+      <w:start w:val="1"/>
+      <w:numFmt w:val="bullet"/>
+      <w:lvlText w:val=""/>
+      <w:lvlJc w:val="left"/>
+      <w:pPr>
+        <w:tabs>
+          <w:tab w:val="num" w:pos="5040"/>
+        </w:tabs>
+        <w:ind w:left="5040" w:hanging="360"/>
+      </w:pPr>
+      <w:rPr>
+        <w:rFonts w:ascii="Wingdings" w:hAnsi="Wingdings" w:hint="default"/>
+        <w:sz w:val="20"/>
+      </w:rPr>
+    </w:lvl>
+    <w:lvl w:ilvl="7" w:tentative="1">
+      <w:start w:val="1"/>
+      <w:numFmt w:val="bullet"/>
+      <w:lvlText w:val=""/>
+      <w:lvlJc w:val="left"/>
+      <w:pPr>
+        <w:tabs>
+          <w:tab w:val="num" w:pos="5760"/>
+        </w:tabs>
+        <w:ind w:left="5760" w:hanging="360"/>
+      </w:pPr>
+      <w:rPr>
+        <w:rFonts w:ascii="Wingdings" w:hAnsi="Wingdings" w:hint="default"/>
+        <w:sz w:val="20"/>
+      </w:rPr>
+    </w:lvl>
+    <w:lvl w:ilvl="8" w:tentative="1">
+      <w:start w:val="1"/>
+      <w:numFmt w:val="bullet"/>
+      <w:lvlText w:val=""/>
+      <w:lvlJc w:val="left"/>
+      <w:pPr>
+        <w:tabs>
+          <w:tab w:val="num" w:pos="6480"/>
+        </w:tabs>
+        <w:ind w:left="6480" w:hanging="360"/>
+      </w:pPr>
+      <w:rPr>
+        <w:rFonts w:ascii="Wingdings" w:hAnsi="Wingdings" w:hint="default"/>
+        <w:sz w:val="20"/>
+      </w:rPr>
+    </w:lvl>
+  </w:abstractNum>
+  <w:abstractNum w:abstractNumId="20" w15:restartNumberingAfterBreak="0">
     <w:nsid w:val="71E06583"/>
     <w:multiLevelType w:val="hybridMultilevel"/>
     <w:tmpl w:val="26C81FCE"/>
@@ -11613,7 +14404,7 @@
       </w:rPr>
     </w:lvl>
   </w:abstractNum>
-  <w:abstractNum w:abstractNumId="13" w15:restartNumberingAfterBreak="0">
+  <w:abstractNum w:abstractNumId="21" w15:restartNumberingAfterBreak="0">
     <w:nsid w:val="736F2DFC"/>
     <w:multiLevelType w:val="hybridMultilevel"/>
     <w:tmpl w:val="5664CCEC"/>
@@ -11726,7 +14517,7 @@
       </w:rPr>
     </w:lvl>
   </w:abstractNum>
-  <w:abstractNum w:abstractNumId="14" w15:restartNumberingAfterBreak="0">
+  <w:abstractNum w:abstractNumId="22" w15:restartNumberingAfterBreak="0">
     <w:nsid w:val="75A3529B"/>
     <w:multiLevelType w:val="hybridMultilevel"/>
     <w:tmpl w:val="819EEA64"/>
@@ -11866,7 +14657,7 @@
       </w:rPr>
     </w:lvl>
   </w:abstractNum>
-  <w:abstractNum w:abstractNumId="15" w15:restartNumberingAfterBreak="0">
+  <w:abstractNum w:abstractNumId="23" w15:restartNumberingAfterBreak="0">
     <w:nsid w:val="770D70A3"/>
     <w:multiLevelType w:val="hybridMultilevel"/>
     <w:tmpl w:val="E0E09518"/>
@@ -11979,7 +14770,7 @@
       </w:rPr>
     </w:lvl>
   </w:abstractNum>
-  <w:abstractNum w:abstractNumId="16" w15:restartNumberingAfterBreak="0">
+  <w:abstractNum w:abstractNumId="24" w15:restartNumberingAfterBreak="0">
     <w:nsid w:val="7B193736"/>
     <w:multiLevelType w:val="multilevel"/>
     <w:tmpl w:val="3E0A631E"/>
@@ -12101,7 +14892,7 @@
       </w:pPr>
     </w:lvl>
   </w:abstractNum>
-  <w:abstractNum w:abstractNumId="17" w15:restartNumberingAfterBreak="0">
+  <w:abstractNum w:abstractNumId="25" w15:restartNumberingAfterBreak="0">
     <w:nsid w:val="7DD245F2"/>
     <w:multiLevelType w:val="hybridMultilevel"/>
     <w:tmpl w:val="3100450C"/>
@@ -12241,62 +15032,238 @@
       </w:rPr>
     </w:lvl>
   </w:abstractNum>
+  <w:abstractNum w:abstractNumId="26" w15:restartNumberingAfterBreak="0">
+    <w:nsid w:val="7FF235A1"/>
+    <w:multiLevelType w:val="multilevel"/>
+    <w:tmpl w:val="2F0C4FBE"/>
+    <w:lvl w:ilvl="0">
+      <w:start w:val="1"/>
+      <w:numFmt w:val="bullet"/>
+      <w:lvlText w:val=""/>
+      <w:lvlJc w:val="left"/>
+      <w:pPr>
+        <w:tabs>
+          <w:tab w:val="num" w:pos="720"/>
+        </w:tabs>
+        <w:ind w:left="720" w:hanging="360"/>
+      </w:pPr>
+      <w:rPr>
+        <w:rFonts w:ascii="Symbol" w:hAnsi="Symbol" w:hint="default"/>
+        <w:sz w:val="20"/>
+      </w:rPr>
+    </w:lvl>
+    <w:lvl w:ilvl="1" w:tentative="1">
+      <w:start w:val="1"/>
+      <w:numFmt w:val="bullet"/>
+      <w:lvlText w:val="o"/>
+      <w:lvlJc w:val="left"/>
+      <w:pPr>
+        <w:tabs>
+          <w:tab w:val="num" w:pos="1440"/>
+        </w:tabs>
+        <w:ind w:left="1440" w:hanging="360"/>
+      </w:pPr>
+      <w:rPr>
+        <w:rFonts w:ascii="Courier New" w:hAnsi="Courier New" w:hint="default"/>
+        <w:sz w:val="20"/>
+      </w:rPr>
+    </w:lvl>
+    <w:lvl w:ilvl="2" w:tentative="1">
+      <w:start w:val="1"/>
+      <w:numFmt w:val="bullet"/>
+      <w:lvlText w:val=""/>
+      <w:lvlJc w:val="left"/>
+      <w:pPr>
+        <w:tabs>
+          <w:tab w:val="num" w:pos="2160"/>
+        </w:tabs>
+        <w:ind w:left="2160" w:hanging="360"/>
+      </w:pPr>
+      <w:rPr>
+        <w:rFonts w:ascii="Wingdings" w:hAnsi="Wingdings" w:hint="default"/>
+        <w:sz w:val="20"/>
+      </w:rPr>
+    </w:lvl>
+    <w:lvl w:ilvl="3" w:tentative="1">
+      <w:start w:val="1"/>
+      <w:numFmt w:val="bullet"/>
+      <w:lvlText w:val=""/>
+      <w:lvlJc w:val="left"/>
+      <w:pPr>
+        <w:tabs>
+          <w:tab w:val="num" w:pos="2880"/>
+        </w:tabs>
+        <w:ind w:left="2880" w:hanging="360"/>
+      </w:pPr>
+      <w:rPr>
+        <w:rFonts w:ascii="Wingdings" w:hAnsi="Wingdings" w:hint="default"/>
+        <w:sz w:val="20"/>
+      </w:rPr>
+    </w:lvl>
+    <w:lvl w:ilvl="4" w:tentative="1">
+      <w:start w:val="1"/>
+      <w:numFmt w:val="bullet"/>
+      <w:lvlText w:val=""/>
+      <w:lvlJc w:val="left"/>
+      <w:pPr>
+        <w:tabs>
+          <w:tab w:val="num" w:pos="3600"/>
+        </w:tabs>
+        <w:ind w:left="3600" w:hanging="360"/>
+      </w:pPr>
+      <w:rPr>
+        <w:rFonts w:ascii="Wingdings" w:hAnsi="Wingdings" w:hint="default"/>
+        <w:sz w:val="20"/>
+      </w:rPr>
+    </w:lvl>
+    <w:lvl w:ilvl="5" w:tentative="1">
+      <w:start w:val="1"/>
+      <w:numFmt w:val="bullet"/>
+      <w:lvlText w:val=""/>
+      <w:lvlJc w:val="left"/>
+      <w:pPr>
+        <w:tabs>
+          <w:tab w:val="num" w:pos="4320"/>
+        </w:tabs>
+        <w:ind w:left="4320" w:hanging="360"/>
+      </w:pPr>
+      <w:rPr>
+        <w:rFonts w:ascii="Wingdings" w:hAnsi="Wingdings" w:hint="default"/>
+        <w:sz w:val="20"/>
+      </w:rPr>
+    </w:lvl>
+    <w:lvl w:ilvl="6" w:tentative="1">
+      <w:start w:val="1"/>
+      <w:numFmt w:val="bullet"/>
+      <w:lvlText w:val=""/>
+      <w:lvlJc w:val="left"/>
+      <w:pPr>
+        <w:tabs>
+          <w:tab w:val="num" w:pos="5040"/>
+        </w:tabs>
+        <w:ind w:left="5040" w:hanging="360"/>
+      </w:pPr>
+      <w:rPr>
+        <w:rFonts w:ascii="Wingdings" w:hAnsi="Wingdings" w:hint="default"/>
+        <w:sz w:val="20"/>
+      </w:rPr>
+    </w:lvl>
+    <w:lvl w:ilvl="7" w:tentative="1">
+      <w:start w:val="1"/>
+      <w:numFmt w:val="bullet"/>
+      <w:lvlText w:val=""/>
+      <w:lvlJc w:val="left"/>
+      <w:pPr>
+        <w:tabs>
+          <w:tab w:val="num" w:pos="5760"/>
+        </w:tabs>
+        <w:ind w:left="5760" w:hanging="360"/>
+      </w:pPr>
+      <w:rPr>
+        <w:rFonts w:ascii="Wingdings" w:hAnsi="Wingdings" w:hint="default"/>
+        <w:sz w:val="20"/>
+      </w:rPr>
+    </w:lvl>
+    <w:lvl w:ilvl="8" w:tentative="1">
+      <w:start w:val="1"/>
+      <w:numFmt w:val="bullet"/>
+      <w:lvlText w:val=""/>
+      <w:lvlJc w:val="left"/>
+      <w:pPr>
+        <w:tabs>
+          <w:tab w:val="num" w:pos="6480"/>
+        </w:tabs>
+        <w:ind w:left="6480" w:hanging="360"/>
+      </w:pPr>
+      <w:rPr>
+        <w:rFonts w:ascii="Wingdings" w:hAnsi="Wingdings" w:hint="default"/>
+        <w:sz w:val="20"/>
+      </w:rPr>
+    </w:lvl>
+  </w:abstractNum>
   <w:num w:numId="1" w16cid:durableId="118032442">
-    <w:abstractNumId w:val="16"/>
+    <w:abstractNumId w:val="24"/>
   </w:num>
   <w:num w:numId="2" w16cid:durableId="558595521">
     <w:abstractNumId w:val="0"/>
   </w:num>
   <w:num w:numId="3" w16cid:durableId="1950578072">
-    <w:abstractNumId w:val="3"/>
+    <w:abstractNumId w:val="5"/>
   </w:num>
   <w:num w:numId="4" w16cid:durableId="1746952705">
+    <w:abstractNumId w:val="22"/>
+  </w:num>
+  <w:num w:numId="5" w16cid:durableId="613682528">
+    <w:abstractNumId w:val="15"/>
+  </w:num>
+  <w:num w:numId="6" w16cid:durableId="594020971">
+    <w:abstractNumId w:val="8"/>
+  </w:num>
+  <w:num w:numId="7" w16cid:durableId="1746028928">
+    <w:abstractNumId w:val="17"/>
+  </w:num>
+  <w:num w:numId="8" w16cid:durableId="506021728">
+    <w:abstractNumId w:val="25"/>
+  </w:num>
+  <w:num w:numId="9" w16cid:durableId="723337017">
+    <w:abstractNumId w:val="4"/>
+  </w:num>
+  <w:num w:numId="10" w16cid:durableId="1805156207">
+    <w:abstractNumId w:val="10"/>
+  </w:num>
+  <w:num w:numId="11" w16cid:durableId="674068706">
     <w:abstractNumId w:val="14"/>
   </w:num>
-  <w:num w:numId="5" w16cid:durableId="613682528">
-    <w:abstractNumId w:val="9"/>
-  </w:num>
-  <w:num w:numId="6" w16cid:durableId="594020971">
-    <w:abstractNumId w:val="4"/>
-  </w:num>
-  <w:num w:numId="7" w16cid:durableId="1746028928">
-    <w:abstractNumId w:val="11"/>
-  </w:num>
-  <w:num w:numId="8" w16cid:durableId="506021728">
-    <w:abstractNumId w:val="17"/>
-  </w:num>
-  <w:num w:numId="9" w16cid:durableId="723337017">
-    <w:abstractNumId w:val="2"/>
-  </w:num>
-  <w:num w:numId="10" w16cid:durableId="1805156207">
-    <w:abstractNumId w:val="6"/>
-  </w:num>
-  <w:num w:numId="11" w16cid:durableId="674068706">
-    <w:abstractNumId w:val="8"/>
-  </w:num>
   <w:num w:numId="12" w16cid:durableId="958947355">
-    <w:abstractNumId w:val="7"/>
+    <w:abstractNumId w:val="12"/>
   </w:num>
   <w:num w:numId="13" w16cid:durableId="1822578260">
-    <w:abstractNumId w:val="12"/>
+    <w:abstractNumId w:val="20"/>
   </w:num>
   <w:num w:numId="14" w16cid:durableId="1367023458">
-    <w:abstractNumId w:val="15"/>
+    <w:abstractNumId w:val="23"/>
   </w:num>
   <w:num w:numId="15" w16cid:durableId="990987184">
-    <w:abstractNumId w:val="5"/>
+    <w:abstractNumId w:val="9"/>
   </w:num>
   <w:num w:numId="16" w16cid:durableId="1129593442">
     <w:abstractNumId w:val="1"/>
   </w:num>
   <w:num w:numId="17" w16cid:durableId="1111316548">
+    <w:abstractNumId w:val="24"/>
+  </w:num>
+  <w:num w:numId="18" w16cid:durableId="1617061958">
+    <w:abstractNumId w:val="21"/>
+  </w:num>
+  <w:num w:numId="19" w16cid:durableId="1626042451">
     <w:abstractNumId w:val="16"/>
   </w:num>
-  <w:num w:numId="18" w16cid:durableId="1617061958">
+  <w:num w:numId="20" w16cid:durableId="1185166819">
     <w:abstractNumId w:val="13"/>
   </w:num>
-  <w:num w:numId="19" w16cid:durableId="1626042451">
-    <w:abstractNumId w:val="10"/>
+  <w:num w:numId="21" w16cid:durableId="1978602186">
+    <w:abstractNumId w:val="18"/>
+  </w:num>
+  <w:num w:numId="22" w16cid:durableId="297612775">
+    <w:abstractNumId w:val="19"/>
+  </w:num>
+  <w:num w:numId="23" w16cid:durableId="493836576">
+    <w:abstractNumId w:val="26"/>
+  </w:num>
+  <w:num w:numId="24" w16cid:durableId="1456605813">
+    <w:abstractNumId w:val="7"/>
+  </w:num>
+  <w:num w:numId="25" w16cid:durableId="1232279457">
+    <w:abstractNumId w:val="3"/>
+  </w:num>
+  <w:num w:numId="26" w16cid:durableId="928318178">
+    <w:abstractNumId w:val="11"/>
+  </w:num>
+  <w:num w:numId="27" w16cid:durableId="1002780464">
+    <w:abstractNumId w:val="6"/>
+  </w:num>
+  <w:num w:numId="28" w16cid:durableId="1544829158">
+    <w:abstractNumId w:val="2"/>
   </w:num>
   <w:numIdMacAtCleanup w:val="13"/>
 </w:numbering>
@@ -12331,8 +15298,9 @@
     <w:lsdException w:name="Title" w:qFormat="1"/>
     <w:lsdException w:name="Subtitle" w:qFormat="1"/>
     <w:lsdException w:name="Hyperlink" w:uiPriority="99"/>
-    <w:lsdException w:name="Strong" w:qFormat="1"/>
-    <w:lsdException w:name="Emphasis" w:qFormat="1"/>
+    <w:lsdException w:name="Strong" w:uiPriority="22" w:qFormat="1"/>
+    <w:lsdException w:name="Emphasis" w:uiPriority="20" w:qFormat="1"/>
+    <w:lsdException w:name="Normal (Web)" w:uiPriority="99"/>
     <w:lsdException w:name="HTML Variable" w:semiHidden="1" w:unhideWhenUsed="1"/>
     <w:lsdException w:name="Normal Table" w:semiHidden="1" w:unhideWhenUsed="1"/>
     <w:lsdException w:name="Outline List 3" w:semiHidden="1" w:unhideWhenUsed="1"/>
@@ -13006,6 +15974,7 @@
   <w:style w:type="paragraph" w:styleId="NormalWeb">
     <w:name w:val="Normal (Web)"/>
     <w:basedOn w:val="Normal"/>
+    <w:uiPriority w:val="99"/>
     <w:pPr>
       <w:spacing w:before="100" w:beforeAutospacing="1" w:after="100" w:afterAutospacing="1"/>
     </w:pPr>
@@ -13064,6 +16033,7 @@
   <w:style w:type="character" w:styleId="Accentuation">
     <w:name w:val="Emphasis"/>
     <w:basedOn w:val="Policepardfaut"/>
+    <w:uiPriority w:val="20"/>
     <w:qFormat/>
     <w:rPr>
       <w:i/>
@@ -13274,6 +16244,17 @@
       <w:color w:val="44546A" w:themeColor="text2"/>
       <w:sz w:val="18"/>
       <w:szCs w:val="18"/>
+    </w:rPr>
+  </w:style>
+  <w:style w:type="character" w:styleId="lev">
+    <w:name w:val="Strong"/>
+    <w:basedOn w:val="Policepardfaut"/>
+    <w:uiPriority w:val="22"/>
+    <w:qFormat/>
+    <w:rsid w:val="003B6E01"/>
+    <w:rPr>
+      <w:b/>
+      <w:bCs/>
     </w:rPr>
   </w:style>
 </w:styles>

</xml_diff>

<commit_message>
doc(protocol): Définition d'un nom de protocole MSP (Media Sharing Protocol
[5min][DONE]
</commit_message>
<xml_diff>
--- a/doc/matvelickov-bitRuisseau-rapport.docx
+++ b/doc/matvelickov-bitRuisseau-rapport.docx
@@ -7415,8 +7415,7 @@
           <w:rFonts w:ascii="Arial" w:hAnsi="Arial"/>
           <w:sz w:val="28"/>
           <w:szCs w:val="16"/>
-          <w:u w:val="single"/>
-          <w:lang w:eastAsia="fr-FR"/>
+          <w:lang w:val="en-US" w:eastAsia="fr-FR"/>
         </w:rPr>
       </w:pPr>
       <w:r>
@@ -7424,10 +7423,84 @@
           <w:rFonts w:ascii="Arial" w:hAnsi="Arial"/>
           <w:sz w:val="28"/>
           <w:szCs w:val="16"/>
-          <w:u w:val="single"/>
-          <w:lang w:eastAsia="fr-FR"/>
-        </w:rPr>
-        <w:t>Protocole MQTT 1.0</w:t>
+          <w:lang w:val="en-US" w:eastAsia="fr-FR"/>
+        </w:rPr>
+        <w:t xml:space="preserve">Protocole </w:t>
+      </w:r>
+      <w:r>
+        <w:rPr>
+          <w:rFonts w:ascii="Arial" w:hAnsi="Arial"/>
+          <w:sz w:val="28"/>
+          <w:szCs w:val="28"/>
+          <w:lang w:val="en-US" w:eastAsia="fr-FR"/>
+        </w:rPr>
+        <w:t>MSP 1.0</w:t>
+      </w:r>
+      <w:r>
+        <w:rPr>
+          <w:rFonts w:ascii="Arial" w:hAnsi="Arial"/>
+          <w:sz w:val="28"/>
+          <w:szCs w:val="16"/>
+          <w:lang w:val="en-US" w:eastAsia="fr-FR"/>
+        </w:rPr>
+        <w:br/>
+      </w:r>
+      <w:r>
+        <w:rPr>
+          <w:rFonts w:ascii="Arial" w:hAnsi="Arial"/>
+          <w:b/>
+          <w:bCs/>
+          <w:sz w:val="20"/>
+          <w:szCs w:val="10"/>
+          <w:lang w:val="en-US" w:eastAsia="fr-FR"/>
+        </w:rPr>
+        <w:t>M</w:t>
+      </w:r>
+      <w:r>
+        <w:rPr>
+          <w:rFonts w:ascii="Arial" w:hAnsi="Arial"/>
+          <w:szCs w:val="8"/>
+          <w:lang w:val="en-US" w:eastAsia="fr-FR"/>
+        </w:rPr>
+        <w:t xml:space="preserve">EDIA </w:t>
+      </w:r>
+      <w:r>
+        <w:rPr>
+          <w:rFonts w:ascii="Arial" w:hAnsi="Arial"/>
+          <w:b/>
+          <w:bCs/>
+          <w:sz w:val="20"/>
+          <w:szCs w:val="10"/>
+          <w:lang w:val="en-US" w:eastAsia="fr-FR"/>
+        </w:rPr>
+        <w:t>S</w:t>
+      </w:r>
+      <w:r>
+        <w:rPr>
+          <w:rFonts w:ascii="Arial" w:hAnsi="Arial"/>
+          <w:szCs w:val="8"/>
+          <w:lang w:val="en-US" w:eastAsia="fr-FR"/>
+        </w:rPr>
+        <w:t xml:space="preserve">HARING </w:t>
+      </w:r>
+      <w:r>
+        <w:rPr>
+          <w:rFonts w:ascii="Arial" w:hAnsi="Arial"/>
+          <w:b/>
+          <w:bCs/>
+          <w:sz w:val="20"/>
+          <w:szCs w:val="10"/>
+          <w:lang w:val="en-US" w:eastAsia="fr-FR"/>
+        </w:rPr>
+        <w:t>P</w:t>
+      </w:r>
+      <w:r>
+        <w:rPr>
+          <w:rFonts w:ascii="Arial" w:hAnsi="Arial"/>
+          <w:szCs w:val="8"/>
+          <w:lang w:val="en-US" w:eastAsia="fr-FR"/>
+        </w:rPr>
+        <w:t>ROTOCOL</w:t>
       </w:r>
     </w:p>
     <w:p>
@@ -7442,7 +7515,7 @@
           <w:rFonts w:ascii="Arial" w:hAnsi="Arial"/>
           <w:sz w:val="24"/>
           <w:szCs w:val="14"/>
-          <w:lang w:eastAsia="fr-FR"/>
+          <w:lang w:val="en-US" w:eastAsia="fr-FR"/>
         </w:rPr>
       </w:pPr>
     </w:p>
@@ -7971,7 +8044,7 @@
           <w:rFonts w:cs="Arial"/>
         </w:rPr>
         <w:pict w14:anchorId="5548FE74">
-          <v:rect id="_x0000_i1167" style="width:0;height:1.5pt" o:hralign="center" o:hrstd="t" o:hr="t" fillcolor="#a0a0a0" stroked="f"/>
+          <v:rect id="_x0000_i1025" style="width:0;height:1.5pt" o:hralign="center" o:hrstd="t" o:hr="t" fillcolor="#a0a0a0" stroked="f"/>
         </w:pict>
       </w:r>
     </w:p>
@@ -8131,7 +8204,7 @@
           <w:rFonts w:cs="Arial"/>
         </w:rPr>
         <w:pict w14:anchorId="5BF80479">
-          <v:rect id="_x0000_i1025" style="width:0;height:1.5pt" o:hralign="center" o:hrstd="t" o:hr="t" fillcolor="#a0a0a0" stroked="f"/>
+          <v:rect id="_x0000_i1026" style="width:0;height:1.5pt" o:hralign="center" o:hrstd="t" o:hr="t" fillcolor="#a0a0a0" stroked="f"/>
         </w:pict>
       </w:r>
     </w:p>
@@ -8308,7 +8381,7 @@
           <w:rFonts w:cs="Arial"/>
         </w:rPr>
         <w:pict w14:anchorId="54D06A53">
-          <v:rect id="_x0000_i1156" style="width:0;height:1.5pt" o:hralign="center" o:hrstd="t" o:hr="t" fillcolor="#a0a0a0" stroked="f"/>
+          <v:rect id="_x0000_i1027" style="width:0;height:1.5pt" o:hralign="center" o:hrstd="t" o:hr="t" fillcolor="#a0a0a0" stroked="f"/>
         </w:pict>
       </w:r>
     </w:p>
@@ -8466,7 +8539,7 @@
           <w:rFonts w:cs="Arial"/>
         </w:rPr>
         <w:pict w14:anchorId="5A8BE039">
-          <v:rect id="_x0000_i1158" style="width:0;height:1.5pt" o:hralign="center" o:hrstd="t" o:hr="t" fillcolor="#a0a0a0" stroked="f"/>
+          <v:rect id="_x0000_i1028" style="width:0;height:1.5pt" o:hralign="center" o:hrstd="t" o:hr="t" fillcolor="#a0a0a0" stroked="f"/>
         </w:pict>
       </w:r>
     </w:p>
@@ -8625,7 +8698,7 @@
           <w:rFonts w:cs="Arial"/>
         </w:rPr>
         <w:pict w14:anchorId="4325BE07">
-          <v:rect id="_x0000_i1028" style="width:0;height:1.5pt" o:hralign="center" o:hrstd="t" o:hr="t" fillcolor="#a0a0a0" stroked="f"/>
+          <v:rect id="_x0000_i1029" style="width:0;height:1.5pt" o:hralign="center" o:hrstd="t" o:hr="t" fillcolor="#a0a0a0" stroked="f"/>
         </w:pict>
       </w:r>
     </w:p>
@@ -16567,6 +16640,10 @@
 </file>
 
 <file path=customXml/item2.xml><?xml version="1.0" encoding="utf-8"?>
+<b:Sources xmlns:b="http://schemas.openxmlformats.org/officeDocument/2006/bibliography" xmlns="http://schemas.openxmlformats.org/officeDocument/2006/bibliography" SelectedStyle="\APASixthEditionOfficeOnline.xsl" StyleName="APA" Version="6"/>
+</file>
+
+<file path=customXml/item3.xml><?xml version="1.0" encoding="utf-8"?>
 <?mso-contentType ?>
 <FormTemplates xmlns="http://schemas.microsoft.com/sharepoint/v3/contenttype/forms">
   <Display>DocumentLibraryForm</Display>
@@ -16575,11 +16652,18 @@
 </FormTemplates>
 </file>
 
-<file path=customXml/item3.xml><?xml version="1.0" encoding="utf-8"?>
-<b:Sources xmlns:b="http://schemas.openxmlformats.org/officeDocument/2006/bibliography" xmlns="http://schemas.openxmlformats.org/officeDocument/2006/bibliography" SelectedStyle="\APASixthEditionOfficeOnline.xsl" StyleName="APA" Version="6"/>
+<file path=customXml/item4.xml><?xml version="1.0" encoding="utf-8"?>
+<p:properties xmlns:p="http://schemas.microsoft.com/office/2006/metadata/properties" xmlns:xsi="http://www.w3.org/2001/XMLSchema-instance" xmlns:pc="http://schemas.microsoft.com/office/infopath/2007/PartnerControls">
+  <documentManagement>
+    <TaxCatchAll xmlns="eefa3612-053e-497a-ae76-8a76877f5e22" xsi:nil="true"/>
+    <lcf76f155ced4ddcb4097134ff3c332f xmlns="b5cf4370-ac38-4b9e-9836-ef6f5df64f24">
+      <Terms xmlns="http://schemas.microsoft.com/office/infopath/2007/PartnerControls"/>
+    </lcf76f155ced4ddcb4097134ff3c332f>
+  </documentManagement>
+</p:properties>
 </file>
 
-<file path=customXml/item4.xml><?xml version="1.0" encoding="utf-8"?>
+<file path=customXml/item5.xml><?xml version="1.0" encoding="utf-8"?>
 <ct:contentTypeSchema xmlns:ct="http://schemas.microsoft.com/office/2006/metadata/contentType" xmlns:ma="http://schemas.microsoft.com/office/2006/metadata/properties/metaAttributes" ct:_="" ma:_="" ma:contentTypeName="Document" ma:contentTypeID="0x01010080C9F2488912074FB587B9AD9ADAE5BB" ma:contentTypeVersion="11" ma:contentTypeDescription="Crée un document." ma:contentTypeScope="" ma:versionID="1a13f33321fc4f97fe7143ee4cf8e9e4">
   <xsd:schema xmlns:xsd="http://www.w3.org/2001/XMLSchema" xmlns:xs="http://www.w3.org/2001/XMLSchema" xmlns:p="http://schemas.microsoft.com/office/2006/metadata/properties" xmlns:ns2="b5cf4370-ac38-4b9e-9836-ef6f5df64f24" xmlns:ns3="eefa3612-053e-497a-ae76-8a76877f5e22" targetNamespace="http://schemas.microsoft.com/office/2006/metadata/properties" ma:root="true" ma:fieldsID="365d1ce04cd4f4806501afcdcbd5965d" ns2:_="" ns3:_="">
     <xsd:import namespace="b5cf4370-ac38-4b9e-9836-ef6f5df64f24"/>
@@ -16774,17 +16858,6 @@
 </ct:contentTypeSchema>
 </file>
 
-<file path=customXml/item5.xml><?xml version="1.0" encoding="utf-8"?>
-<p:properties xmlns:p="http://schemas.microsoft.com/office/2006/metadata/properties" xmlns:xsi="http://www.w3.org/2001/XMLSchema-instance" xmlns:pc="http://schemas.microsoft.com/office/infopath/2007/PartnerControls">
-  <documentManagement>
-    <TaxCatchAll xmlns="eefa3612-053e-497a-ae76-8a76877f5e22" xsi:nil="true"/>
-    <lcf76f155ced4ddcb4097134ff3c332f xmlns="b5cf4370-ac38-4b9e-9836-ef6f5df64f24">
-      <Terms xmlns="http://schemas.microsoft.com/office/infopath/2007/PartnerControls"/>
-    </lcf76f155ced4ddcb4097134ff3c332f>
-  </documentManagement>
-</p:properties>
-</file>
-
 <file path=customXml/itemProps1.xml><?xml version="1.0" encoding="utf-8"?>
 <ds:datastoreItem xmlns:ds="http://schemas.openxmlformats.org/officeDocument/2006/customXml" ds:itemID="{55AF091B-3C7A-41E3-B477-F2FDAA23CFDA}">
   <ds:schemaRefs>
@@ -16794,6 +16867,14 @@
 </file>
 
 <file path=customXml/itemProps2.xml><?xml version="1.0" encoding="utf-8"?>
+<ds:datastoreItem xmlns:ds="http://schemas.openxmlformats.org/officeDocument/2006/customXml" ds:itemID="{703A642B-A227-476C-A477-67E74070929A}">
+  <ds:schemaRefs>
+    <ds:schemaRef ds:uri="http://schemas.openxmlformats.org/officeDocument/2006/bibliography"/>
+  </ds:schemaRefs>
+</ds:datastoreItem>
+</file>
+
+<file path=customXml/itemProps3.xml><?xml version="1.0" encoding="utf-8"?>
 <ds:datastoreItem xmlns:ds="http://schemas.openxmlformats.org/officeDocument/2006/customXml" ds:itemID="{1DADA05A-DA17-4CB0-90B5-C889667DD54A}">
   <ds:schemaRefs>
     <ds:schemaRef ds:uri="http://schemas.microsoft.com/sharepoint/v3/contenttype/forms"/>
@@ -16801,15 +16882,18 @@
 </ds:datastoreItem>
 </file>
 
-<file path=customXml/itemProps3.xml><?xml version="1.0" encoding="utf-8"?>
-<ds:datastoreItem xmlns:ds="http://schemas.openxmlformats.org/officeDocument/2006/customXml" ds:itemID="{703A642B-A227-476C-A477-67E74070929A}">
+<file path=customXml/itemProps4.xml><?xml version="1.0" encoding="utf-8"?>
+<ds:datastoreItem xmlns:ds="http://schemas.openxmlformats.org/officeDocument/2006/customXml" ds:itemID="{67CD1812-8B57-456C-9CBC-7D2297210787}">
   <ds:schemaRefs>
-    <ds:schemaRef ds:uri="http://schemas.openxmlformats.org/officeDocument/2006/bibliography"/>
+    <ds:schemaRef ds:uri="http://schemas.microsoft.com/office/2006/metadata/properties"/>
+    <ds:schemaRef ds:uri="http://schemas.microsoft.com/office/infopath/2007/PartnerControls"/>
+    <ds:schemaRef ds:uri="eefa3612-053e-497a-ae76-8a76877f5e22"/>
+    <ds:schemaRef ds:uri="b5cf4370-ac38-4b9e-9836-ef6f5df64f24"/>
   </ds:schemaRefs>
 </ds:datastoreItem>
 </file>
 
-<file path=customXml/itemProps4.xml><?xml version="1.0" encoding="utf-8"?>
+<file path=customXml/itemProps5.xml><?xml version="1.0" encoding="utf-8"?>
 <ds:datastoreItem xmlns:ds="http://schemas.openxmlformats.org/officeDocument/2006/customXml" ds:itemID="{2178390D-8E16-4429-B07C-2D44721989AE}">
   <ds:schemaRefs>
     <ds:schemaRef ds:uri="http://schemas.microsoft.com/office/2006/metadata/contentType"/>
@@ -16826,15 +16910,4 @@
     <ds:schemaRef ds:uri="http://schemas.microsoft.com/internal/obd"/>
   </ds:schemaRefs>
 </ds:datastoreItem>
-</file>
-
-<file path=customXml/itemProps5.xml><?xml version="1.0" encoding="utf-8"?>
-<ds:datastoreItem xmlns:ds="http://schemas.openxmlformats.org/officeDocument/2006/customXml" ds:itemID="{67CD1812-8B57-456C-9CBC-7D2297210787}">
-  <ds:schemaRefs>
-    <ds:schemaRef ds:uri="http://schemas.microsoft.com/office/2006/metadata/properties"/>
-    <ds:schemaRef ds:uri="http://schemas.microsoft.com/office/infopath/2007/PartnerControls"/>
-    <ds:schemaRef ds:uri="eefa3612-053e-497a-ae76-8a76877f5e22"/>
-    <ds:schemaRef ds:uri="b5cf4370-ac38-4b9e-9836-ef6f5df64f24"/>
-  </ds:schemaRefs>
-</ds:datastoreItem>
 </file>
</xml_diff>

<commit_message>
chore(livrables): Rendu des livrables
</commit_message>
<xml_diff>
--- a/doc/matvelickov-bitRuisseau-rapport.docx
+++ b/doc/matvelickov-bitRuisseau-rapport.docx
@@ -7780,308 +7780,62 @@
         <w:rPr>
           <w:szCs w:val="14"/>
         </w:rPr>
-        <w:t>é</w:t>
-      </w:r>
-      <w:r>
+        <w:t>ées manipulées par le programme concernent la plupart du temps des métadonnées de contenu multimédia ainsi que des informations sur les médiathèques qui sont partagées dans le programme.</w:t>
+      </w:r>
+    </w:p>
+    <w:p>
+      <w:pPr>
         <w:rPr>
           <w:szCs w:val="14"/>
         </w:rPr>
-        <w:t>es manipul</w:t>
-      </w:r>
-      <w:r>
+      </w:pPr>
+    </w:p>
+    <w:p>
+      <w:pPr>
         <w:rPr>
           <w:szCs w:val="14"/>
         </w:rPr>
-        <w:t>é</w:t>
-      </w:r>
+      </w:pPr>
       <w:r>
         <w:rPr>
           <w:szCs w:val="14"/>
         </w:rPr>
-        <w:t>es par le programme concernent la plupart du temps des m</w:t>
-      </w:r>
-      <w:r>
+        <w:t>Ces dernières représentent la structure et le contenu que les utilisateurs finaux s’échangent et consultent via un broker.</w:t>
+      </w:r>
+    </w:p>
+    <w:p>
+      <w:pPr>
         <w:rPr>
           <w:szCs w:val="14"/>
         </w:rPr>
-        <w:t>é</w:t>
-      </w:r>
-      <w:r>
+      </w:pPr>
+    </w:p>
+    <w:p>
+      <w:pPr>
         <w:rPr>
           <w:szCs w:val="14"/>
         </w:rPr>
-        <w:t>tadonn</w:t>
-      </w:r>
+      </w:pPr>
       <w:r>
         <w:rPr>
           <w:szCs w:val="14"/>
         </w:rPr>
-        <w:t>é</w:t>
-      </w:r>
-      <w:r>
+        <w:t>En ce qui concerne les échelles de temps, l’échange des médiathèques et des médias sont fait en temps réel.</w:t>
+      </w:r>
+    </w:p>
+    <w:p>
+      <w:pPr>
         <w:rPr>
           <w:szCs w:val="14"/>
         </w:rPr>
-        <w:t>es de contenu multim</w:t>
-      </w:r>
+      </w:pPr>
+    </w:p>
+    <w:p>
       <w:r>
         <w:rPr>
           <w:szCs w:val="14"/>
         </w:rPr>
-        <w:t>é</w:t>
-      </w:r>
-      <w:r>
-        <w:rPr>
-          <w:szCs w:val="14"/>
-        </w:rPr>
-        <w:t>dia ainsi que des informations sur les m</w:t>
-      </w:r>
-      <w:r>
-        <w:rPr>
-          <w:szCs w:val="14"/>
-        </w:rPr>
-        <w:t>é</w:t>
-      </w:r>
-      <w:r>
-        <w:rPr>
-          <w:szCs w:val="14"/>
-        </w:rPr>
-        <w:t>diathèques qui sont partag</w:t>
-      </w:r>
-      <w:r>
-        <w:rPr>
-          <w:szCs w:val="14"/>
-        </w:rPr>
-        <w:t>é</w:t>
-      </w:r>
-      <w:r>
-        <w:rPr>
-          <w:szCs w:val="14"/>
-        </w:rPr>
-        <w:t>es dans le programme.</w:t>
-      </w:r>
-    </w:p>
-    <w:p>
-      <w:pPr>
-        <w:rPr>
-          <w:szCs w:val="14"/>
-        </w:rPr>
-      </w:pPr>
-    </w:p>
-    <w:p>
-      <w:pPr>
-        <w:rPr>
-          <w:szCs w:val="14"/>
-        </w:rPr>
-      </w:pPr>
-      <w:r>
-        <w:rPr>
-          <w:szCs w:val="14"/>
-        </w:rPr>
-        <w:t>Ces dernières repr</w:t>
-      </w:r>
-      <w:r>
-        <w:rPr>
-          <w:szCs w:val="14"/>
-        </w:rPr>
-        <w:t>é</w:t>
-      </w:r>
-      <w:r>
-        <w:rPr>
-          <w:szCs w:val="14"/>
-        </w:rPr>
-        <w:t>sentent la structure et le contenu que les utilisateurs finaux s’</w:t>
-      </w:r>
-      <w:r>
-        <w:rPr>
-          <w:szCs w:val="14"/>
-        </w:rPr>
-        <w:t>é</w:t>
-      </w:r>
-      <w:r>
-        <w:rPr>
-          <w:szCs w:val="14"/>
-        </w:rPr>
-        <w:t>changent et consultent via un broker.</w:t>
-      </w:r>
-    </w:p>
-    <w:p>
-      <w:pPr>
-        <w:rPr>
-          <w:szCs w:val="14"/>
-        </w:rPr>
-      </w:pPr>
-    </w:p>
-    <w:p>
-      <w:pPr>
-        <w:rPr>
-          <w:szCs w:val="14"/>
-        </w:rPr>
-      </w:pPr>
-      <w:r>
-        <w:rPr>
-          <w:szCs w:val="14"/>
-        </w:rPr>
-        <w:t xml:space="preserve">En ce qui concerne les </w:t>
-      </w:r>
-      <w:r>
-        <w:rPr>
-          <w:szCs w:val="14"/>
-        </w:rPr>
-        <w:t>é</w:t>
-      </w:r>
-      <w:r>
-        <w:rPr>
-          <w:szCs w:val="14"/>
-        </w:rPr>
-        <w:t>chelles de temps, l’</w:t>
-      </w:r>
-      <w:r>
-        <w:rPr>
-          <w:szCs w:val="14"/>
-        </w:rPr>
-        <w:t>é</w:t>
-      </w:r>
-      <w:r>
-        <w:rPr>
-          <w:szCs w:val="14"/>
-        </w:rPr>
-        <w:t>change des m</w:t>
-      </w:r>
-      <w:r>
-        <w:rPr>
-          <w:szCs w:val="14"/>
-        </w:rPr>
-        <w:t>é</w:t>
-      </w:r>
-      <w:r>
-        <w:rPr>
-          <w:szCs w:val="14"/>
-        </w:rPr>
-        <w:t>diathèques et des m</w:t>
-      </w:r>
-      <w:r>
-        <w:rPr>
-          <w:szCs w:val="14"/>
-        </w:rPr>
-        <w:t>é</w:t>
-      </w:r>
-      <w:r>
-        <w:rPr>
-          <w:szCs w:val="14"/>
-        </w:rPr>
-        <w:t>dias sont fait en temps r</w:t>
-      </w:r>
-      <w:r>
-        <w:rPr>
-          <w:szCs w:val="14"/>
-        </w:rPr>
-        <w:t>é</w:t>
-      </w:r>
-      <w:r>
-        <w:rPr>
-          <w:szCs w:val="14"/>
-        </w:rPr>
-        <w:t>el.</w:t>
-      </w:r>
-    </w:p>
-    <w:p>
-      <w:pPr>
-        <w:rPr>
-          <w:szCs w:val="14"/>
-        </w:rPr>
-      </w:pPr>
-    </w:p>
-    <w:p>
-      <w:r>
-        <w:rPr>
-          <w:szCs w:val="14"/>
-        </w:rPr>
-        <w:t>Ces donn</w:t>
-      </w:r>
-      <w:r>
-        <w:rPr>
-          <w:szCs w:val="14"/>
-        </w:rPr>
-        <w:t>é</w:t>
-      </w:r>
-      <w:r>
-        <w:rPr>
-          <w:szCs w:val="14"/>
-        </w:rPr>
-        <w:t>es sont destin</w:t>
-      </w:r>
-      <w:r>
-        <w:rPr>
-          <w:szCs w:val="14"/>
-        </w:rPr>
-        <w:t>é</w:t>
-      </w:r>
-      <w:r>
-        <w:rPr>
-          <w:szCs w:val="14"/>
-        </w:rPr>
-        <w:t>es à des utilisateurs qui souhaitent partager ou consulter du contenu multim</w:t>
-      </w:r>
-      <w:r>
-        <w:rPr>
-          <w:szCs w:val="14"/>
-        </w:rPr>
-        <w:t>é</w:t>
-      </w:r>
-      <w:r>
-        <w:rPr>
-          <w:szCs w:val="14"/>
-        </w:rPr>
-        <w:t>dia au sein d’une communaut</w:t>
-      </w:r>
-      <w:r>
-        <w:rPr>
-          <w:szCs w:val="14"/>
-        </w:rPr>
-        <w:t>é</w:t>
-      </w:r>
-      <w:r>
-        <w:rPr>
-          <w:szCs w:val="14"/>
-        </w:rPr>
-        <w:t xml:space="preserve"> ou même bien peut des passionn</w:t>
-      </w:r>
-      <w:r>
-        <w:rPr>
-          <w:szCs w:val="14"/>
-        </w:rPr>
-        <w:t>é</w:t>
-      </w:r>
-      <w:r>
-        <w:rPr>
-          <w:szCs w:val="14"/>
-        </w:rPr>
-        <w:t>s qui souhaitent simplement partager diff</w:t>
-      </w:r>
-      <w:r>
-        <w:rPr>
-          <w:szCs w:val="14"/>
-        </w:rPr>
-        <w:t>é</w:t>
-      </w:r>
-      <w:r>
-        <w:rPr>
-          <w:szCs w:val="14"/>
-        </w:rPr>
-        <w:t>rents m</w:t>
-      </w:r>
-      <w:r>
-        <w:rPr>
-          <w:szCs w:val="14"/>
-        </w:rPr>
-        <w:t>é</w:t>
-      </w:r>
-      <w:r>
-        <w:rPr>
-          <w:szCs w:val="14"/>
-        </w:rPr>
-        <w:t>dias.</w:t>
+        <w:t>Ces données sont destinées à des utilisateurs qui souhaitent partager ou consulter du contenu multimédia au sein d’une communauté ou même bien peut des passionnés qui souhaitent simplement partager différents médias.</w:t>
       </w:r>
     </w:p>
     <w:p>
@@ -8547,8 +8301,8 @@
           <w:iCs/>
         </w:rPr>
       </w:pPr>
-      <w:bookmarkStart w:id="7" w:name="_Toc71691012"/>
-      <w:bookmarkStart w:id="8" w:name="_Toc187358434"/>
+      <w:bookmarkStart w:id="7" w:name="_Toc187358434"/>
+      <w:bookmarkStart w:id="8" w:name="_Toc71691012"/>
       <w:r>
         <w:rPr>
           <w:b w:val="0"/>
@@ -8624,7 +8378,7 @@
         </w:rPr>
         <w:t>Analyse fonctionnelle</w:t>
       </w:r>
-      <w:bookmarkEnd w:id="8"/>
+      <w:bookmarkEnd w:id="7"/>
     </w:p>
     <w:p>
       <w:pPr>
@@ -10402,7 +10156,7 @@
         </w:rPr>
         <w:t>Stratégie de test</w:t>
       </w:r>
-      <w:bookmarkEnd w:id="7"/>
+      <w:bookmarkEnd w:id="8"/>
       <w:bookmarkEnd w:id="18"/>
     </w:p>
     <w:p/>
@@ -10422,10 +10176,7 @@
         </w:rPr>
       </w:pPr>
       <w:r>
-        <w:t>Aucun test effectu</w:t>
-      </w:r>
-      <w:r>
-        <w:t>é</w:t>
+        <w:t>Aucun test effectué</w:t>
       </w:r>
     </w:p>
     <w:p>
@@ -10454,9 +10205,9 @@
           <w:iCs/>
         </w:rPr>
       </w:pPr>
-      <w:bookmarkStart w:id="21" w:name="_Toc25553317"/>
-      <w:bookmarkStart w:id="22" w:name="_Toc71691022"/>
-      <w:bookmarkStart w:id="23" w:name="_Toc187358446"/>
+      <w:bookmarkStart w:id="21" w:name="_Toc187358446"/>
+      <w:bookmarkStart w:id="22" w:name="_Toc25553317"/>
+      <w:bookmarkStart w:id="23" w:name="_Toc71691022"/>
       <w:r>
         <w:rPr>
           <w:i w:val="0"/>
@@ -10464,7 +10215,7 @@
         </w:rPr>
         <w:t>Points de design spécifiques</w:t>
       </w:r>
-      <w:bookmarkEnd w:id="23"/>
+      <w:bookmarkEnd w:id="21"/>
     </w:p>
     <w:p>
       <w:pPr>
@@ -10633,6 +10384,9 @@
         </mc:AlternateContent>
       </w:r>
       <w:r>
+        <w:rPr>
+          <w:noProof/>
+        </w:rPr>
         <w:drawing>
           <wp:anchor distT="0" distB="0" distL="114300" distR="114300" simplePos="0" relativeHeight="251669504" behindDoc="1" locked="0" layoutInCell="1" allowOverlap="1" wp14:anchorId="1A8EFD86" wp14:editId="63827F56">
             <wp:simplePos x="0" y="0"/>
@@ -10727,6 +10481,9 @@
     <w:p/>
     <w:p>
       <w:r>
+        <w:rPr>
+          <w:noProof/>
+        </w:rPr>
         <w:drawing>
           <wp:anchor distT="0" distB="0" distL="114300" distR="114300" simplePos="0" relativeHeight="251674624" behindDoc="1" locked="0" layoutInCell="1" allowOverlap="1" wp14:anchorId="6F287397" wp14:editId="760FC7DE">
             <wp:simplePos x="0" y="0"/>
@@ -10922,14 +10679,7 @@
                                 <w:color w:val="7F7F7F" w:themeColor="text1" w:themeTint="80"/>
                                 <w:lang w:val="fr-CH"/>
                               </w:rPr>
-                              <w:t xml:space="preserve">Méthode pour la conversion </w:t>
-                            </w:r>
-                            <w:r>
-                              <w:rPr>
-                                <w:color w:val="7F7F7F" w:themeColor="text1" w:themeTint="80"/>
-                                <w:lang w:val="fr-CH"/>
-                              </w:rPr>
-                              <w:t>des tableaux de bytes en images</w:t>
+                              <w:t>Méthode pour la conversion des tableaux de bytes en images</w:t>
                             </w:r>
                           </w:p>
                         </w:txbxContent>
@@ -10991,14 +10741,7 @@
                           <w:color w:val="7F7F7F" w:themeColor="text1" w:themeTint="80"/>
                           <w:lang w:val="fr-CH"/>
                         </w:rPr>
-                        <w:t xml:space="preserve">Méthode pour la conversion </w:t>
-                      </w:r>
-                      <w:r>
-                        <w:rPr>
-                          <w:color w:val="7F7F7F" w:themeColor="text1" w:themeTint="80"/>
-                          <w:lang w:val="fr-CH"/>
-                        </w:rPr>
-                        <w:t>des tableaux de bytes en images</w:t>
+                        <w:t>Méthode pour la conversion des tableaux de bytes en images</w:t>
                       </w:r>
                     </w:p>
                   </w:txbxContent>
@@ -11024,48 +10767,18 @@
           <w:i w:val="0"/>
           <w:iCs/>
         </w:rPr>
+        <w:t>Déroulement</w:t>
+      </w:r>
+      <w:bookmarkEnd w:id="26"/>
+    </w:p>
+    <w:p/>
+    <w:p>
+      <w:pPr>
+        <w:ind w:left="576"/>
+      </w:pPr>
+      <w:r>
         <w:lastRenderedPageBreak/>
-        <w:t>Déroulement</w:t>
-      </w:r>
-      <w:bookmarkEnd w:id="26"/>
-    </w:p>
-    <w:p/>
-    <w:p>
-      <w:pPr>
-        <w:ind w:left="576"/>
-      </w:pPr>
-      <w:r>
-        <w:t>Le projet s’est bien d</w:t>
-      </w:r>
-      <w:r>
-        <w:t>é</w:t>
-      </w:r>
-      <w:r>
-        <w:t>roul</w:t>
-      </w:r>
-      <w:r>
-        <w:t>é</w:t>
-      </w:r>
-      <w:r>
-        <w:t xml:space="preserve">, on s’est rendu compte avec mes camarades que si une classe </w:t>
-      </w:r>
-      <w:r>
-        <w:t>é</w:t>
-      </w:r>
-      <w:r>
-        <w:t>tait juste à peine diff</w:t>
-      </w:r>
-      <w:r>
-        <w:t>é</w:t>
-      </w:r>
-      <w:r>
-        <w:t xml:space="preserve">rente que celle d’un autre camarade, tout plantait et le transfert de fichier ne fonctionnait pas, il fallait donc uniformiser tout cela et </w:t>
-      </w:r>
-      <w:r>
-        <w:t>é</w:t>
-      </w:r>
-      <w:r>
-        <w:t>tablir un protocole commun.</w:t>
+        <w:t>Le projet s’est bien déroulé, on s’est rendu compte avec mes camarades que si une classe était juste à peine différente que celle d’un autre camarade, tout plantait et le transfert de fichier ne fonctionnait pas, il fallait donc uniformiser tout cela et établir un protocole commun.</w:t>
       </w:r>
     </w:p>
     <w:p>
@@ -11076,11 +10789,11 @@
           <w:iCs/>
         </w:rPr>
       </w:pPr>
-      <w:bookmarkStart w:id="27" w:name="_Toc25553321"/>
-      <w:bookmarkStart w:id="28" w:name="_Toc71691025"/>
-      <w:bookmarkStart w:id="29" w:name="_Toc187358450"/>
-      <w:bookmarkEnd w:id="21"/>
+      <w:bookmarkStart w:id="27" w:name="_Toc187358450"/>
+      <w:bookmarkStart w:id="28" w:name="_Toc25553321"/>
+      <w:bookmarkStart w:id="29" w:name="_Toc71691025"/>
       <w:bookmarkEnd w:id="22"/>
+      <w:bookmarkEnd w:id="23"/>
       <w:r>
         <w:rPr>
           <w:i w:val="0"/>
@@ -11088,18 +10801,12 @@
         </w:rPr>
         <w:t>Mise en place de l’environnement de travail</w:t>
       </w:r>
-      <w:bookmarkEnd w:id="29"/>
+      <w:bookmarkEnd w:id="27"/>
     </w:p>
     <w:p/>
     <w:p>
       <w:r>
-        <w:t>Le projet est accessible sur GitHub dans un repository qui est priv</w:t>
-      </w:r>
-      <w:r>
-        <w:t>é</w:t>
-      </w:r>
-      <w:r>
-        <w:t>, ce dernier contient la documentation.</w:t>
+        <w:t>Le projet est accessible sur GitHub dans un repository qui est privé, ce dernier contient la documentation.</w:t>
       </w:r>
     </w:p>
     <w:p/>
@@ -11112,13 +10819,7 @@
         </w:numPr>
       </w:pPr>
       <w:r>
-        <w:t>/doc : Contient la documentation du projet (rapport), les notes prises en cours ainsi que l’auto-</w:t>
-      </w:r>
-      <w:r>
-        <w:t>é</w:t>
-      </w:r>
-      <w:r>
-        <w:t>valuation de ce projet.</w:t>
+        <w:t>/doc : Contient la documentation du projet (rapport), les notes prises en cours ainsi que l’auto-évaluation de ce projet.</w:t>
       </w:r>
     </w:p>
     <w:p/>
@@ -11131,15 +10832,7 @@
         </w:numPr>
       </w:pPr>
       <w:r>
-        <w:t>/</w:t>
-      </w:r>
-      <w:proofErr w:type="spellStart"/>
-      <w:r>
-        <w:t>matvelickov</w:t>
-      </w:r>
-      <w:proofErr w:type="spellEnd"/>
-      <w:r>
-        <w:t>-bitRuisseau : contient le code source du projet.</w:t>
+        <w:t>/matvelickov-bitRuisseau : contient le code source du projet.</w:t>
       </w:r>
     </w:p>
     <w:p/>
@@ -11152,27 +10845,7 @@
         </w:numPr>
       </w:pPr>
       <w:r>
-        <w:t>/</w:t>
-      </w:r>
-      <w:proofErr w:type="spellStart"/>
-      <w:r>
-        <w:t>resources</w:t>
-      </w:r>
-      <w:proofErr w:type="spellEnd"/>
-      <w:r>
-        <w:t> : contient les diff</w:t>
-      </w:r>
-      <w:r>
-        <w:t>é</w:t>
-      </w:r>
-      <w:r>
-        <w:t>rentes images utilis</w:t>
-      </w:r>
-      <w:r>
-        <w:t>é</w:t>
-      </w:r>
-      <w:r>
-        <w:t>es dans le README.md du projet</w:t>
+        <w:t>/resources : contient les différentes images utilisées dans le README.md du projet</w:t>
       </w:r>
     </w:p>
     <w:p>
@@ -11188,18 +10861,8 @@
           <w:numId w:val="29"/>
         </w:numPr>
       </w:pPr>
-      <w:proofErr w:type="gramStart"/>
-      <w:r>
-        <w:t>.</w:t>
-      </w:r>
-      <w:proofErr w:type="spellStart"/>
-      <w:r>
-        <w:t>gitignore</w:t>
-      </w:r>
-      <w:proofErr w:type="spellEnd"/>
-      <w:proofErr w:type="gramEnd"/>
-      <w:r>
-        <w:t> : exclu certains fichiers qui ne doivent pas être suivis par Git</w:t>
+      <w:r>
+        <w:t>.gitignore : exclu certains fichiers qui ne doivent pas être suivis par Git</w:t>
       </w:r>
     </w:p>
     <w:p>
@@ -11216,24 +10879,13 @@
         </w:numPr>
       </w:pPr>
       <w:r>
-        <w:t xml:space="preserve">README.md : documentation en </w:t>
-      </w:r>
-      <w:proofErr w:type="spellStart"/>
-      <w:r>
-        <w:t>markdown</w:t>
-      </w:r>
-      <w:proofErr w:type="spellEnd"/>
+        <w:t>README.md : documentation en markdown</w:t>
+      </w:r>
     </w:p>
     <w:p/>
     <w:p>
       <w:r>
-        <w:t>Description du mat</w:t>
-      </w:r>
-      <w:r>
-        <w:t>é</w:t>
-      </w:r>
-      <w:r>
-        <w:t>riel :</w:t>
+        <w:t>Description du matériel :</w:t>
       </w:r>
     </w:p>
     <w:p/>
@@ -11246,10 +10898,7 @@
         </w:numPr>
       </w:pPr>
       <w:r>
-        <w:t>Ordinateur de l’ETML avec Windows 10 install</w:t>
-      </w:r>
-      <w:r>
-        <w:t>é</w:t>
+        <w:t>Ordinateur de l’ETML avec Windows 10 installé</w:t>
       </w:r>
     </w:p>
     <w:p>
@@ -11305,7 +10954,7 @@
         </w:rPr>
         <w:t>Description des test</w:t>
       </w:r>
-      <w:bookmarkEnd w:id="27"/>
+      <w:bookmarkEnd w:id="28"/>
       <w:r>
         <w:rPr>
           <w:i w:val="0"/>
@@ -11313,7 +10962,7 @@
         </w:rPr>
         <w:t>s effectués</w:t>
       </w:r>
-      <w:bookmarkEnd w:id="28"/>
+      <w:bookmarkEnd w:id="29"/>
       <w:bookmarkEnd w:id="30"/>
     </w:p>
     <w:p/>
@@ -11384,43 +11033,7 @@
         <w:ind w:left="426"/>
       </w:pPr>
       <w:r>
-        <w:t>Il reste pour l’instant qu’une seule erreur sur le programme qui est assez d</w:t>
-      </w:r>
-      <w:r>
-        <w:t>é</w:t>
-      </w:r>
-      <w:r>
-        <w:t>rangeante, cette dernière se produit lors de la construction du projet, des attributs dans l’AssemblyInfo du bitRuisseau ainsi que du Backend du projet rentrent en collisions les uns avec les autres car la plupart sont identiques, c’est donc un problème que je n’ai pas encore r</w:t>
-      </w:r>
-      <w:r>
-        <w:t>é</w:t>
-      </w:r>
-      <w:r>
-        <w:t>ussi à r</w:t>
-      </w:r>
-      <w:r>
-        <w:t>é</w:t>
-      </w:r>
-      <w:r>
-        <w:t>gler car ces fichiers sont reg</w:t>
-      </w:r>
-      <w:r>
-        <w:t>é</w:t>
-      </w:r>
-      <w:r>
-        <w:t>n</w:t>
-      </w:r>
-      <w:r>
-        <w:t>é</w:t>
-      </w:r>
-      <w:r>
-        <w:t>r</w:t>
-      </w:r>
-      <w:r>
-        <w:t>é</w:t>
-      </w:r>
-      <w:r>
-        <w:t>s automatiquement par la classe MSBuild.</w:t>
+        <w:t>Il reste pour l’instant qu’une seule erreur sur le programme qui est assez dérangeante, cette dernière se produit lors de la construction du projet, des attributs dans l’AssemblyInfo du bitRuisseau ainsi que du Backend du projet rentrent en collisions les uns avec les autres car la plupart sont identiques, c’est donc un problème que je n’ai pas encore réussi à régler car ces fichiers sont regénérés automatiquement par la classe MSBuild.</w:t>
       </w:r>
       <w:bookmarkEnd w:id="32"/>
     </w:p>
@@ -11431,7 +11044,6 @@
       </w:pPr>
       <w:bookmarkStart w:id="34" w:name="_Toc187358454"/>
       <w:r>
-        <w:lastRenderedPageBreak/>
         <w:t>Stories</w:t>
       </w:r>
       <w:bookmarkEnd w:id="34"/>
@@ -11455,49 +11067,11 @@
         <w:rPr>
           <w:bCs/>
         </w:rPr>
+        <w:lastRenderedPageBreak/>
         <w:t>Pour le travail que j’ai effectu</w:t>
       </w:r>
       <w:r>
-        <w:t>é</w:t>
-      </w:r>
-      <w:r>
-        <w:t xml:space="preserve"> et que le travail que j’aurais pens</w:t>
-      </w:r>
-      <w:r>
-        <w:t>é</w:t>
-      </w:r>
-      <w:r>
-        <w:t xml:space="preserve"> effectuer, je trouve que la diff</w:t>
-      </w:r>
-      <w:r>
-        <w:t>é</w:t>
-      </w:r>
-      <w:r>
-        <w:t xml:space="preserve">rence n’est pas </w:t>
-      </w:r>
-      <w:r>
-        <w:t>é</w:t>
-      </w:r>
-      <w:r>
-        <w:t>norme et je suis très satisfait du travail que j’ai pu produire ces 8 semaines pass</w:t>
-      </w:r>
-      <w:r>
-        <w:t>é</w:t>
-      </w:r>
-      <w:r>
-        <w:t>es, la transmission de vid</w:t>
-      </w:r>
-      <w:r>
-        <w:t>é</w:t>
-      </w:r>
-      <w:r>
-        <w:t>os ainsi que de fragments d’images n’est pas encore implémentée dans le projet mais cela ne change en rien le bon fonctionnement du programme avec un code propre, respectant les normes de l’ETML et avec diff</w:t>
-      </w:r>
-      <w:r>
-        <w:t>é</w:t>
-      </w:r>
-      <w:r>
-        <w:t>rents commentaires qui pourraient aider dans le cas où le projet serait repris par une personne tierce.</w:t>
+        <w:t>é et que le travail que j’aurais pensé effectuer, je trouve que la différence n’est pas énorme et je suis très satisfait du travail que j’ai pu produire ces 8 semaines passées, la transmission de vidéos ainsi que de fragments d’images n’est pas encore implémentée dans le projet mais cela ne change en rien le bon fonctionnement du programme avec un code propre, respectant les normes de l’ETML et avec différents commentaires qui pourraient aider dans le cas où le projet serait repris par une personne tierce.</w:t>
       </w:r>
     </w:p>
     <w:p>
@@ -11665,6 +11239,7 @@
       <w:r>
         <w:rPr>
           <w:iCs/>
+          <w:noProof/>
         </w:rPr>
         <w:drawing>
           <wp:anchor distT="0" distB="0" distL="114300" distR="114300" simplePos="0" relativeHeight="251675648" behindDoc="1" locked="0" layoutInCell="1" allowOverlap="1" wp14:anchorId="0BB74C8A" wp14:editId="739D12C1">
@@ -11813,40 +11388,7 @@
         <w:t>J’ai en effet utilis</w:t>
       </w:r>
       <w:r>
-        <w:t>é</w:t>
-      </w:r>
-      <w:r>
-        <w:t xml:space="preserve"> l’IA dans ce projet lorsque les outils que j’avais à disposition pour m’aider ne me suffisaient pas ou ne m’aidaient pas assez, la plupart de l’utilisation de cette dernière s’est faite via l’extension de GitHub Copilot sur Visual Studio Code afin d’essayer de r</w:t>
-      </w:r>
-      <w:r>
-        <w:t>é</w:t>
-      </w:r>
-      <w:r>
-        <w:t>soudre les problèmes que j’ai rencontr</w:t>
-      </w:r>
-      <w:r>
-        <w:t>é</w:t>
-      </w:r>
-      <w:r>
-        <w:t>s ces trois dernières semaines comme je l’ai cit</w:t>
-      </w:r>
-      <w:r>
-        <w:t>é</w:t>
-      </w:r>
-      <w:r>
-        <w:t xml:space="preserve"> dans ma conclusion, ce qui finalement ne m’aura même pas aid</w:t>
-      </w:r>
-      <w:r>
-        <w:t>é</w:t>
-      </w:r>
-      <w:r>
-        <w:t xml:space="preserve"> car j’ai tout de même dû recr</w:t>
-      </w:r>
-      <w:r>
-        <w:t>é</w:t>
-      </w:r>
-      <w:r>
-        <w:t>er le projet et repartir à blanc.</w:t>
+        <w:t>é l’IA dans ce projet lorsque les outils que j’avais à disposition pour m’aider ne me suffisaient pas ou ne m’aidaient pas assez, la plupart de l’utilisation de cette dernière s’est faite via l’extension de GitHub Copilot sur Visual Studio Code afin d’essayer de résoudre les problèmes que j’ai rencontrés ces trois dernières semaines comme je l’ai cité dans ma conclusion, ce qui finalement ne m’aura même pas aidé car j’ai tout de même dû recréer le projet et repartir à blanc.</w:t>
       </w:r>
     </w:p>
     <w:p/>
@@ -11857,31 +11399,7 @@
         </w:rPr>
       </w:pPr>
       <w:r>
-        <w:t xml:space="preserve">Pour le reste du projet mon aide principale a </w:t>
-      </w:r>
-      <w:r>
-        <w:t>é</w:t>
-      </w:r>
-      <w:r>
-        <w:t>t</w:t>
-      </w:r>
-      <w:r>
-        <w:t>é</w:t>
-      </w:r>
-      <w:r>
-        <w:t xml:space="preserve"> mes camardes ainsi que les recherches rares que j’effectuait sur internet pour des petits doutes ou de l</w:t>
-      </w:r>
-      <w:r>
-        <w:t>é</w:t>
-      </w:r>
-      <w:r>
-        <w:t>gers soucis rencontr</w:t>
-      </w:r>
-      <w:r>
-        <w:t>é</w:t>
-      </w:r>
-      <w:r>
-        <w:t>s.</w:t>
+        <w:t>Pour le reste du projet mon aide principale a été mes camardes ainsi que les recherches rares que j’effectuait sur internet pour des petits doutes ou de légers soucis rencontrés.</w:t>
       </w:r>
     </w:p>
     <w:p>
@@ -11904,7 +11422,6 @@
       <w:bookmarkStart w:id="38" w:name="_Toc71703263"/>
       <w:bookmarkStart w:id="39" w:name="_Toc187358457"/>
       <w:r>
-        <w:lastRenderedPageBreak/>
         <w:t>C</w:t>
       </w:r>
       <w:bookmarkEnd w:id="37"/>
@@ -11926,31 +11443,8 @@
         <w:ind w:left="357"/>
       </w:pPr>
       <w:r>
-        <w:t>Pour conclure ce projet, je trouve le sujet vraiment très intéressant, au début de celui-ci je me suis surtout et malheureusement trop concentr</w:t>
-      </w:r>
-      <w:r>
-        <w:t>é</w:t>
-      </w:r>
-      <w:r>
-        <w:t xml:space="preserve"> sur l’aspect visuel ainsi que sur les fonctionnalités secondaires de l’application au lieu de me concentrer directement sur le sujet principal qui a </w:t>
-      </w:r>
-      <w:r>
-        <w:t>é</w:t>
-      </w:r>
-      <w:r>
-        <w:t>t</w:t>
-      </w:r>
-      <w:r>
-        <w:t>é</w:t>
-      </w:r>
-      <w:r>
-        <w:t xml:space="preserve"> notre protocole et la communication entre les diff</w:t>
-      </w:r>
-      <w:r>
-        <w:t>é</w:t>
-      </w:r>
-      <w:r>
-        <w:t>rents agents.</w:t>
+        <w:lastRenderedPageBreak/>
+        <w:t>Pour conclure ce projet, je trouve le sujet vraiment très intéressant, au début de celui-ci je me suis surtout et malheureusement trop concentré sur l’aspect visuel ainsi que sur les fonctionnalités secondaires de l’application au lieu de me concentrer directement sur le sujet principal qui a été notre protocole et la communication entre les différents agents.</w:t>
       </w:r>
     </w:p>
     <w:p>
@@ -11959,37 +11453,7 @@
         <w:ind w:left="357"/>
       </w:pPr>
       <w:r>
-        <w:t>Ce qui m’a caus</w:t>
-      </w:r>
-      <w:r>
-        <w:t>é</w:t>
-      </w:r>
-      <w:r>
-        <w:t xml:space="preserve"> beaucoup de soucis que j’aurais pu corriger bien plus rapidement si j’avais commenc</w:t>
-      </w:r>
-      <w:r>
-        <w:t>é</w:t>
-      </w:r>
-      <w:r>
-        <w:t xml:space="preserve"> par la communication avec le broker, comme par exemple le fait que j’ai dû reconstruire tout le projet de A à Z et de tout recommencer à cause d’un problème de compatibilit</w:t>
-      </w:r>
-      <w:r>
-        <w:t>é</w:t>
-      </w:r>
-      <w:r>
-        <w:t xml:space="preserve"> avec le Frontend et le Backend, j’ai donc perdu 1.5 après-midi à r</w:t>
-      </w:r>
-      <w:r>
-        <w:t>é</w:t>
-      </w:r>
-      <w:r>
-        <w:t>gler ce problème alors que j’aurais pu continuer à travailler sur le projet, c’est donc le point sur lequel je m’am</w:t>
-      </w:r>
-      <w:r>
-        <w:t>é</w:t>
-      </w:r>
-      <w:r>
-        <w:t>liorerais si ce projet serait à refaire.</w:t>
+        <w:t>Ce qui m’a causé beaucoup de soucis que j’aurais pu corriger bien plus rapidement si j’avais commencé par la communication avec le broker, comme par exemple le fait que j’ai dû reconstruire tout le projet de A à Z et de tout recommencer à cause d’un problème de compatibilité avec le Frontend et le Backend, j’ai donc perdu 1.5 après-midi à régler ce problème alors que j’aurais pu continuer à travailler sur le projet, c’est donc le point sur lequel je m’améliorerais si ce projet serait à refaire.</w:t>
       </w:r>
     </w:p>
     <w:p>
@@ -12004,73 +11468,7 @@
         <w:ind w:left="357"/>
       </w:pPr>
       <w:r>
-        <w:t xml:space="preserve">Actuellement le projet est dans un bon </w:t>
-      </w:r>
-      <w:r>
-        <w:t>é</w:t>
-      </w:r>
-      <w:r>
-        <w:t xml:space="preserve">tat, il peut recevoir ainsi que transmettre des messages sur le topic mediaplayer, il peut </w:t>
-      </w:r>
-      <w:r>
-        <w:t>é</w:t>
-      </w:r>
-      <w:r>
-        <w:t>changer des m</w:t>
-      </w:r>
-      <w:r>
-        <w:t>é</w:t>
-      </w:r>
-      <w:r>
-        <w:t>diathèques ainsi que des images en diff</w:t>
-      </w:r>
-      <w:r>
-        <w:t>é</w:t>
-      </w:r>
-      <w:r>
-        <w:t>rents formats (pas encore test</w:t>
-      </w:r>
-      <w:r>
-        <w:t>é</w:t>
-      </w:r>
-      <w:r>
-        <w:t xml:space="preserve"> mais bien avanc</w:t>
-      </w:r>
-      <w:r>
-        <w:t>é</w:t>
-      </w:r>
-      <w:r>
-        <w:t>), les fonctionnalit</w:t>
-      </w:r>
-      <w:r>
-        <w:t>é</w:t>
-      </w:r>
-      <w:r>
-        <w:t>s telles que le chargement de fichiers localement ou bien le visionnage de ces derniers est termin</w:t>
-      </w:r>
-      <w:r>
-        <w:t>é</w:t>
-      </w:r>
-      <w:r>
-        <w:t xml:space="preserve"> mais pourra </w:t>
-      </w:r>
-      <w:r>
-        <w:t>é</w:t>
-      </w:r>
-      <w:r>
-        <w:t>videmment être am</w:t>
-      </w:r>
-      <w:r>
-        <w:t>é</w:t>
-      </w:r>
-      <w:r>
-        <w:t>lior</w:t>
-      </w:r>
-      <w:r>
-        <w:t>é</w:t>
-      </w:r>
-      <w:r>
-        <w:t>.</w:t>
+        <w:t>Actuellement le projet est dans un bon état, il peut recevoir ainsi que transmettre des messages sur le topic mediaplayer, il peut échanger des médiathèques ainsi que des images en différents formats (pas encore testé mais bien avancé), les fonctionnalités telles que le chargement de fichiers localement ou bien le visionnage de ces derniers est terminé mais pourra évidemment être amélioré.</w:t>
       </w:r>
     </w:p>
     <w:p>
@@ -12127,6 +11525,11 @@
       <w:bookmarkEnd w:id="44"/>
     </w:p>
     <w:p/>
+    <w:p>
+      <w:r>
+        <w:t>Voir documents dans la release.</w:t>
+      </w:r>
+    </w:p>
     <w:sectPr>
       <w:headerReference w:type="default" r:id="rId18"/>
       <w:footerReference w:type="default" r:id="rId19"/>
@@ -12171,21 +11574,12 @@
         <w:szCs w:val="16"/>
       </w:rPr>
     </w:pPr>
-    <w:proofErr w:type="gramStart"/>
     <w:r>
       <w:rPr>
         <w:sz w:val="16"/>
         <w:szCs w:val="16"/>
       </w:rPr>
-      <w:t>i</w:t>
-    </w:r>
-    <w:proofErr w:type="gramEnd"/>
-    <w:r>
-      <w:rPr>
-        <w:sz w:val="16"/>
-        <w:szCs w:val="16"/>
-      </w:rPr>
-      <w:t>-CQ VD Octobre 2010</w:t>
+      <w:t>i-CQ VD Octobre 2010</w:t>
     </w:r>
     <w:r>
       <w:rPr>
@@ -12247,23 +11641,7 @@
         <w:sz w:val="16"/>
         <w:szCs w:val="16"/>
       </w:rPr>
-      <w:t xml:space="preserve">Dernière </w:t>
-    </w:r>
-    <w:proofErr w:type="spellStart"/>
-    <w:r>
-      <w:rPr>
-        <w:sz w:val="16"/>
-        <w:szCs w:val="16"/>
-      </w:rPr>
-      <w:t>modif</w:t>
-    </w:r>
-    <w:proofErr w:type="spellEnd"/>
-    <w:r>
-      <w:rPr>
-        <w:sz w:val="16"/>
-        <w:szCs w:val="16"/>
-      </w:rPr>
-      <w:t> : 02.12.2010</w:t>
+      <w:t>Dernière modif : 02.12.2010</w:t>
     </w:r>
     <w:r>
       <w:rPr>
@@ -17458,30 +16836,6 @@
 </file>
 
 <file path=customXml/item2.xml><?xml version="1.0" encoding="utf-8"?>
-<p:properties xmlns:p="http://schemas.microsoft.com/office/2006/metadata/properties" xmlns:xsi="http://www.w3.org/2001/XMLSchema-instance" xmlns:pc="http://schemas.microsoft.com/office/infopath/2007/PartnerControls">
-  <documentManagement>
-    <TaxCatchAll xmlns="eefa3612-053e-497a-ae76-8a76877f5e22" xsi:nil="true"/>
-    <lcf76f155ced4ddcb4097134ff3c332f xmlns="b5cf4370-ac38-4b9e-9836-ef6f5df64f24">
-      <Terms xmlns="http://schemas.microsoft.com/office/infopath/2007/PartnerControls"/>
-    </lcf76f155ced4ddcb4097134ff3c332f>
-  </documentManagement>
-</p:properties>
-</file>
-
-<file path=customXml/item3.xml><?xml version="1.0" encoding="utf-8"?>
-<?mso-contentType ?>
-<FormTemplates xmlns="http://schemas.microsoft.com/sharepoint/v3/contenttype/forms">
-  <Display>DocumentLibraryForm</Display>
-  <Edit>DocumentLibraryForm</Edit>
-  <New>DocumentLibraryForm</New>
-</FormTemplates>
-</file>
-
-<file path=customXml/item4.xml><?xml version="1.0" encoding="utf-8"?>
-<b:Sources xmlns:b="http://schemas.openxmlformats.org/officeDocument/2006/bibliography" xmlns="http://schemas.openxmlformats.org/officeDocument/2006/bibliography" SelectedStyle="\APASixthEditionOfficeOnline.xsl" StyleName="APA" Version="6"/>
-</file>
-
-<file path=customXml/item5.xml><?xml version="1.0" encoding="utf-8"?>
 <ct:contentTypeSchema xmlns:ct="http://schemas.microsoft.com/office/2006/metadata/contentType" xmlns:ma="http://schemas.microsoft.com/office/2006/metadata/properties/metaAttributes" ct:_="" ma:_="" ma:contentTypeName="Document" ma:contentTypeID="0x01010080C9F2488912074FB587B9AD9ADAE5BB" ma:contentTypeVersion="11" ma:contentTypeDescription="Crée un document." ma:contentTypeScope="" ma:versionID="1a13f33321fc4f97fe7143ee4cf8e9e4">
   <xsd:schema xmlns:xsd="http://www.w3.org/2001/XMLSchema" xmlns:xs="http://www.w3.org/2001/XMLSchema" xmlns:p="http://schemas.microsoft.com/office/2006/metadata/properties" xmlns:ns2="b5cf4370-ac38-4b9e-9836-ef6f5df64f24" xmlns:ns3="eefa3612-053e-497a-ae76-8a76877f5e22" targetNamespace="http://schemas.microsoft.com/office/2006/metadata/properties" ma:root="true" ma:fieldsID="365d1ce04cd4f4806501afcdcbd5965d" ns2:_="" ns3:_="">
     <xsd:import namespace="b5cf4370-ac38-4b9e-9836-ef6f5df64f24"/>
@@ -17676,6 +17030,30 @@
 </ct:contentTypeSchema>
 </file>
 
+<file path=customXml/item3.xml><?xml version="1.0" encoding="utf-8"?>
+<b:Sources xmlns:b="http://schemas.openxmlformats.org/officeDocument/2006/bibliography" xmlns="http://schemas.openxmlformats.org/officeDocument/2006/bibliography" SelectedStyle="\APASixthEditionOfficeOnline.xsl" StyleName="APA" Version="6"/>
+</file>
+
+<file path=customXml/item4.xml><?xml version="1.0" encoding="utf-8"?>
+<?mso-contentType ?>
+<FormTemplates xmlns="http://schemas.microsoft.com/sharepoint/v3/contenttype/forms">
+  <Display>DocumentLibraryForm</Display>
+  <Edit>DocumentLibraryForm</Edit>
+  <New>DocumentLibraryForm</New>
+</FormTemplates>
+</file>
+
+<file path=customXml/item5.xml><?xml version="1.0" encoding="utf-8"?>
+<p:properties xmlns:p="http://schemas.microsoft.com/office/2006/metadata/properties" xmlns:xsi="http://www.w3.org/2001/XMLSchema-instance" xmlns:pc="http://schemas.microsoft.com/office/infopath/2007/PartnerControls">
+  <documentManagement>
+    <TaxCatchAll xmlns="eefa3612-053e-497a-ae76-8a76877f5e22" xsi:nil="true"/>
+    <lcf76f155ced4ddcb4097134ff3c332f xmlns="b5cf4370-ac38-4b9e-9836-ef6f5df64f24">
+      <Terms xmlns="http://schemas.microsoft.com/office/infopath/2007/PartnerControls"/>
+    </lcf76f155ced4ddcb4097134ff3c332f>
+  </documentManagement>
+</p:properties>
+</file>
+
 <file path=customXml/itemProps1.xml><?xml version="1.0" encoding="utf-8"?>
 <ds:datastoreItem xmlns:ds="http://schemas.openxmlformats.org/officeDocument/2006/customXml" ds:itemID="{55AF091B-3C7A-41E3-B477-F2FDAA23CFDA}">
   <ds:schemaRefs>
@@ -17685,33 +17063,6 @@
 </file>
 
 <file path=customXml/itemProps2.xml><?xml version="1.0" encoding="utf-8"?>
-<ds:datastoreItem xmlns:ds="http://schemas.openxmlformats.org/officeDocument/2006/customXml" ds:itemID="{67CD1812-8B57-456C-9CBC-7D2297210787}">
-  <ds:schemaRefs>
-    <ds:schemaRef ds:uri="http://schemas.microsoft.com/office/2006/metadata/properties"/>
-    <ds:schemaRef ds:uri="http://schemas.microsoft.com/office/infopath/2007/PartnerControls"/>
-    <ds:schemaRef ds:uri="eefa3612-053e-497a-ae76-8a76877f5e22"/>
-    <ds:schemaRef ds:uri="b5cf4370-ac38-4b9e-9836-ef6f5df64f24"/>
-  </ds:schemaRefs>
-</ds:datastoreItem>
-</file>
-
-<file path=customXml/itemProps3.xml><?xml version="1.0" encoding="utf-8"?>
-<ds:datastoreItem xmlns:ds="http://schemas.openxmlformats.org/officeDocument/2006/customXml" ds:itemID="{1DADA05A-DA17-4CB0-90B5-C889667DD54A}">
-  <ds:schemaRefs>
-    <ds:schemaRef ds:uri="http://schemas.microsoft.com/sharepoint/v3/contenttype/forms"/>
-  </ds:schemaRefs>
-</ds:datastoreItem>
-</file>
-
-<file path=customXml/itemProps4.xml><?xml version="1.0" encoding="utf-8"?>
-<ds:datastoreItem xmlns:ds="http://schemas.openxmlformats.org/officeDocument/2006/customXml" ds:itemID="{703A642B-A227-476C-A477-67E74070929A}">
-  <ds:schemaRefs>
-    <ds:schemaRef ds:uri="http://schemas.openxmlformats.org/officeDocument/2006/bibliography"/>
-  </ds:schemaRefs>
-</ds:datastoreItem>
-</file>
-
-<file path=customXml/itemProps5.xml><?xml version="1.0" encoding="utf-8"?>
 <ds:datastoreItem xmlns:ds="http://schemas.openxmlformats.org/officeDocument/2006/customXml" ds:itemID="{2178390D-8E16-4429-B07C-2D44721989AE}">
   <ds:schemaRefs>
     <ds:schemaRef ds:uri="http://schemas.microsoft.com/office/2006/metadata/contentType"/>
@@ -17728,4 +17079,31 @@
     <ds:schemaRef ds:uri="http://schemas.microsoft.com/internal/obd"/>
   </ds:schemaRefs>
 </ds:datastoreItem>
+</file>
+
+<file path=customXml/itemProps3.xml><?xml version="1.0" encoding="utf-8"?>
+<ds:datastoreItem xmlns:ds="http://schemas.openxmlformats.org/officeDocument/2006/customXml" ds:itemID="{703A642B-A227-476C-A477-67E74070929A}">
+  <ds:schemaRefs>
+    <ds:schemaRef ds:uri="http://schemas.openxmlformats.org/officeDocument/2006/bibliography"/>
+  </ds:schemaRefs>
+</ds:datastoreItem>
+</file>
+
+<file path=customXml/itemProps4.xml><?xml version="1.0" encoding="utf-8"?>
+<ds:datastoreItem xmlns:ds="http://schemas.openxmlformats.org/officeDocument/2006/customXml" ds:itemID="{1DADA05A-DA17-4CB0-90B5-C889667DD54A}">
+  <ds:schemaRefs>
+    <ds:schemaRef ds:uri="http://schemas.microsoft.com/sharepoint/v3/contenttype/forms"/>
+  </ds:schemaRefs>
+</ds:datastoreItem>
+</file>
+
+<file path=customXml/itemProps5.xml><?xml version="1.0" encoding="utf-8"?>
+<ds:datastoreItem xmlns:ds="http://schemas.openxmlformats.org/officeDocument/2006/customXml" ds:itemID="{67CD1812-8B57-456C-9CBC-7D2297210787}">
+  <ds:schemaRefs>
+    <ds:schemaRef ds:uri="http://schemas.microsoft.com/office/2006/metadata/properties"/>
+    <ds:schemaRef ds:uri="http://schemas.microsoft.com/office/infopath/2007/PartnerControls"/>
+    <ds:schemaRef ds:uri="eefa3612-053e-497a-ae76-8a76877f5e22"/>
+    <ds:schemaRef ds:uri="b5cf4370-ac38-4b9e-9836-ef6f5df64f24"/>
+  </ds:schemaRefs>
+</ds:datastoreItem>
 </file>
</xml_diff>

<commit_message>
doc(1.3): Explication du jdt par git
</commit_message>
<xml_diff>
--- a/doc/matvelickov-bitRuisseau-rapport.docx
+++ b/doc/matvelickov-bitRuisseau-rapport.docx
@@ -4522,7 +4522,7 @@
       <w:r>
         <w:fldChar w:fldCharType="separate"/>
       </w:r>
-      <w:hyperlink w:anchor="_Toc187359986" w:history="1">
+      <w:hyperlink w:anchor="_Toc187872327" w:history="1">
         <w:r>
           <w:rPr>
             <w:rStyle w:val="Lienhypertexte"/>
@@ -4561,7 +4561,7 @@
           <w:rPr>
             <w:webHidden/>
           </w:rPr>
-          <w:instrText xml:space="preserve"> PAGEREF _Toc187359986 \h </w:instrText>
+          <w:instrText xml:space="preserve"> PAGEREF _Toc187872327 \h </w:instrText>
         </w:r>
         <w:r>
           <w:rPr>
@@ -4604,7 +4604,7 @@
           <w14:ligatures w14:val="standardContextual"/>
         </w:rPr>
       </w:pPr>
-      <w:hyperlink w:anchor="_Toc187359987" w:history="1">
+      <w:hyperlink w:anchor="_Toc187872328" w:history="1">
         <w:r>
           <w:rPr>
             <w:rStyle w:val="Lienhypertexte"/>
@@ -4651,7 +4651,7 @@
             <w:noProof/>
             <w:webHidden/>
           </w:rPr>
-          <w:instrText xml:space="preserve"> PAGEREF _Toc187359987 \h </w:instrText>
+          <w:instrText xml:space="preserve"> PAGEREF _Toc187872328 \h </w:instrText>
         </w:r>
         <w:r>
           <w:rPr>
@@ -4698,7 +4698,7 @@
           <w14:ligatures w14:val="standardContextual"/>
         </w:rPr>
       </w:pPr>
-      <w:hyperlink w:anchor="_Toc187359988" w:history="1">
+      <w:hyperlink w:anchor="_Toc187872329" w:history="1">
         <w:r>
           <w:rPr>
             <w:rStyle w:val="Lienhypertexte"/>
@@ -4745,7 +4745,7 @@
             <w:noProof/>
             <w:webHidden/>
           </w:rPr>
-          <w:instrText xml:space="preserve"> PAGEREF _Toc187359988 \h </w:instrText>
+          <w:instrText xml:space="preserve"> PAGEREF _Toc187872329 \h </w:instrText>
         </w:r>
         <w:r>
           <w:rPr>
@@ -4792,7 +4792,7 @@
           <w14:ligatures w14:val="standardContextual"/>
         </w:rPr>
       </w:pPr>
-      <w:hyperlink w:anchor="_Toc187359989" w:history="1">
+      <w:hyperlink w:anchor="_Toc187872330" w:history="1">
         <w:r>
           <w:rPr>
             <w:rStyle w:val="Lienhypertexte"/>
@@ -4838,7 +4838,7 @@
             <w:noProof/>
             <w:webHidden/>
           </w:rPr>
-          <w:instrText xml:space="preserve"> PAGEREF _Toc187359989 \h </w:instrText>
+          <w:instrText xml:space="preserve"> PAGEREF _Toc187872330 \h </w:instrText>
         </w:r>
         <w:r>
           <w:rPr>
@@ -4880,7 +4880,7 @@
           <w14:ligatures w14:val="standardContextual"/>
         </w:rPr>
       </w:pPr>
-      <w:hyperlink w:anchor="_Toc187359990" w:history="1">
+      <w:hyperlink w:anchor="_Toc187872331" w:history="1">
         <w:r>
           <w:rPr>
             <w:rStyle w:val="Lienhypertexte"/>
@@ -4919,7 +4919,7 @@
           <w:rPr>
             <w:webHidden/>
           </w:rPr>
-          <w:instrText xml:space="preserve"> PAGEREF _Toc187359990 \h </w:instrText>
+          <w:instrText xml:space="preserve"> PAGEREF _Toc187872331 \h </w:instrText>
         </w:r>
         <w:r>
           <w:rPr>
@@ -4962,7 +4962,7 @@
           <w14:ligatures w14:val="standardContextual"/>
         </w:rPr>
       </w:pPr>
-      <w:hyperlink w:anchor="_Toc187359991" w:history="1">
+      <w:hyperlink w:anchor="_Toc187872332" w:history="1">
         <w:r>
           <w:rPr>
             <w:rStyle w:val="Lienhypertexte"/>
@@ -5009,7 +5009,7 @@
             <w:noProof/>
             <w:webHidden/>
           </w:rPr>
-          <w:instrText xml:space="preserve"> PAGEREF _Toc187359991 \h </w:instrText>
+          <w:instrText xml:space="preserve"> PAGEREF _Toc187872332 \h </w:instrText>
         </w:r>
         <w:r>
           <w:rPr>
@@ -5056,7 +5056,7 @@
           <w14:ligatures w14:val="standardContextual"/>
         </w:rPr>
       </w:pPr>
-      <w:hyperlink w:anchor="_Toc187359992" w:history="1">
+      <w:hyperlink w:anchor="_Toc187872333" w:history="1">
         <w:r>
           <w:rPr>
             <w:rStyle w:val="Lienhypertexte"/>
@@ -5103,7 +5103,7 @@
             <w:noProof/>
             <w:webHidden/>
           </w:rPr>
-          <w:instrText xml:space="preserve"> PAGEREF _Toc187359992 \h </w:instrText>
+          <w:instrText xml:space="preserve"> PAGEREF _Toc187872333 \h </w:instrText>
         </w:r>
         <w:r>
           <w:rPr>
@@ -5150,7 +5150,7 @@
           <w14:ligatures w14:val="standardContextual"/>
         </w:rPr>
       </w:pPr>
-      <w:hyperlink w:anchor="_Toc187359993" w:history="1">
+      <w:hyperlink w:anchor="_Toc187872334" w:history="1">
         <w:r>
           <w:rPr>
             <w:rStyle w:val="Lienhypertexte"/>
@@ -5197,7 +5197,7 @@
             <w:noProof/>
             <w:webHidden/>
           </w:rPr>
-          <w:instrText xml:space="preserve"> PAGEREF _Toc187359993 \h </w:instrText>
+          <w:instrText xml:space="preserve"> PAGEREF _Toc187872334 \h </w:instrText>
         </w:r>
         <w:r>
           <w:rPr>
@@ -5243,7 +5243,7 @@
           <w14:ligatures w14:val="standardContextual"/>
         </w:rPr>
       </w:pPr>
-      <w:hyperlink w:anchor="_Toc187359994" w:history="1">
+      <w:hyperlink w:anchor="_Toc187872335" w:history="1">
         <w:r>
           <w:rPr>
             <w:rStyle w:val="Lienhypertexte"/>
@@ -5271,7 +5271,7 @@
             <w:noProof/>
             <w:webHidden/>
           </w:rPr>
-          <w:instrText xml:space="preserve"> PAGEREF _Toc187359994 \h </w:instrText>
+          <w:instrText xml:space="preserve"> PAGEREF _Toc187872335 \h </w:instrText>
         </w:r>
         <w:r>
           <w:rPr>
@@ -5317,7 +5317,7 @@
           <w14:ligatures w14:val="standardContextual"/>
         </w:rPr>
       </w:pPr>
-      <w:hyperlink w:anchor="_Toc187359995" w:history="1">
+      <w:hyperlink w:anchor="_Toc187872336" w:history="1">
         <w:r>
           <w:rPr>
             <w:rStyle w:val="Lienhypertexte"/>
@@ -5345,7 +5345,7 @@
             <w:noProof/>
             <w:webHidden/>
           </w:rPr>
-          <w:instrText xml:space="preserve"> PAGEREF _Toc187359995 \h </w:instrText>
+          <w:instrText xml:space="preserve"> PAGEREF _Toc187872336 \h </w:instrText>
         </w:r>
         <w:r>
           <w:rPr>
@@ -5391,7 +5391,7 @@
           <w14:ligatures w14:val="standardContextual"/>
         </w:rPr>
       </w:pPr>
-      <w:hyperlink w:anchor="_Toc187359996" w:history="1">
+      <w:hyperlink w:anchor="_Toc187872337" w:history="1">
         <w:r>
           <w:rPr>
             <w:rStyle w:val="Lienhypertexte"/>
@@ -5419,7 +5419,7 @@
             <w:noProof/>
             <w:webHidden/>
           </w:rPr>
-          <w:instrText xml:space="preserve"> PAGEREF _Toc187359996 \h </w:instrText>
+          <w:instrText xml:space="preserve"> PAGEREF _Toc187872337 \h </w:instrText>
         </w:r>
         <w:r>
           <w:rPr>
@@ -5465,7 +5465,7 @@
           <w14:ligatures w14:val="standardContextual"/>
         </w:rPr>
       </w:pPr>
-      <w:hyperlink w:anchor="_Toc187359997" w:history="1">
+      <w:hyperlink w:anchor="_Toc187872338" w:history="1">
         <w:r>
           <w:rPr>
             <w:rStyle w:val="Lienhypertexte"/>
@@ -5493,7 +5493,7 @@
             <w:noProof/>
             <w:webHidden/>
           </w:rPr>
-          <w:instrText xml:space="preserve"> PAGEREF _Toc187359997 \h </w:instrText>
+          <w:instrText xml:space="preserve"> PAGEREF _Toc187872338 \h </w:instrText>
         </w:r>
         <w:r>
           <w:rPr>
@@ -5539,7 +5539,7 @@
           <w14:ligatures w14:val="standardContextual"/>
         </w:rPr>
       </w:pPr>
-      <w:hyperlink w:anchor="_Toc187359998" w:history="1">
+      <w:hyperlink w:anchor="_Toc187872339" w:history="1">
         <w:r>
           <w:rPr>
             <w:rStyle w:val="Lienhypertexte"/>
@@ -5567,7 +5567,7 @@
             <w:noProof/>
             <w:webHidden/>
           </w:rPr>
-          <w:instrText xml:space="preserve"> PAGEREF _Toc187359998 \h </w:instrText>
+          <w:instrText xml:space="preserve"> PAGEREF _Toc187872339 \h </w:instrText>
         </w:r>
         <w:r>
           <w:rPr>
@@ -5613,7 +5613,7 @@
           <w14:ligatures w14:val="standardContextual"/>
         </w:rPr>
       </w:pPr>
-      <w:hyperlink w:anchor="_Toc187359999" w:history="1">
+      <w:hyperlink w:anchor="_Toc187872340" w:history="1">
         <w:r>
           <w:rPr>
             <w:rStyle w:val="Lienhypertexte"/>
@@ -5641,7 +5641,7 @@
             <w:noProof/>
             <w:webHidden/>
           </w:rPr>
-          <w:instrText xml:space="preserve"> PAGEREF _Toc187359999 \h </w:instrText>
+          <w:instrText xml:space="preserve"> PAGEREF _Toc187872340 \h </w:instrText>
         </w:r>
         <w:r>
           <w:rPr>
@@ -5687,7 +5687,7 @@
           <w14:ligatures w14:val="standardContextual"/>
         </w:rPr>
       </w:pPr>
-      <w:hyperlink w:anchor="_Toc187360000" w:history="1">
+      <w:hyperlink w:anchor="_Toc187872341" w:history="1">
         <w:r>
           <w:rPr>
             <w:rStyle w:val="Lienhypertexte"/>
@@ -5715,7 +5715,7 @@
             <w:noProof/>
             <w:webHidden/>
           </w:rPr>
-          <w:instrText xml:space="preserve"> PAGEREF _Toc187360000 \h </w:instrText>
+          <w:instrText xml:space="preserve"> PAGEREF _Toc187872341 \h </w:instrText>
         </w:r>
         <w:r>
           <w:rPr>
@@ -5761,7 +5761,7 @@
           <w14:ligatures w14:val="standardContextual"/>
         </w:rPr>
       </w:pPr>
-      <w:hyperlink w:anchor="_Toc187360001" w:history="1">
+      <w:hyperlink w:anchor="_Toc187872342" w:history="1">
         <w:r>
           <w:rPr>
             <w:rStyle w:val="Lienhypertexte"/>
@@ -5789,7 +5789,7 @@
             <w:noProof/>
             <w:webHidden/>
           </w:rPr>
-          <w:instrText xml:space="preserve"> PAGEREF _Toc187360001 \h </w:instrText>
+          <w:instrText xml:space="preserve"> PAGEREF _Toc187872342 \h </w:instrText>
         </w:r>
         <w:r>
           <w:rPr>
@@ -5835,7 +5835,7 @@
           <w14:ligatures w14:val="standardContextual"/>
         </w:rPr>
       </w:pPr>
-      <w:hyperlink w:anchor="_Toc187360002" w:history="1">
+      <w:hyperlink w:anchor="_Toc187872343" w:history="1">
         <w:r>
           <w:rPr>
             <w:rStyle w:val="Lienhypertexte"/>
@@ -5863,7 +5863,7 @@
             <w:noProof/>
             <w:webHidden/>
           </w:rPr>
-          <w:instrText xml:space="preserve"> PAGEREF _Toc187360002 \h </w:instrText>
+          <w:instrText xml:space="preserve"> PAGEREF _Toc187872343 \h </w:instrText>
         </w:r>
         <w:r>
           <w:rPr>
@@ -5905,7 +5905,7 @@
           <w14:ligatures w14:val="standardContextual"/>
         </w:rPr>
       </w:pPr>
-      <w:hyperlink w:anchor="_Toc187360003" w:history="1">
+      <w:hyperlink w:anchor="_Toc187872344" w:history="1">
         <w:r>
           <w:rPr>
             <w:rStyle w:val="Lienhypertexte"/>
@@ -5944,7 +5944,7 @@
           <w:rPr>
             <w:webHidden/>
           </w:rPr>
-          <w:instrText xml:space="preserve"> PAGEREF _Toc187360003 \h </w:instrText>
+          <w:instrText xml:space="preserve"> PAGEREF _Toc187872344 \h </w:instrText>
         </w:r>
         <w:r>
           <w:rPr>
@@ -5987,7 +5987,7 @@
           <w14:ligatures w14:val="standardContextual"/>
         </w:rPr>
       </w:pPr>
-      <w:hyperlink w:anchor="_Toc187360004" w:history="1">
+      <w:hyperlink w:anchor="_Toc187872345" w:history="1">
         <w:r>
           <w:rPr>
             <w:rStyle w:val="Lienhypertexte"/>
@@ -6034,7 +6034,7 @@
             <w:noProof/>
             <w:webHidden/>
           </w:rPr>
-          <w:instrText xml:space="preserve"> PAGEREF _Toc187360004 \h </w:instrText>
+          <w:instrText xml:space="preserve"> PAGEREF _Toc187872345 \h </w:instrText>
         </w:r>
         <w:r>
           <w:rPr>
@@ -6081,7 +6081,7 @@
           <w14:ligatures w14:val="standardContextual"/>
         </w:rPr>
       </w:pPr>
-      <w:hyperlink w:anchor="_Toc187360005" w:history="1">
+      <w:hyperlink w:anchor="_Toc187872346" w:history="1">
         <w:r>
           <w:rPr>
             <w:rStyle w:val="Lienhypertexte"/>
@@ -6126,7 +6126,7 @@
             <w:noProof/>
             <w:webHidden/>
           </w:rPr>
-          <w:instrText xml:space="preserve"> PAGEREF _Toc187360005 \h </w:instrText>
+          <w:instrText xml:space="preserve"> PAGEREF _Toc187872346 \h </w:instrText>
         </w:r>
         <w:r>
           <w:rPr>
@@ -6173,7 +6173,7 @@
           <w14:ligatures w14:val="standardContextual"/>
         </w:rPr>
       </w:pPr>
-      <w:hyperlink w:anchor="_Toc187360006" w:history="1">
+      <w:hyperlink w:anchor="_Toc187872347" w:history="1">
         <w:r>
           <w:rPr>
             <w:rStyle w:val="Lienhypertexte"/>
@@ -6218,7 +6218,7 @@
             <w:noProof/>
             <w:webHidden/>
           </w:rPr>
-          <w:instrText xml:space="preserve"> PAGEREF _Toc187360006 \h </w:instrText>
+          <w:instrText xml:space="preserve"> PAGEREF _Toc187872347 \h </w:instrText>
         </w:r>
         <w:r>
           <w:rPr>
@@ -6265,7 +6265,7 @@
           <w14:ligatures w14:val="standardContextual"/>
         </w:rPr>
       </w:pPr>
-      <w:hyperlink w:anchor="_Toc187360007" w:history="1">
+      <w:hyperlink w:anchor="_Toc187872348" w:history="1">
         <w:r>
           <w:rPr>
             <w:rStyle w:val="Lienhypertexte"/>
@@ -6312,7 +6312,7 @@
             <w:noProof/>
             <w:webHidden/>
           </w:rPr>
-          <w:instrText xml:space="preserve"> PAGEREF _Toc187360007 \h </w:instrText>
+          <w:instrText xml:space="preserve"> PAGEREF _Toc187872348 \h </w:instrText>
         </w:r>
         <w:r>
           <w:rPr>
@@ -6359,7 +6359,7 @@
           <w14:ligatures w14:val="standardContextual"/>
         </w:rPr>
       </w:pPr>
-      <w:hyperlink w:anchor="_Toc187360008" w:history="1">
+      <w:hyperlink w:anchor="_Toc187872349" w:history="1">
         <w:r>
           <w:rPr>
             <w:rStyle w:val="Lienhypertexte"/>
@@ -6406,7 +6406,7 @@
             <w:noProof/>
             <w:webHidden/>
           </w:rPr>
-          <w:instrText xml:space="preserve"> PAGEREF _Toc187360008 \h </w:instrText>
+          <w:instrText xml:space="preserve"> PAGEREF _Toc187872349 \h </w:instrText>
         </w:r>
         <w:r>
           <w:rPr>
@@ -6453,7 +6453,7 @@
           <w14:ligatures w14:val="standardContextual"/>
         </w:rPr>
       </w:pPr>
-      <w:hyperlink w:anchor="_Toc187360009" w:history="1">
+      <w:hyperlink w:anchor="_Toc187872350" w:history="1">
         <w:r>
           <w:rPr>
             <w:rStyle w:val="Lienhypertexte"/>
@@ -6500,7 +6500,7 @@
             <w:noProof/>
             <w:webHidden/>
           </w:rPr>
-          <w:instrText xml:space="preserve"> PAGEREF _Toc187360009 \h </w:instrText>
+          <w:instrText xml:space="preserve"> PAGEREF _Toc187872350 \h </w:instrText>
         </w:r>
         <w:r>
           <w:rPr>
@@ -6547,7 +6547,7 @@
           <w14:ligatures w14:val="standardContextual"/>
         </w:rPr>
       </w:pPr>
-      <w:hyperlink w:anchor="_Toc187360010" w:history="1">
+      <w:hyperlink w:anchor="_Toc187872351" w:history="1">
         <w:r>
           <w:rPr>
             <w:rStyle w:val="Lienhypertexte"/>
@@ -6594,7 +6594,7 @@
             <w:noProof/>
             <w:webHidden/>
           </w:rPr>
-          <w:instrText xml:space="preserve"> PAGEREF _Toc187360010 \h </w:instrText>
+          <w:instrText xml:space="preserve"> PAGEREF _Toc187872351 \h </w:instrText>
         </w:r>
         <w:r>
           <w:rPr>
@@ -6641,7 +6641,7 @@
           <w14:ligatures w14:val="standardContextual"/>
         </w:rPr>
       </w:pPr>
-      <w:hyperlink w:anchor="_Toc187360011" w:history="1">
+      <w:hyperlink w:anchor="_Toc187872352" w:history="1">
         <w:r>
           <w:rPr>
             <w:rStyle w:val="Lienhypertexte"/>
@@ -6686,7 +6686,7 @@
             <w:noProof/>
             <w:webHidden/>
           </w:rPr>
-          <w:instrText xml:space="preserve"> PAGEREF _Toc187360011 \h </w:instrText>
+          <w:instrText xml:space="preserve"> PAGEREF _Toc187872352 \h </w:instrText>
         </w:r>
         <w:r>
           <w:rPr>
@@ -6733,7 +6733,7 @@
           <w14:ligatures w14:val="standardContextual"/>
         </w:rPr>
       </w:pPr>
-      <w:hyperlink w:anchor="_Toc187360012" w:history="1">
+      <w:hyperlink w:anchor="_Toc187872353" w:history="1">
         <w:r>
           <w:rPr>
             <w:rStyle w:val="Lienhypertexte"/>
@@ -6778,7 +6778,7 @@
             <w:noProof/>
             <w:webHidden/>
           </w:rPr>
-          <w:instrText xml:space="preserve"> PAGEREF _Toc187360012 \h </w:instrText>
+          <w:instrText xml:space="preserve"> PAGEREF _Toc187872353 \h </w:instrText>
         </w:r>
         <w:r>
           <w:rPr>
@@ -6825,7 +6825,7 @@
           <w14:ligatures w14:val="standardContextual"/>
         </w:rPr>
       </w:pPr>
-      <w:hyperlink w:anchor="_Toc187360013" w:history="1">
+      <w:hyperlink w:anchor="_Toc187872354" w:history="1">
         <w:r>
           <w:rPr>
             <w:rStyle w:val="Lienhypertexte"/>
@@ -6870,7 +6870,7 @@
             <w:noProof/>
             <w:webHidden/>
           </w:rPr>
-          <w:instrText xml:space="preserve"> PAGEREF _Toc187360013 \h </w:instrText>
+          <w:instrText xml:space="preserve"> PAGEREF _Toc187872354 \h </w:instrText>
         </w:r>
         <w:r>
           <w:rPr>
@@ -6917,7 +6917,7 @@
           <w14:ligatures w14:val="standardContextual"/>
         </w:rPr>
       </w:pPr>
-      <w:hyperlink w:anchor="_Toc187360014" w:history="1">
+      <w:hyperlink w:anchor="_Toc187872355" w:history="1">
         <w:r>
           <w:rPr>
             <w:rStyle w:val="Lienhypertexte"/>
@@ -6964,7 +6964,7 @@
             <w:noProof/>
             <w:webHidden/>
           </w:rPr>
-          <w:instrText xml:space="preserve"> PAGEREF _Toc187360014 \h </w:instrText>
+          <w:instrText xml:space="preserve"> PAGEREF _Toc187872355 \h </w:instrText>
         </w:r>
         <w:r>
           <w:rPr>
@@ -7006,7 +7006,7 @@
           <w14:ligatures w14:val="standardContextual"/>
         </w:rPr>
       </w:pPr>
-      <w:hyperlink w:anchor="_Toc187360015" w:history="1">
+      <w:hyperlink w:anchor="_Toc187872356" w:history="1">
         <w:r>
           <w:rPr>
             <w:rStyle w:val="Lienhypertexte"/>
@@ -7045,7 +7045,7 @@
           <w:rPr>
             <w:webHidden/>
           </w:rPr>
-          <w:instrText xml:space="preserve"> PAGEREF _Toc187360015 \h </w:instrText>
+          <w:instrText xml:space="preserve"> PAGEREF _Toc187872356 \h </w:instrText>
         </w:r>
         <w:r>
           <w:rPr>
@@ -7083,7 +7083,7 @@
           <w14:ligatures w14:val="standardContextual"/>
         </w:rPr>
       </w:pPr>
-      <w:hyperlink w:anchor="_Toc187360016" w:history="1">
+      <w:hyperlink w:anchor="_Toc187872357" w:history="1">
         <w:r>
           <w:rPr>
             <w:rStyle w:val="Lienhypertexte"/>
@@ -7122,7 +7122,7 @@
           <w:rPr>
             <w:webHidden/>
           </w:rPr>
-          <w:instrText xml:space="preserve"> PAGEREF _Toc187360016 \h </w:instrText>
+          <w:instrText xml:space="preserve"> PAGEREF _Toc187872357 \h </w:instrText>
         </w:r>
         <w:r>
           <w:rPr>
@@ -7165,7 +7165,7 @@
           <w14:ligatures w14:val="standardContextual"/>
         </w:rPr>
       </w:pPr>
-      <w:hyperlink w:anchor="_Toc187360017" w:history="1">
+      <w:hyperlink w:anchor="_Toc187872358" w:history="1">
         <w:r>
           <w:rPr>
             <w:rStyle w:val="Lienhypertexte"/>
@@ -7212,7 +7212,7 @@
             <w:noProof/>
             <w:webHidden/>
           </w:rPr>
-          <w:instrText xml:space="preserve"> PAGEREF _Toc187360017 \h </w:instrText>
+          <w:instrText xml:space="preserve"> PAGEREF _Toc187872358 \h </w:instrText>
         </w:r>
         <w:r>
           <w:rPr>
@@ -7276,7 +7276,7 @@
       <w:pPr>
         <w:pStyle w:val="Titre1"/>
       </w:pPr>
-      <w:bookmarkStart w:id="0" w:name="_Toc187359986"/>
+      <w:bookmarkStart w:id="0" w:name="_Toc187872327"/>
       <w:r>
         <w:lastRenderedPageBreak/>
         <w:t>Analyse prél</w:t>
@@ -7297,7 +7297,7 @@
           <w:iCs/>
         </w:rPr>
       </w:pPr>
-      <w:bookmarkStart w:id="1" w:name="_Toc187359987"/>
+      <w:bookmarkStart w:id="1" w:name="_Toc187872328"/>
       <w:r>
         <w:rPr>
           <w:i w:val="0"/>
@@ -7360,7 +7360,7 @@
           <w:iCs/>
         </w:rPr>
       </w:pPr>
-      <w:bookmarkStart w:id="2" w:name="_Toc187359988"/>
+      <w:bookmarkStart w:id="2" w:name="_Toc187872329"/>
       <w:r>
         <w:rPr>
           <w:i w:val="0"/>
@@ -7615,7 +7615,7 @@
           <w:color w:val="000000" w:themeColor="text1"/>
         </w:rPr>
       </w:pPr>
-      <w:bookmarkStart w:id="3" w:name="_Toc187359989"/>
+      <w:bookmarkStart w:id="3" w:name="_Toc187872330"/>
       <w:r>
         <w:rPr>
           <w:bCs/>
@@ -7644,9 +7644,248 @@
     </w:p>
     <w:p>
       <w:pPr>
+        <w:spacing w:line="259" w:lineRule="auto"/>
+        <w:jc w:val="both"/>
+        <w:rPr>
+          <w:color w:val="000000" w:themeColor="text1"/>
+        </w:rPr>
+      </w:pPr>
+    </w:p>
+    <w:p>
+      <w:pPr>
+        <w:spacing w:line="259" w:lineRule="auto"/>
+        <w:jc w:val="both"/>
+        <w:rPr>
+          <w:color w:val="000000" w:themeColor="text1"/>
+        </w:rPr>
+      </w:pPr>
+      <w:r>
+        <w:rPr>
+          <w:color w:val="000000" w:themeColor="text1"/>
+        </w:rPr>
+        <w:t>Git nous a aussi permis de g</w:t>
+      </w:r>
+      <w:r>
+        <w:rPr>
+          <w:color w:val="000000" w:themeColor="text1"/>
+        </w:rPr>
+        <w:t>é</w:t>
+      </w:r>
+      <w:r>
+        <w:rPr>
+          <w:color w:val="000000" w:themeColor="text1"/>
+        </w:rPr>
+        <w:t>n</w:t>
+      </w:r>
+      <w:r>
+        <w:rPr>
+          <w:color w:val="000000" w:themeColor="text1"/>
+        </w:rPr>
+        <w:t>é</w:t>
+      </w:r>
+      <w:r>
+        <w:rPr>
+          <w:color w:val="000000" w:themeColor="text1"/>
+        </w:rPr>
+        <w:t xml:space="preserve">rer un journal de travail automatique grâce à un </w:t>
+      </w:r>
+      <w:hyperlink r:id="rId13" w:history="1">
+        <w:r>
+          <w:rPr>
+            <w:rStyle w:val="Lienhypertexte"/>
+          </w:rPr>
+          <w:t>outil</w:t>
+        </w:r>
+      </w:hyperlink>
+      <w:r>
+        <w:rPr>
+          <w:color w:val="000000" w:themeColor="text1"/>
+        </w:rPr>
+        <w:t xml:space="preserve"> cr</w:t>
+      </w:r>
+      <w:r>
+        <w:rPr>
+          <w:color w:val="000000" w:themeColor="text1"/>
+        </w:rPr>
+        <w:t>éé</w:t>
+      </w:r>
+      <w:r>
+        <w:rPr>
+          <w:color w:val="000000" w:themeColor="text1"/>
+        </w:rPr>
+        <w:t xml:space="preserve"> par l’enseignant, ce dernier, liste tous les commits d’un repository et affiche aussi le temps ainsi que l’</w:t>
+      </w:r>
+      <w:r>
+        <w:rPr>
+          <w:color w:val="000000" w:themeColor="text1"/>
+        </w:rPr>
+        <w:t>é</w:t>
+      </w:r>
+      <w:r>
+        <w:rPr>
+          <w:color w:val="000000" w:themeColor="text1"/>
+        </w:rPr>
+        <w:t xml:space="preserve">tat actuel de la tâche (WIP/DONE), pour cela il a fallu respecter une certaine norme de commit qui est la suivante : </w:t>
+      </w:r>
+    </w:p>
+    <w:p>
+      <w:pPr>
+        <w:spacing w:line="259" w:lineRule="auto"/>
+        <w:jc w:val="both"/>
+        <w:rPr>
+          <w:color w:val="000000" w:themeColor="text1"/>
+        </w:rPr>
+      </w:pPr>
+    </w:p>
+    <w:p>
+      <w:pPr>
+        <w:spacing w:line="259" w:lineRule="auto"/>
+        <w:jc w:val="center"/>
+        <w:rPr>
+          <w:color w:val="000000" w:themeColor="text1"/>
+        </w:rPr>
+      </w:pPr>
+      <w:r>
+        <w:rPr>
+          <w:b/>
+          <w:bCs/>
+          <w:color w:val="000000" w:themeColor="text1"/>
+        </w:rPr>
+        <w:t>Titre</w:t>
+      </w:r>
+      <w:r>
+        <w:rPr>
+          <w:b/>
+          <w:bCs/>
+          <w:color w:val="000000" w:themeColor="text1"/>
+        </w:rPr>
+        <w:tab/>
+      </w:r>
+      <w:r>
+        <w:rPr>
+          <w:b/>
+          <w:bCs/>
+          <w:color w:val="000000" w:themeColor="text1"/>
+        </w:rPr>
+        <w:tab/>
+      </w:r>
+      <w:proofErr w:type="gramStart"/>
+      <w:r>
+        <w:rPr>
+          <w:b/>
+          <w:bCs/>
+          <w:color w:val="000000" w:themeColor="text1"/>
+        </w:rPr>
+        <w:tab/>
+        <w:t xml:space="preserve">  </w:t>
+      </w:r>
+      <w:r>
+        <w:rPr>
+          <w:color w:val="000000" w:themeColor="text1"/>
+        </w:rPr>
+        <w:t>&lt;</w:t>
+      </w:r>
+      <w:proofErr w:type="gramEnd"/>
+      <w:r>
+        <w:rPr>
+          <w:color w:val="000000" w:themeColor="text1"/>
+        </w:rPr>
+        <w:t>type&gt;(&lt;scope&gt;): &lt;</w:t>
+      </w:r>
+      <w:r>
+        <w:rPr>
+          <w:color w:val="000000" w:themeColor="text1"/>
+        </w:rPr>
+        <w:t>sujet</w:t>
+      </w:r>
+      <w:r>
+        <w:rPr>
+          <w:color w:val="000000" w:themeColor="text1"/>
+        </w:rPr>
+        <w:t>&gt;</w:t>
+      </w:r>
+    </w:p>
+    <w:p>
+      <w:pPr>
+        <w:spacing w:line="259" w:lineRule="auto"/>
+        <w:jc w:val="center"/>
+        <w:rPr>
+          <w:b/>
+          <w:bCs/>
+          <w:color w:val="000000" w:themeColor="text1"/>
+        </w:rPr>
+      </w:pPr>
+      <w:r>
+        <w:rPr>
+          <w:b/>
+          <w:bCs/>
+          <w:color w:val="000000" w:themeColor="text1"/>
+        </w:rPr>
+        <w:t>Description</w:t>
+      </w:r>
+      <w:r>
+        <w:rPr>
+          <w:b/>
+          <w:bCs/>
+          <w:color w:val="000000" w:themeColor="text1"/>
+        </w:rPr>
+        <w:tab/>
+        <w:t xml:space="preserve"> </w:t>
+      </w:r>
+      <w:r>
+        <w:rPr>
+          <w:b/>
+          <w:bCs/>
+          <w:color w:val="000000" w:themeColor="text1"/>
+        </w:rPr>
+        <w:tab/>
+      </w:r>
+      <w:r>
+        <w:rPr>
+          <w:color w:val="000000" w:themeColor="text1"/>
+        </w:rPr>
+        <w:t>[&lt;</w:t>
+      </w:r>
+      <w:proofErr w:type="spellStart"/>
+      <w:r>
+        <w:rPr>
+          <w:color w:val="000000" w:themeColor="text1"/>
+        </w:rPr>
+        <w:t>hour</w:t>
+      </w:r>
+      <w:proofErr w:type="spellEnd"/>
+      <w:r>
+        <w:rPr>
+          <w:color w:val="000000" w:themeColor="text1"/>
+        </w:rPr>
+        <w:t>&gt;h&lt;minute</w:t>
+      </w:r>
+      <w:r>
+        <w:rPr>
+          <w:color w:val="000000" w:themeColor="text1"/>
+        </w:rPr>
+        <w:t>s</w:t>
+      </w:r>
+      <w:proofErr w:type="gramStart"/>
+      <w:r>
+        <w:rPr>
+          <w:color w:val="000000" w:themeColor="text1"/>
+        </w:rPr>
+        <w:t>&gt;][</w:t>
+      </w:r>
+      <w:proofErr w:type="gramEnd"/>
+      <w:r>
+        <w:rPr>
+          <w:color w:val="000000" w:themeColor="text1"/>
+        </w:rPr>
+        <w:t>state]</w:t>
+      </w:r>
+    </w:p>
+    <w:p>
+      <w:pPr>
         <w:pStyle w:val="Titre1"/>
       </w:pPr>
-      <w:bookmarkStart w:id="4" w:name="_Toc187359990"/>
+      <w:bookmarkStart w:id="4" w:name="_Toc187872331"/>
       <w:r>
         <w:t>Analyse</w:t>
       </w:r>
@@ -7663,7 +7902,7 @@
           <w:iCs/>
         </w:rPr>
       </w:pPr>
-      <w:bookmarkStart w:id="5" w:name="_Toc187359991"/>
+      <w:bookmarkStart w:id="5" w:name="_Toc187872332"/>
       <w:r>
         <w:rPr>
           <w:i w:val="0"/>
@@ -7706,15 +7945,9 @@
         <w:rPr>
           <w:szCs w:val="14"/>
         </w:rPr>
+        <w:lastRenderedPageBreak/>
         <w:t>Ces dernières représentent la structure et le contenu que les utilisateurs finaux s’échangent et consultent via un broker.</w:t>
       </w:r>
-    </w:p>
-    <w:p>
-      <w:pPr>
-        <w:rPr>
-          <w:szCs w:val="14"/>
-        </w:rPr>
-      </w:pPr>
     </w:p>
     <w:p>
       <w:pPr>
@@ -7752,13 +7985,12 @@
           <w:iCs/>
         </w:rPr>
       </w:pPr>
-      <w:bookmarkStart w:id="6" w:name="_Toc187359992"/>
+      <w:bookmarkStart w:id="6" w:name="_Toc187872333"/>
       <w:r>
         <w:rPr>
           <w:i w:val="0"/>
           <w:iCs/>
         </w:rPr>
-        <w:lastRenderedPageBreak/>
         <w:t>Concept</w:t>
       </w:r>
       <w:r>
@@ -7947,7 +8179,7 @@
                     <pic:cNvPicPr/>
                   </pic:nvPicPr>
                   <pic:blipFill>
-                    <a:blip r:embed="rId13">
+                    <a:blip r:embed="rId14">
                       <a:extLst>
                         <a:ext uri="{28A0092B-C50C-407E-A947-70E740481C1C}">
                           <a14:useLocalDpi xmlns:a14="http://schemas.microsoft.com/office/drawing/2010/main" val="0"/>
@@ -8208,7 +8440,7 @@
         </w:rPr>
       </w:pPr>
       <w:bookmarkStart w:id="7" w:name="_Toc71691012"/>
-      <w:bookmarkStart w:id="8" w:name="_Toc187359993"/>
+      <w:bookmarkStart w:id="8" w:name="_Toc187872334"/>
       <w:r>
         <w:rPr>
           <w:b w:val="0"/>
@@ -8246,7 +8478,7 @@
                     </pic:cNvPicPr>
                   </pic:nvPicPr>
                   <pic:blipFill>
-                    <a:blip r:embed="rId14">
+                    <a:blip r:embed="rId15">
                       <a:extLst>
                         <a:ext uri="{28A0092B-C50C-407E-A947-70E740481C1C}">
                           <a14:useLocalDpi xmlns:a14="http://schemas.microsoft.com/office/drawing/2010/main" val="0"/>
@@ -8459,7 +8691,7 @@
           <w:lang w:val="fr-CH" w:eastAsia="fr-CH"/>
         </w:rPr>
       </w:pPr>
-      <w:bookmarkStart w:id="9" w:name="_Toc187359994"/>
+      <w:bookmarkStart w:id="9" w:name="_Toc187872335"/>
       <w:r>
         <w:rPr>
           <w:rFonts w:cs="Arial"/>
@@ -8637,7 +8869,7 @@
           <w:rFonts w:cs="Arial"/>
         </w:rPr>
       </w:pPr>
-      <w:bookmarkStart w:id="10" w:name="_Toc187359995"/>
+      <w:bookmarkStart w:id="10" w:name="_Toc187872336"/>
       <w:r>
         <w:rPr>
           <w:rFonts w:cs="Arial"/>
@@ -8699,7 +8931,7 @@
           <w:rStyle w:val="lev"/>
           <w:rFonts w:cs="Arial"/>
         </w:rPr>
-        <w:t>En tant qu’utilisateur</w:t>
+        <w:t>Étant donné</w:t>
       </w:r>
       <w:r>
         <w:rPr>
@@ -8858,7 +9090,7 @@
           <w:rFonts w:cs="Arial"/>
         </w:rPr>
       </w:pPr>
-      <w:bookmarkStart w:id="11" w:name="_Toc187359996"/>
+      <w:bookmarkStart w:id="11" w:name="_Toc187872337"/>
       <w:r>
         <w:rPr>
           <w:rFonts w:cs="Arial"/>
@@ -8919,7 +9151,7 @@
           <w:rStyle w:val="lev"/>
           <w:rFonts w:cs="Arial"/>
         </w:rPr>
-        <w:t>En tant qu’utilisateur</w:t>
+        <w:t>Étant donné</w:t>
       </w:r>
       <w:r>
         <w:rPr>
@@ -9018,7 +9250,7 @@
           <w:rFonts w:cs="Arial"/>
         </w:rPr>
       </w:pPr>
-      <w:bookmarkStart w:id="12" w:name="_Toc187359997"/>
+      <w:bookmarkStart w:id="12" w:name="_Toc187872338"/>
       <w:r>
         <w:rPr>
           <w:rFonts w:cs="Arial"/>
@@ -9079,7 +9311,7 @@
           <w:rStyle w:val="lev"/>
           <w:rFonts w:cs="Arial"/>
         </w:rPr>
-        <w:t>En tant qu’utilisateur</w:t>
+        <w:t>Étant donné</w:t>
       </w:r>
       <w:r>
         <w:rPr>
@@ -9191,7 +9423,7 @@
           <w:rFonts w:cs="Arial"/>
         </w:rPr>
       </w:pPr>
-      <w:bookmarkStart w:id="13" w:name="_Toc187359998"/>
+      <w:bookmarkStart w:id="13" w:name="_Toc187872339"/>
       <w:r>
         <w:rPr>
           <w:rFonts w:cs="Arial"/>
@@ -9252,7 +9484,7 @@
           <w:rStyle w:val="lev"/>
           <w:rFonts w:cs="Arial"/>
         </w:rPr>
-        <w:t>En tant qu’utilisateur</w:t>
+        <w:t>Étant donné</w:t>
       </w:r>
       <w:r>
         <w:rPr>
@@ -9329,7 +9561,7 @@
           <w:rFonts w:cs="Arial"/>
         </w:rPr>
       </w:pPr>
-      <w:bookmarkStart w:id="14" w:name="_Toc187359999"/>
+      <w:bookmarkStart w:id="14" w:name="_Toc187872340"/>
       <w:r>
         <w:rPr>
           <w:rFonts w:cs="Arial"/>
@@ -9391,7 +9623,7 @@
           <w:rStyle w:val="lev"/>
           <w:rFonts w:cs="Arial"/>
         </w:rPr>
-        <w:t>En tant qu’utilisateur</w:t>
+        <w:t>Étant donné</w:t>
       </w:r>
       <w:r>
         <w:rPr>
@@ -9503,7 +9735,7 @@
           <w:rFonts w:cs="Arial"/>
         </w:rPr>
       </w:pPr>
-      <w:bookmarkStart w:id="15" w:name="_Toc187360000"/>
+      <w:bookmarkStart w:id="15" w:name="_Toc187872341"/>
       <w:r>
         <w:rPr>
           <w:rFonts w:cs="Arial"/>
@@ -9543,7 +9775,7 @@
           <w:rStyle w:val="lev"/>
           <w:rFonts w:cs="Arial"/>
         </w:rPr>
-        <w:t>En tant qu’utilisateur</w:t>
+        <w:t>Étant donné</w:t>
       </w:r>
       <w:r>
         <w:rPr>
@@ -9648,7 +9880,7 @@
           <w:rFonts w:cs="Arial"/>
         </w:rPr>
       </w:pPr>
-      <w:bookmarkStart w:id="16" w:name="_Toc187360001"/>
+      <w:bookmarkStart w:id="16" w:name="_Toc187872342"/>
       <w:r>
         <w:rPr>
           <w:rFonts w:cs="Arial"/>
@@ -9688,7 +9920,7 @@
           <w:rStyle w:val="lev"/>
           <w:rFonts w:cs="Arial"/>
         </w:rPr>
-        <w:t>En tant qu’utilisateur</w:t>
+        <w:t>Étant donné</w:t>
       </w:r>
       <w:r>
         <w:rPr>
@@ -9793,7 +10025,7 @@
           <w:rFonts w:cs="Arial"/>
         </w:rPr>
       </w:pPr>
-      <w:bookmarkStart w:id="17" w:name="_Toc187360002"/>
+      <w:bookmarkStart w:id="17" w:name="_Toc187872343"/>
       <w:r>
         <w:rPr>
           <w:rFonts w:cs="Arial"/>
@@ -9873,7 +10105,7 @@
           <w:rStyle w:val="lev"/>
           <w:rFonts w:cs="Arial"/>
         </w:rPr>
-        <w:t>En tant qu’utilisateur</w:t>
+        <w:t>Étant donné</w:t>
       </w:r>
       <w:r>
         <w:rPr>
@@ -9997,7 +10229,7 @@
           <w:rStyle w:val="lev"/>
           <w:rFonts w:cs="Arial"/>
         </w:rPr>
-        <w:t>En tant qu’utilisateur</w:t>
+        <w:t>Étant donné</w:t>
       </w:r>
       <w:r>
         <w:rPr>
@@ -10070,7 +10302,7 @@
         </w:tabs>
       </w:pPr>
       <w:bookmarkStart w:id="18" w:name="_Toc71703259"/>
-      <w:bookmarkStart w:id="19" w:name="_Toc187360003"/>
+      <w:bookmarkStart w:id="19" w:name="_Toc187872344"/>
       <w:bookmarkEnd w:id="7"/>
       <w:r>
         <w:t>R</w:t>
@@ -10091,7 +10323,7 @@
       </w:pPr>
       <w:bookmarkStart w:id="20" w:name="_Toc25553317"/>
       <w:bookmarkStart w:id="21" w:name="_Toc71691022"/>
-      <w:bookmarkStart w:id="22" w:name="_Toc187360004"/>
+      <w:bookmarkStart w:id="22" w:name="_Toc187872345"/>
       <w:r>
         <w:rPr>
           <w:i w:val="0"/>
@@ -10112,7 +10344,7 @@
       <w:pPr>
         <w:pStyle w:val="Titre3"/>
       </w:pPr>
-      <w:bookmarkStart w:id="23" w:name="_Toc187360005"/>
+      <w:bookmarkStart w:id="23" w:name="_Toc187872346"/>
       <w:r>
         <w:t>Conversion des images en tableaux de bytes</w:t>
       </w:r>
@@ -10303,7 +10535,7 @@
                     <pic:cNvPicPr/>
                   </pic:nvPicPr>
                   <pic:blipFill>
-                    <a:blip r:embed="rId15">
+                    <a:blip r:embed="rId16">
                       <a:extLst>
                         <a:ext uri="{28A0092B-C50C-407E-A947-70E740481C1C}">
                           <a14:useLocalDpi xmlns:a14="http://schemas.microsoft.com/office/drawing/2010/main" val="0"/>
@@ -10348,7 +10580,7 @@
       <w:pPr>
         <w:pStyle w:val="Titre3"/>
       </w:pPr>
-      <w:bookmarkStart w:id="24" w:name="_Toc187360006"/>
+      <w:bookmarkStart w:id="24" w:name="_Toc187872347"/>
       <w:r>
         <w:t>Conversion des tableaux de bytes en images</w:t>
       </w:r>
@@ -10408,7 +10640,7 @@
                     <pic:cNvPicPr/>
                   </pic:nvPicPr>
                   <pic:blipFill>
-                    <a:blip r:embed="rId16">
+                    <a:blip r:embed="rId17">
                       <a:extLst>
                         <a:ext uri="{28A0092B-C50C-407E-A947-70E740481C1C}">
                           <a14:useLocalDpi xmlns:a14="http://schemas.microsoft.com/office/drawing/2010/main" val="0"/>
@@ -10665,7 +10897,7 @@
           <w:iCs/>
         </w:rPr>
       </w:pPr>
-      <w:bookmarkStart w:id="25" w:name="_Toc187360007"/>
+      <w:bookmarkStart w:id="25" w:name="_Toc187872348"/>
       <w:r>
         <w:rPr>
           <w:i w:val="0"/>
@@ -10695,7 +10927,7 @@
       </w:pPr>
       <w:bookmarkStart w:id="26" w:name="_Toc25553321"/>
       <w:bookmarkStart w:id="27" w:name="_Toc71691025"/>
-      <w:bookmarkStart w:id="28" w:name="_Toc187360008"/>
+      <w:bookmarkStart w:id="28" w:name="_Toc187872349"/>
       <w:bookmarkEnd w:id="20"/>
       <w:bookmarkEnd w:id="21"/>
       <w:r>
@@ -10881,7 +11113,7 @@
           <w:iCs/>
         </w:rPr>
       </w:pPr>
-      <w:bookmarkStart w:id="29" w:name="_Toc187360009"/>
+      <w:bookmarkStart w:id="29" w:name="_Toc187872350"/>
       <w:r>
         <w:rPr>
           <w:i w:val="0"/>
@@ -10940,7 +11172,7 @@
           <w:iCs/>
         </w:rPr>
       </w:pPr>
-      <w:bookmarkStart w:id="30" w:name="_Toc187360010"/>
+      <w:bookmarkStart w:id="30" w:name="_Toc187872351"/>
       <w:r>
         <w:rPr>
           <w:i w:val="0"/>
@@ -10956,7 +11188,7 @@
       <w:pPr>
         <w:pStyle w:val="Titre3"/>
       </w:pPr>
-      <w:bookmarkStart w:id="32" w:name="_Toc187360011"/>
+      <w:bookmarkStart w:id="32" w:name="_Toc187872352"/>
       <w:r>
         <w:t>Erreurs restantes</w:t>
       </w:r>
@@ -10977,7 +11209,7 @@
       <w:pPr>
         <w:pStyle w:val="Titre3"/>
       </w:pPr>
-      <w:bookmarkStart w:id="33" w:name="_Toc187360012"/>
+      <w:bookmarkStart w:id="33" w:name="_Toc187872353"/>
       <w:r>
         <w:lastRenderedPageBreak/>
         <w:t>Stories</w:t>
@@ -11022,7 +11254,7 @@
       <w:pPr>
         <w:pStyle w:val="Titre3"/>
       </w:pPr>
-      <w:bookmarkStart w:id="34" w:name="_Toc187360013"/>
+      <w:bookmarkStart w:id="34" w:name="_Toc187872354"/>
       <w:r>
         <w:t>Dette technique</w:t>
       </w:r>
@@ -11208,7 +11440,7 @@
                     <pic:cNvPicPr/>
                   </pic:nvPicPr>
                   <pic:blipFill>
-                    <a:blip r:embed="rId17">
+                    <a:blip r:embed="rId18">
                       <a:extLst>
                         <a:ext uri="{28A0092B-C50C-407E-A947-70E740481C1C}">
                           <a14:useLocalDpi xmlns:a14="http://schemas.microsoft.com/office/drawing/2010/main" val="0"/>
@@ -11296,7 +11528,7 @@
           <w:iCs/>
         </w:rPr>
       </w:pPr>
-      <w:bookmarkStart w:id="35" w:name="_Toc187360014"/>
+      <w:bookmarkStart w:id="35" w:name="_Toc187872355"/>
       <w:r>
         <w:rPr>
           <w:i w:val="0"/>
@@ -11363,7 +11595,7 @@
       </w:pPr>
       <w:bookmarkStart w:id="36" w:name="_Toc25553328"/>
       <w:bookmarkStart w:id="37" w:name="_Toc71703263"/>
-      <w:bookmarkStart w:id="38" w:name="_Toc187360015"/>
+      <w:bookmarkStart w:id="38" w:name="_Toc187872356"/>
       <w:r>
         <w:lastRenderedPageBreak/>
         <w:t>C</w:t>
@@ -11428,7 +11660,7 @@
         </w:tabs>
       </w:pPr>
       <w:bookmarkStart w:id="39" w:name="_Toc71703264"/>
-      <w:bookmarkStart w:id="40" w:name="_Toc187360016"/>
+      <w:bookmarkStart w:id="40" w:name="_Toc187872357"/>
       <w:r>
         <w:t>A</w:t>
       </w:r>
@@ -11448,7 +11680,7 @@
       </w:pPr>
       <w:bookmarkStart w:id="41" w:name="_Toc25553330"/>
       <w:bookmarkStart w:id="42" w:name="_Toc71703266"/>
-      <w:bookmarkStart w:id="43" w:name="_Toc187360017"/>
+      <w:bookmarkStart w:id="43" w:name="_Toc187872358"/>
       <w:r>
         <w:rPr>
           <w:i w:val="0"/>
@@ -11474,8 +11706,8 @@
       </w:r>
     </w:p>
     <w:sectPr>
-      <w:headerReference w:type="default" r:id="rId18"/>
-      <w:footerReference w:type="default" r:id="rId19"/>
+      <w:headerReference w:type="default" r:id="rId19"/>
+      <w:footerReference w:type="default" r:id="rId20"/>
       <w:pgSz w:w="11906" w:h="16838" w:code="9"/>
       <w:pgMar w:top="1418" w:right="1418" w:bottom="1418" w:left="1418" w:header="720" w:footer="720" w:gutter="0"/>
       <w:cols w:space="720"/>
@@ -11517,22 +11749,6 @@
         <w:szCs w:val="16"/>
       </w:rPr>
     </w:pPr>
-    <w:proofErr w:type="gramStart"/>
-    <w:r>
-      <w:rPr>
-        <w:sz w:val="16"/>
-        <w:szCs w:val="16"/>
-      </w:rPr>
-      <w:t>i</w:t>
-    </w:r>
-    <w:proofErr w:type="gramEnd"/>
-    <w:r>
-      <w:rPr>
-        <w:sz w:val="16"/>
-        <w:szCs w:val="16"/>
-      </w:rPr>
-      <w:t>-CQ VD Octobre 2010</w:t>
-    </w:r>
     <w:r>
       <w:rPr>
         <w:sz w:val="16"/>
@@ -11583,37 +11799,6 @@
     </w:r>
     <w:r>
       <w:rPr>
-        <w:sz w:val="16"/>
-        <w:szCs w:val="16"/>
-      </w:rPr>
-      <w:tab/>
-    </w:r>
-    <w:r>
-      <w:rPr>
-        <w:sz w:val="16"/>
-        <w:szCs w:val="16"/>
-      </w:rPr>
-      <w:t xml:space="preserve">Dernière </w:t>
-    </w:r>
-    <w:proofErr w:type="spellStart"/>
-    <w:r>
-      <w:rPr>
-        <w:sz w:val="16"/>
-        <w:szCs w:val="16"/>
-      </w:rPr>
-      <w:t>modif</w:t>
-    </w:r>
-    <w:proofErr w:type="spellEnd"/>
-    <w:r>
-      <w:rPr>
-        <w:sz w:val="16"/>
-        <w:szCs w:val="16"/>
-      </w:rPr>
-      <w:t> : 02.12.2010</w:t>
-    </w:r>
-    <w:r>
-      <w:rPr>
-        <w:rStyle w:val="Numrodepage"/>
         <w:sz w:val="16"/>
         <w:szCs w:val="16"/>
       </w:rPr>
@@ -15984,7 +16169,6 @@
   <w:style w:type="character" w:default="1" w:styleId="Policepardfaut">
     <w:name w:val="Default Paragraph Font"/>
     <w:uiPriority w:val="1"/>
-    <w:semiHidden/>
     <w:unhideWhenUsed/>
   </w:style>
   <w:style w:type="table" w:default="1" w:styleId="TableauNormal">
@@ -16804,30 +16988,6 @@
 </file>
 
 <file path=customXml/item2.xml><?xml version="1.0" encoding="utf-8"?>
-<p:properties xmlns:p="http://schemas.microsoft.com/office/2006/metadata/properties" xmlns:xsi="http://www.w3.org/2001/XMLSchema-instance" xmlns:pc="http://schemas.microsoft.com/office/infopath/2007/PartnerControls">
-  <documentManagement>
-    <TaxCatchAll xmlns="eefa3612-053e-497a-ae76-8a76877f5e22" xsi:nil="true"/>
-    <lcf76f155ced4ddcb4097134ff3c332f xmlns="b5cf4370-ac38-4b9e-9836-ef6f5df64f24">
-      <Terms xmlns="http://schemas.microsoft.com/office/infopath/2007/PartnerControls"/>
-    </lcf76f155ced4ddcb4097134ff3c332f>
-  </documentManagement>
-</p:properties>
-</file>
-
-<file path=customXml/item3.xml><?xml version="1.0" encoding="utf-8"?>
-<?mso-contentType ?>
-<FormTemplates xmlns="http://schemas.microsoft.com/sharepoint/v3/contenttype/forms">
-  <Display>DocumentLibraryForm</Display>
-  <Edit>DocumentLibraryForm</Edit>
-  <New>DocumentLibraryForm</New>
-</FormTemplates>
-</file>
-
-<file path=customXml/item4.xml><?xml version="1.0" encoding="utf-8"?>
-<b:Sources xmlns:b="http://schemas.openxmlformats.org/officeDocument/2006/bibliography" xmlns="http://schemas.openxmlformats.org/officeDocument/2006/bibliography" SelectedStyle="\APASixthEditionOfficeOnline.xsl" StyleName="APA" Version="6"/>
-</file>
-
-<file path=customXml/item5.xml><?xml version="1.0" encoding="utf-8"?>
 <ct:contentTypeSchema xmlns:ct="http://schemas.microsoft.com/office/2006/metadata/contentType" xmlns:ma="http://schemas.microsoft.com/office/2006/metadata/properties/metaAttributes" ct:_="" ma:_="" ma:contentTypeName="Document" ma:contentTypeID="0x01010080C9F2488912074FB587B9AD9ADAE5BB" ma:contentTypeVersion="11" ma:contentTypeDescription="Crée un document." ma:contentTypeScope="" ma:versionID="1a13f33321fc4f97fe7143ee4cf8e9e4">
   <xsd:schema xmlns:xsd="http://www.w3.org/2001/XMLSchema" xmlns:xs="http://www.w3.org/2001/XMLSchema" xmlns:p="http://schemas.microsoft.com/office/2006/metadata/properties" xmlns:ns2="b5cf4370-ac38-4b9e-9836-ef6f5df64f24" xmlns:ns3="eefa3612-053e-497a-ae76-8a76877f5e22" targetNamespace="http://schemas.microsoft.com/office/2006/metadata/properties" ma:root="true" ma:fieldsID="365d1ce04cd4f4806501afcdcbd5965d" ns2:_="" ns3:_="">
     <xsd:import namespace="b5cf4370-ac38-4b9e-9836-ef6f5df64f24"/>
@@ -17022,6 +17182,30 @@
 </ct:contentTypeSchema>
 </file>
 
+<file path=customXml/item3.xml><?xml version="1.0" encoding="utf-8"?>
+<b:Sources xmlns:b="http://schemas.openxmlformats.org/officeDocument/2006/bibliography" xmlns="http://schemas.openxmlformats.org/officeDocument/2006/bibliography" SelectedStyle="\APASixthEditionOfficeOnline.xsl" StyleName="APA" Version="6"/>
+</file>
+
+<file path=customXml/item4.xml><?xml version="1.0" encoding="utf-8"?>
+<?mso-contentType ?>
+<FormTemplates xmlns="http://schemas.microsoft.com/sharepoint/v3/contenttype/forms">
+  <Display>DocumentLibraryForm</Display>
+  <Edit>DocumentLibraryForm</Edit>
+  <New>DocumentLibraryForm</New>
+</FormTemplates>
+</file>
+
+<file path=customXml/item5.xml><?xml version="1.0" encoding="utf-8"?>
+<p:properties xmlns:p="http://schemas.microsoft.com/office/2006/metadata/properties" xmlns:xsi="http://www.w3.org/2001/XMLSchema-instance" xmlns:pc="http://schemas.microsoft.com/office/infopath/2007/PartnerControls">
+  <documentManagement>
+    <TaxCatchAll xmlns="eefa3612-053e-497a-ae76-8a76877f5e22" xsi:nil="true"/>
+    <lcf76f155ced4ddcb4097134ff3c332f xmlns="b5cf4370-ac38-4b9e-9836-ef6f5df64f24">
+      <Terms xmlns="http://schemas.microsoft.com/office/infopath/2007/PartnerControls"/>
+    </lcf76f155ced4ddcb4097134ff3c332f>
+  </documentManagement>
+</p:properties>
+</file>
+
 <file path=customXml/itemProps1.xml><?xml version="1.0" encoding="utf-8"?>
 <ds:datastoreItem xmlns:ds="http://schemas.openxmlformats.org/officeDocument/2006/customXml" ds:itemID="{55AF091B-3C7A-41E3-B477-F2FDAA23CFDA}">
   <ds:schemaRefs>
@@ -17031,33 +17215,6 @@
 </file>
 
 <file path=customXml/itemProps2.xml><?xml version="1.0" encoding="utf-8"?>
-<ds:datastoreItem xmlns:ds="http://schemas.openxmlformats.org/officeDocument/2006/customXml" ds:itemID="{67CD1812-8B57-456C-9CBC-7D2297210787}">
-  <ds:schemaRefs>
-    <ds:schemaRef ds:uri="http://schemas.microsoft.com/office/2006/metadata/properties"/>
-    <ds:schemaRef ds:uri="http://schemas.microsoft.com/office/infopath/2007/PartnerControls"/>
-    <ds:schemaRef ds:uri="eefa3612-053e-497a-ae76-8a76877f5e22"/>
-    <ds:schemaRef ds:uri="b5cf4370-ac38-4b9e-9836-ef6f5df64f24"/>
-  </ds:schemaRefs>
-</ds:datastoreItem>
-</file>
-
-<file path=customXml/itemProps3.xml><?xml version="1.0" encoding="utf-8"?>
-<ds:datastoreItem xmlns:ds="http://schemas.openxmlformats.org/officeDocument/2006/customXml" ds:itemID="{1DADA05A-DA17-4CB0-90B5-C889667DD54A}">
-  <ds:schemaRefs>
-    <ds:schemaRef ds:uri="http://schemas.microsoft.com/sharepoint/v3/contenttype/forms"/>
-  </ds:schemaRefs>
-</ds:datastoreItem>
-</file>
-
-<file path=customXml/itemProps4.xml><?xml version="1.0" encoding="utf-8"?>
-<ds:datastoreItem xmlns:ds="http://schemas.openxmlformats.org/officeDocument/2006/customXml" ds:itemID="{703A642B-A227-476C-A477-67E74070929A}">
-  <ds:schemaRefs>
-    <ds:schemaRef ds:uri="http://schemas.openxmlformats.org/officeDocument/2006/bibliography"/>
-  </ds:schemaRefs>
-</ds:datastoreItem>
-</file>
-
-<file path=customXml/itemProps5.xml><?xml version="1.0" encoding="utf-8"?>
 <ds:datastoreItem xmlns:ds="http://schemas.openxmlformats.org/officeDocument/2006/customXml" ds:itemID="{2178390D-8E16-4429-B07C-2D44721989AE}">
   <ds:schemaRefs>
     <ds:schemaRef ds:uri="http://schemas.microsoft.com/office/2006/metadata/contentType"/>
@@ -17074,4 +17231,31 @@
     <ds:schemaRef ds:uri="http://schemas.microsoft.com/internal/obd"/>
   </ds:schemaRefs>
 </ds:datastoreItem>
+</file>
+
+<file path=customXml/itemProps3.xml><?xml version="1.0" encoding="utf-8"?>
+<ds:datastoreItem xmlns:ds="http://schemas.openxmlformats.org/officeDocument/2006/customXml" ds:itemID="{703A642B-A227-476C-A477-67E74070929A}">
+  <ds:schemaRefs>
+    <ds:schemaRef ds:uri="http://schemas.openxmlformats.org/officeDocument/2006/bibliography"/>
+  </ds:schemaRefs>
+</ds:datastoreItem>
+</file>
+
+<file path=customXml/itemProps4.xml><?xml version="1.0" encoding="utf-8"?>
+<ds:datastoreItem xmlns:ds="http://schemas.openxmlformats.org/officeDocument/2006/customXml" ds:itemID="{1DADA05A-DA17-4CB0-90B5-C889667DD54A}">
+  <ds:schemaRefs>
+    <ds:schemaRef ds:uri="http://schemas.microsoft.com/sharepoint/v3/contenttype/forms"/>
+  </ds:schemaRefs>
+</ds:datastoreItem>
+</file>
+
+<file path=customXml/itemProps5.xml><?xml version="1.0" encoding="utf-8"?>
+<ds:datastoreItem xmlns:ds="http://schemas.openxmlformats.org/officeDocument/2006/customXml" ds:itemID="{67CD1812-8B57-456C-9CBC-7D2297210787}">
+  <ds:schemaRefs>
+    <ds:schemaRef ds:uri="http://schemas.microsoft.com/office/2006/metadata/properties"/>
+    <ds:schemaRef ds:uri="http://schemas.microsoft.com/office/infopath/2007/PartnerControls"/>
+    <ds:schemaRef ds:uri="eefa3612-053e-497a-ae76-8a76877f5e22"/>
+    <ds:schemaRef ds:uri="b5cf4370-ac38-4b9e-9836-ef6f5df64f24"/>
+  </ds:schemaRefs>
+</ds:datastoreItem>
 </file>
</xml_diff>